<commit_message>
Subindo MER e TCC atualizado
</commit_message>
<xml_diff>
--- a/New TCC.docx
+++ b/New TCC.docx
@@ -407,6 +407,13 @@
     <w:bookmarkStart w:id="0" w:name="_Toc9679538" w:displacedByCustomXml="next"/>
     <w:sdt>
       <w:sdtPr>
+        <w:rPr>
+          <w:rFonts w:asciiTheme="minorHAnsi" w:eastAsiaTheme="minorHAnsi" w:hAnsiTheme="minorHAnsi" w:cstheme="minorBidi"/>
+          <w:b w:val="0"/>
+          <w:sz w:val="22"/>
+          <w:szCs w:val="22"/>
+          <w:lang w:eastAsia="en-US"/>
+        </w:rPr>
         <w:id w:val="1951195292"/>
         <w:docPartObj>
           <w:docPartGallery w:val="Table of Contents"/>
@@ -415,11 +422,7 @@
       </w:sdtPr>
       <w:sdtEndPr>
         <w:rPr>
-          <w:rFonts w:asciiTheme="minorHAnsi" w:eastAsiaTheme="minorHAnsi" w:hAnsiTheme="minorHAnsi" w:cstheme="minorBidi"/>
           <w:bCs/>
-          <w:sz w:val="22"/>
-          <w:szCs w:val="22"/>
-          <w:lang w:eastAsia="en-US"/>
         </w:rPr>
       </w:sdtEndPr>
       <w:sdtContent>
@@ -461,7 +464,7 @@
           <w:r>
             <w:fldChar w:fldCharType="separate"/>
           </w:r>
-          <w:hyperlink w:anchor="_Toc9718333" w:history="1">
+          <w:hyperlink w:anchor="_Toc9725440" w:history="1">
             <w:r>
               <w:rPr>
                 <w:rStyle w:val="Hyperlink"/>
@@ -503,7 +506,7 @@
                 <w:noProof/>
                 <w:webHidden/>
               </w:rPr>
-              <w:instrText xml:space="preserve"> PAGEREF _Toc9718333 \h </w:instrText>
+              <w:instrText xml:space="preserve"> PAGEREF _Toc9725440 \h </w:instrText>
             </w:r>
             <w:r>
               <w:rPr>
@@ -547,7 +550,7 @@
               <w:sz w:val="22"/>
             </w:rPr>
           </w:pPr>
-          <w:hyperlink w:anchor="_Toc9718334" w:history="1">
+          <w:hyperlink w:anchor="_Toc9725441" w:history="1">
             <w:r>
               <w:rPr>
                 <w:rStyle w:val="Hyperlink"/>
@@ -589,7 +592,7 @@
                 <w:noProof/>
                 <w:webHidden/>
               </w:rPr>
-              <w:instrText xml:space="preserve"> PAGEREF _Toc9718334 \h </w:instrText>
+              <w:instrText xml:space="preserve"> PAGEREF _Toc9725441 \h </w:instrText>
             </w:r>
             <w:r>
               <w:rPr>
@@ -633,7 +636,7 @@
               <w:sz w:val="22"/>
             </w:rPr>
           </w:pPr>
-          <w:hyperlink w:anchor="_Toc9718335" w:history="1">
+          <w:hyperlink w:anchor="_Toc9725442" w:history="1">
             <w:r>
               <w:rPr>
                 <w:rStyle w:val="Hyperlink"/>
@@ -675,7 +678,7 @@
                 <w:noProof/>
                 <w:webHidden/>
               </w:rPr>
-              <w:instrText xml:space="preserve"> PAGEREF _Toc9718335 \h </w:instrText>
+              <w:instrText xml:space="preserve"> PAGEREF _Toc9725442 \h </w:instrText>
             </w:r>
             <w:r>
               <w:rPr>
@@ -719,7 +722,7 @@
               <w:sz w:val="22"/>
             </w:rPr>
           </w:pPr>
-          <w:hyperlink w:anchor="_Toc9718336" w:history="1">
+          <w:hyperlink w:anchor="_Toc9725443" w:history="1">
             <w:r>
               <w:rPr>
                 <w:rStyle w:val="Hyperlink"/>
@@ -761,7 +764,7 @@
                 <w:noProof/>
                 <w:webHidden/>
               </w:rPr>
-              <w:instrText xml:space="preserve"> PAGEREF _Toc9718336 \h </w:instrText>
+              <w:instrText xml:space="preserve"> PAGEREF _Toc9725443 \h </w:instrText>
             </w:r>
             <w:r>
               <w:rPr>
@@ -805,7 +808,7 @@
               <w:sz w:val="22"/>
             </w:rPr>
           </w:pPr>
-          <w:hyperlink w:anchor="_Toc9718337" w:history="1">
+          <w:hyperlink w:anchor="_Toc9725444" w:history="1">
             <w:r>
               <w:rPr>
                 <w:rStyle w:val="Hyperlink"/>
@@ -849,7 +852,7 @@
                 <w:noProof/>
                 <w:webHidden/>
               </w:rPr>
-              <w:instrText xml:space="preserve"> PAGEREF _Toc9718337 \h </w:instrText>
+              <w:instrText xml:space="preserve"> PAGEREF _Toc9725444 \h </w:instrText>
             </w:r>
             <w:r>
               <w:rPr>
@@ -889,7 +892,7 @@
               <w:sz w:val="22"/>
             </w:rPr>
           </w:pPr>
-          <w:hyperlink w:anchor="_Toc9718338" w:history="1">
+          <w:hyperlink w:anchor="_Toc9725445" w:history="1">
             <w:r>
               <w:rPr>
                 <w:rStyle w:val="Hyperlink"/>
@@ -931,7 +934,7 @@
                 <w:noProof/>
                 <w:webHidden/>
               </w:rPr>
-              <w:instrText xml:space="preserve"> PAGEREF _Toc9718338 \h </w:instrText>
+              <w:instrText xml:space="preserve"> PAGEREF _Toc9725445 \h </w:instrText>
             </w:r>
             <w:r>
               <w:rPr>
@@ -975,7 +978,7 @@
               <w:sz w:val="22"/>
             </w:rPr>
           </w:pPr>
-          <w:hyperlink w:anchor="_Toc9718339" w:history="1">
+          <w:hyperlink w:anchor="_Toc9725446" w:history="1">
             <w:r>
               <w:rPr>
                 <w:rStyle w:val="Hyperlink"/>
@@ -1017,7 +1020,7 @@
                 <w:noProof/>
                 <w:webHidden/>
               </w:rPr>
-              <w:instrText xml:space="preserve"> PAGEREF _Toc9718339 \h </w:instrText>
+              <w:instrText xml:space="preserve"> PAGEREF _Toc9725446 \h </w:instrText>
             </w:r>
             <w:r>
               <w:rPr>
@@ -1057,7 +1060,7 @@
               <w:sz w:val="22"/>
             </w:rPr>
           </w:pPr>
-          <w:hyperlink w:anchor="_Toc9718340" w:history="1">
+          <w:hyperlink w:anchor="_Toc9725447" w:history="1">
             <w:r>
               <w:rPr>
                 <w:rStyle w:val="Hyperlink"/>
@@ -1099,7 +1102,7 @@
                 <w:noProof/>
                 <w:webHidden/>
               </w:rPr>
-              <w:instrText xml:space="preserve"> PAGEREF _Toc9718340 \h </w:instrText>
+              <w:instrText xml:space="preserve"> PAGEREF _Toc9725447 \h </w:instrText>
             </w:r>
             <w:r>
               <w:rPr>
@@ -1145,7 +1148,7 @@
       <w:pPr>
         <w:pStyle w:val="Ttulo1"/>
       </w:pPr>
-      <w:bookmarkStart w:id="1" w:name="_Toc9718333"/>
+      <w:bookmarkStart w:id="1" w:name="_Toc9725440"/>
       <w:r>
         <w:t>INTRODUÇÃO</w:t>
       </w:r>
@@ -1553,7 +1556,7 @@
       <w:pPr>
         <w:pStyle w:val="Ttulo2"/>
       </w:pPr>
-      <w:bookmarkStart w:id="2" w:name="_Toc9718334"/>
+      <w:bookmarkStart w:id="2" w:name="_Toc9725441"/>
       <w:r>
         <w:lastRenderedPageBreak/>
         <w:t>OBJETIVO.</w:t>
@@ -1647,7 +1650,7 @@
       <w:pPr>
         <w:pStyle w:val="Ttulo2"/>
       </w:pPr>
-      <w:bookmarkStart w:id="3" w:name="_Toc9718335"/>
+      <w:bookmarkStart w:id="3" w:name="_Toc9725442"/>
       <w:r>
         <w:t>JUSTIFICATIVA</w:t>
       </w:r>
@@ -1831,39 +1834,15 @@
           <w:szCs w:val="24"/>
         </w:rPr>
         <w:lastRenderedPageBreak/>
-        <w:t xml:space="preserve">Figura 2 </w:t>
-      </w:r>
-      <w:r>
-        <w:rPr>
-          <w:rFonts w:ascii="Arial" w:hAnsi="Arial" w:cs="Arial"/>
-          <w:sz w:val="24"/>
-          <w:szCs w:val="24"/>
-        </w:rPr>
-        <w:t>–</w:t>
-      </w:r>
-      <w:r>
-        <w:rPr>
-          <w:rFonts w:ascii="Arial" w:hAnsi="Arial" w:cs="Arial"/>
-          <w:sz w:val="24"/>
-          <w:szCs w:val="24"/>
-        </w:rPr>
-        <w:t xml:space="preserve"> </w:t>
-      </w:r>
-      <w:r>
-        <w:rPr>
-          <w:rFonts w:ascii="Arial" w:hAnsi="Arial" w:cs="Arial"/>
-          <w:sz w:val="24"/>
-          <w:szCs w:val="24"/>
-        </w:rPr>
-        <w:t xml:space="preserve">Exemplo do </w:t>
-      </w:r>
-      <w:r>
-        <w:rPr>
-          <w:rFonts w:ascii="Arial" w:hAnsi="Arial" w:cs="Arial"/>
-          <w:sz w:val="24"/>
-          <w:szCs w:val="24"/>
-        </w:rPr>
-        <w:t>s</w:t>
+        <w:t xml:space="preserve">Figura 2 – </w:t>
+      </w:r>
+      <w:r>
+        <w:rPr>
+          <w:rFonts w:ascii="Arial" w:hAnsi="Arial" w:cs="Arial"/>
+          <w:sz w:val="24"/>
+          <w:szCs w:val="24"/>
+        </w:rPr>
+        <w:t>Exemplo do s</w:t>
       </w:r>
       <w:r>
         <w:rPr>
@@ -2013,7 +1992,7 @@
       <w:pPr>
         <w:pStyle w:val="Ttulo2"/>
       </w:pPr>
-      <w:bookmarkStart w:id="4" w:name="_Toc9718336"/>
+      <w:bookmarkStart w:id="4" w:name="_Toc9725443"/>
       <w:r>
         <w:t>METODOLOGIA</w:t>
       </w:r>
@@ -2060,6 +2039,42 @@
     </w:p>
     <w:p>
       <w:pPr>
+        <w:rPr>
+          <w:rFonts w:ascii="Arial" w:eastAsia="Arial" w:hAnsi="Arial" w:cs="Arial"/>
+          <w:sz w:val="24"/>
+        </w:rPr>
+      </w:pPr>
+      <w:r>
+        <w:rPr>
+          <w:rFonts w:ascii="Arial" w:eastAsia="Arial" w:hAnsi="Arial" w:cs="Arial"/>
+          <w:sz w:val="24"/>
+        </w:rPr>
+        <w:t>V</w:t>
+      </w:r>
+      <w:r>
+        <w:rPr>
+          <w:rFonts w:ascii="Arial" w:eastAsia="Arial" w:hAnsi="Arial" w:cs="Arial"/>
+          <w:sz w:val="24"/>
+        </w:rPr>
+        <w:t>erificamos que no mercado não existe um meio especifico para pessoa</w:t>
+      </w:r>
+      <w:r>
+        <w:rPr>
+          <w:rFonts w:ascii="Arial" w:eastAsia="Arial" w:hAnsi="Arial" w:cs="Arial"/>
+          <w:sz w:val="24"/>
+        </w:rPr>
+        <w:t>s</w:t>
+      </w:r>
+      <w:r>
+        <w:rPr>
+          <w:rFonts w:ascii="Arial" w:eastAsia="Arial" w:hAnsi="Arial" w:cs="Arial"/>
+          <w:sz w:val="24"/>
+        </w:rPr>
+        <w:t xml:space="preserve"> física compartilhar itens de viagem entre si.</w:t>
+      </w:r>
+    </w:p>
+    <w:p>
+      <w:pPr>
         <w:spacing w:line="360" w:lineRule="auto"/>
         <w:ind w:firstLine="576"/>
         <w:rPr>
@@ -2072,28 +2087,15 @@
           <w:rFonts w:ascii="Arial" w:eastAsia="Arial" w:hAnsi="Arial" w:cs="Arial"/>
           <w:sz w:val="24"/>
         </w:rPr>
-        <w:t>V</w:t>
+        <w:t xml:space="preserve">Verificamos também que não existe um meio no qual a pessoa possa alugar um item pessoal mesmo que para uma empresa que realizara o serviço </w:t>
       </w:r>
       <w:r>
         <w:rPr>
           <w:rFonts w:ascii="Arial" w:eastAsia="Arial" w:hAnsi="Arial" w:cs="Arial"/>
           <w:sz w:val="24"/>
         </w:rPr>
-        <w:t>erificamos que no mercado não existe um meio especifico para pessoa</w:t>
-      </w:r>
-      <w:r>
-        <w:rPr>
-          <w:rFonts w:ascii="Arial" w:eastAsia="Arial" w:hAnsi="Arial" w:cs="Arial"/>
-          <w:sz w:val="24"/>
-        </w:rPr>
-        <w:t>s</w:t>
-      </w:r>
-      <w:r>
-        <w:rPr>
-          <w:rFonts w:ascii="Arial" w:eastAsia="Arial" w:hAnsi="Arial" w:cs="Arial"/>
-          <w:sz w:val="24"/>
-        </w:rPr>
-        <w:t xml:space="preserve"> física compartilhar itens de viagem entre si.</w:t>
+        <w:lastRenderedPageBreak/>
+        <w:t>intermediário, ou seja não existe forma de se fazer um bom uso dos itens que estão em desuso.</w:t>
       </w:r>
     </w:p>
     <w:p>
@@ -2110,65 +2112,47 @@
           <w:rFonts w:ascii="Arial" w:eastAsia="Arial" w:hAnsi="Arial" w:cs="Arial"/>
           <w:sz w:val="24"/>
         </w:rPr>
-        <w:lastRenderedPageBreak/>
-        <w:t>Verificamos também que não existe um meio no qual a pessoa possa alugar um item pessoal mesmo que para uma empresa que realizara o serviço intermediário, ou seja não existe forma de se fazer um bom uso dos itens que estão em desuso.</w:t>
+        <w:t xml:space="preserve">Com esses resultados vimos que com esses problemas </w:t>
+      </w:r>
+      <w:r>
+        <w:rPr>
+          <w:rFonts w:ascii="Arial" w:eastAsia="Arial" w:hAnsi="Arial" w:cs="Arial"/>
+          <w:sz w:val="24"/>
+        </w:rPr>
+        <w:t>a melhor forma de utilização desses itens seria de um compartilhamento de pessoa para pessoa visando criar um ecossistema de compartilhamento para assim prover um uso adequado para itens que não tem</w:t>
+      </w:r>
+      <w:r>
+        <w:rPr>
+          <w:rFonts w:ascii="Arial" w:eastAsia="Arial" w:hAnsi="Arial" w:cs="Arial"/>
+          <w:sz w:val="24"/>
+        </w:rPr>
+        <w:t xml:space="preserve"> uma</w:t>
+      </w:r>
+      <w:r>
+        <w:rPr>
+          <w:rFonts w:ascii="Arial" w:eastAsia="Arial" w:hAnsi="Arial" w:cs="Arial"/>
+          <w:sz w:val="24"/>
+        </w:rPr>
+        <w:t xml:space="preserve"> serventia momentânea.</w:t>
       </w:r>
     </w:p>
     <w:p>
       <w:pPr>
         <w:spacing w:line="360" w:lineRule="auto"/>
-        <w:ind w:firstLine="576"/>
         <w:rPr>
           <w:rFonts w:ascii="Arial" w:eastAsia="Arial" w:hAnsi="Arial" w:cs="Arial"/>
           <w:sz w:val="24"/>
         </w:rPr>
       </w:pPr>
-      <w:r>
-        <w:rPr>
-          <w:rFonts w:ascii="Arial" w:eastAsia="Arial" w:hAnsi="Arial" w:cs="Arial"/>
-          <w:sz w:val="24"/>
-        </w:rPr>
-        <w:t xml:space="preserve">Com esses resultados vimos que com esses problemas </w:t>
-      </w:r>
-      <w:r>
-        <w:rPr>
-          <w:rFonts w:ascii="Arial" w:eastAsia="Arial" w:hAnsi="Arial" w:cs="Arial"/>
-          <w:sz w:val="24"/>
-        </w:rPr>
-        <w:t>a melhor forma de utilização desses itens seria de um compartilhamento de pessoa para pessoa visando criar um ecossistema de compartilhamento para assim prover um uso adequado para itens que não tem</w:t>
-      </w:r>
-      <w:r>
-        <w:rPr>
-          <w:rFonts w:ascii="Arial" w:eastAsia="Arial" w:hAnsi="Arial" w:cs="Arial"/>
-          <w:sz w:val="24"/>
-        </w:rPr>
-        <w:t xml:space="preserve"> uma</w:t>
-      </w:r>
-      <w:r>
-        <w:rPr>
-          <w:rFonts w:ascii="Arial" w:eastAsia="Arial" w:hAnsi="Arial" w:cs="Arial"/>
-          <w:sz w:val="24"/>
-        </w:rPr>
-        <w:t xml:space="preserve"> serventia momentânea.</w:t>
-      </w:r>
     </w:p>
     <w:p>
       <w:pPr>
-        <w:spacing w:line="360" w:lineRule="auto"/>
-        <w:rPr>
-          <w:rFonts w:ascii="Arial" w:eastAsia="Arial" w:hAnsi="Arial" w:cs="Arial"/>
-          <w:sz w:val="24"/>
-        </w:rPr>
-      </w:pPr>
-    </w:p>
-    <w:p>
-      <w:pPr>
         <w:pStyle w:val="Ttulo2"/>
         <w:rPr>
           <w:rFonts w:eastAsia="Arial"/>
         </w:rPr>
       </w:pPr>
-      <w:bookmarkStart w:id="5" w:name="_Toc9718337"/>
+      <w:bookmarkStart w:id="5" w:name="_Toc9725444"/>
       <w:r>
         <w:rPr>
           <w:rFonts w:eastAsia="Arial"/>
@@ -2289,7 +2273,7 @@
       <w:pPr>
         <w:pStyle w:val="Ttulo1"/>
       </w:pPr>
-      <w:bookmarkStart w:id="6" w:name="_Toc9718338"/>
+      <w:bookmarkStart w:id="6" w:name="_Toc9725445"/>
       <w:r>
         <w:t>VIS</w:t>
       </w:r>
@@ -2435,7 +2419,7 @@
           <w:lang w:eastAsia="pt-BR"/>
         </w:rPr>
       </w:pPr>
-      <w:bookmarkStart w:id="7" w:name="_Toc9718339"/>
+      <w:bookmarkStart w:id="7" w:name="_Toc9725446"/>
       <w:r>
         <w:rPr>
           <w:lang w:eastAsia="pt-BR"/>
@@ -2529,7 +2513,7 @@
       <w:pPr>
         <w:pStyle w:val="Ttulo1"/>
       </w:pPr>
-      <w:bookmarkStart w:id="8" w:name="_Toc9718340"/>
+      <w:bookmarkStart w:id="8" w:name="_Toc9725447"/>
       <w:r>
         <w:t>REQUISITOS FUNCIONAIS</w:t>
       </w:r>
@@ -2657,6 +2641,15 @@
                 <w:szCs w:val="24"/>
                 <w:lang w:eastAsia="pt-BR"/>
               </w:rPr>
+              <w:t xml:space="preserve"> permite que os administradores excluam outros administradores e consulte</w:t>
+            </w:r>
+            <w:r>
+              <w:rPr>
+                <w:rFonts w:ascii="Arial" w:hAnsi="Arial" w:cs="Arial"/>
+                <w:sz w:val="24"/>
+                <w:szCs w:val="24"/>
+                <w:lang w:eastAsia="pt-BR"/>
+              </w:rPr>
               <w:t>.</w:t>
             </w:r>
           </w:p>
@@ -2685,6 +2678,7 @@
                 <w:szCs w:val="24"/>
                 <w:lang w:eastAsia="pt-BR"/>
               </w:rPr>
+              <w:lastRenderedPageBreak/>
               <w:t>RF002</w:t>
             </w:r>
           </w:p>
@@ -2801,7 +2795,6 @@
                 <w:szCs w:val="24"/>
                 <w:lang w:eastAsia="pt-BR"/>
               </w:rPr>
-              <w:lastRenderedPageBreak/>
               <w:t>RF003</w:t>
             </w:r>
           </w:p>
@@ -2918,6 +2911,33 @@
                 <w:lang w:eastAsia="pt-BR"/>
               </w:rPr>
               <w:t>categorias</w:t>
+            </w:r>
+            <w:r>
+              <w:rPr>
+                <w:rFonts w:ascii="Arial" w:hAnsi="Arial" w:cs="Arial"/>
+                <w:sz w:val="24"/>
+                <w:szCs w:val="24"/>
+                <w:lang w:eastAsia="pt-BR"/>
+              </w:rPr>
+              <w:t xml:space="preserve">, que seria criar, </w:t>
+            </w:r>
+            <w:r>
+              <w:rPr>
+                <w:rFonts w:ascii="Arial" w:hAnsi="Arial" w:cs="Arial"/>
+                <w:sz w:val="24"/>
+                <w:szCs w:val="24"/>
+                <w:lang w:eastAsia="pt-BR"/>
+              </w:rPr>
+              <w:t>alterar, excluir</w:t>
+            </w:r>
+            <w:r>
+              <w:rPr>
+                <w:rFonts w:ascii="Arial" w:hAnsi="Arial" w:cs="Arial"/>
+                <w:sz w:val="24"/>
+                <w:szCs w:val="24"/>
+                <w:lang w:eastAsia="pt-BR"/>
+              </w:rPr>
+              <w:t xml:space="preserve"> e consultar categorias</w:t>
             </w:r>
             <w:r>
               <w:rPr>
@@ -3033,16 +3053,7 @@
                 <w:szCs w:val="24"/>
                 <w:lang w:eastAsia="pt-BR"/>
               </w:rPr>
-              <w:t>façam a manutenção das</w:t>
-            </w:r>
-            <w:r>
-              <w:rPr>
-                <w:rFonts w:ascii="Arial" w:hAnsi="Arial" w:cs="Arial"/>
-                <w:sz w:val="24"/>
-                <w:szCs w:val="24"/>
-                <w:lang w:eastAsia="pt-BR"/>
-              </w:rPr>
-              <w:t xml:space="preserve"> </w:t>
+              <w:t xml:space="preserve">cadastrem, alterem, consultem e excluam </w:t>
             </w:r>
             <w:r>
               <w:rPr>
@@ -3866,6 +3877,27 @@
               </w:rPr>
               <w:t>Recuperação de senha</w:t>
             </w:r>
+            <w:r>
+              <w:rPr>
+                <w:rFonts w:ascii="Arial" w:hAnsi="Arial" w:cs="Arial"/>
+                <w:sz w:val="24"/>
+                <w:szCs w:val="24"/>
+                <w:lang w:eastAsia="pt-BR"/>
+              </w:rPr>
+              <w:t xml:space="preserve">    </w:t>
+            </w:r>
+          </w:p>
+          <w:p>
+            <w:pPr>
+              <w:spacing w:line="360" w:lineRule="auto"/>
+              <w:jc w:val="both"/>
+              <w:rPr>
+                <w:rFonts w:ascii="Arial" w:hAnsi="Arial" w:cs="Arial"/>
+                <w:sz w:val="24"/>
+                <w:szCs w:val="24"/>
+                <w:lang w:eastAsia="pt-BR"/>
+              </w:rPr>
+            </w:pPr>
           </w:p>
         </w:tc>
         <w:tc>
@@ -3970,7 +4002,26 @@
                 <w:szCs w:val="24"/>
                 <w:lang w:eastAsia="pt-BR"/>
               </w:rPr>
-              <w:t>O sistema deve permitir que usuários administradores removam anúncios que foram reportados ou que infligem os termos de uso</w:t>
+              <w:t>O sistema deve permitir que usuários administradores removam anúncios que</w:t>
+            </w:r>
+            <w:r>
+              <w:rPr>
+                <w:rFonts w:ascii="Arial" w:hAnsi="Arial" w:cs="Arial"/>
+                <w:sz w:val="24"/>
+                <w:szCs w:val="24"/>
+                <w:lang w:eastAsia="pt-BR"/>
+              </w:rPr>
+              <w:t xml:space="preserve"> </w:t>
+            </w:r>
+            <w:r>
+              <w:rPr>
+                <w:rFonts w:ascii="Arial" w:hAnsi="Arial" w:cs="Arial"/>
+                <w:sz w:val="24"/>
+                <w:szCs w:val="24"/>
+                <w:lang w:eastAsia="pt-BR"/>
+              </w:rPr>
+              <w:lastRenderedPageBreak/>
+              <w:t>foram reportados ou que infligem os termos de uso</w:t>
             </w:r>
             <w:r>
               <w:rPr>
@@ -4069,7 +4120,25 @@
                 <w:szCs w:val="24"/>
                 <w:lang w:eastAsia="pt-BR"/>
               </w:rPr>
-              <w:t>O sistema deve permitir a usuários administradores visualizar as denuncias reportadas por usuários</w:t>
+              <w:t xml:space="preserve">O sistema deve permitir a usuários administradores visualizar as </w:t>
+            </w:r>
+            <w:r>
+              <w:rPr>
+                <w:rFonts w:ascii="Arial" w:hAnsi="Arial" w:cs="Arial"/>
+                <w:sz w:val="24"/>
+                <w:szCs w:val="24"/>
+                <w:lang w:eastAsia="pt-BR"/>
+              </w:rPr>
+              <w:t>denúncias</w:t>
+            </w:r>
+            <w:r>
+              <w:rPr>
+                <w:rFonts w:ascii="Arial" w:hAnsi="Arial" w:cs="Arial"/>
+                <w:sz w:val="24"/>
+                <w:szCs w:val="24"/>
+                <w:lang w:eastAsia="pt-BR"/>
+              </w:rPr>
+              <w:t xml:space="preserve"> reportadas por usuários</w:t>
             </w:r>
             <w:r>
               <w:rPr>
@@ -4408,7 +4477,43 @@
                 <w:szCs w:val="24"/>
                 <w:lang w:eastAsia="pt-BR"/>
               </w:rPr>
-              <w:t>caso queiram realizar o pedido ou disponibilizar um item.</w:t>
+              <w:t>caso queiram realizar o pedido ou disponibilizar um item</w:t>
+            </w:r>
+            <w:r>
+              <w:rPr>
+                <w:rFonts w:ascii="Arial" w:hAnsi="Arial" w:cs="Arial"/>
+                <w:sz w:val="24"/>
+                <w:szCs w:val="24"/>
+                <w:lang w:eastAsia="pt-BR"/>
+              </w:rPr>
+              <w:t xml:space="preserve">, e alterem as características, e se </w:t>
+            </w:r>
+            <w:r>
+              <w:rPr>
+                <w:rFonts w:ascii="Arial" w:hAnsi="Arial" w:cs="Arial"/>
+                <w:sz w:val="24"/>
+                <w:szCs w:val="24"/>
+                <w:lang w:eastAsia="pt-BR"/>
+              </w:rPr>
+              <w:t xml:space="preserve">desativam </w:t>
+            </w:r>
+            <w:r>
+              <w:rPr>
+                <w:rFonts w:ascii="Arial" w:hAnsi="Arial" w:cs="Arial"/>
+                <w:sz w:val="24"/>
+                <w:szCs w:val="24"/>
+                <w:lang w:eastAsia="pt-BR"/>
+              </w:rPr>
+              <w:t>do sistema caso desejem</w:t>
+            </w:r>
+            <w:r>
+              <w:rPr>
+                <w:rFonts w:ascii="Arial" w:hAnsi="Arial" w:cs="Arial"/>
+                <w:sz w:val="24"/>
+                <w:szCs w:val="24"/>
+                <w:lang w:eastAsia="pt-BR"/>
+              </w:rPr>
+              <w:t>.</w:t>
             </w:r>
           </w:p>
         </w:tc>
@@ -4462,7 +4567,7 @@
                 <w:szCs w:val="24"/>
                 <w:lang w:eastAsia="pt-BR"/>
               </w:rPr>
-              <w:t>Login de usuário cadastrado</w:t>
+              <w:t>Reativar conta</w:t>
             </w:r>
           </w:p>
         </w:tc>
@@ -4488,25 +4593,25 @@
                 <w:szCs w:val="24"/>
                 <w:lang w:eastAsia="pt-BR"/>
               </w:rPr>
-              <w:t xml:space="preserve">O sistema deve conter </w:t>
-            </w:r>
-            <w:r>
-              <w:rPr>
-                <w:rFonts w:ascii="Arial" w:hAnsi="Arial" w:cs="Arial"/>
-                <w:sz w:val="24"/>
-                <w:szCs w:val="24"/>
-                <w:lang w:eastAsia="pt-BR"/>
-              </w:rPr>
-              <w:t>uma tela</w:t>
-            </w:r>
-            <w:r>
-              <w:rPr>
-                <w:rFonts w:ascii="Arial" w:hAnsi="Arial" w:cs="Arial"/>
-                <w:sz w:val="24"/>
-                <w:szCs w:val="24"/>
-                <w:lang w:eastAsia="pt-BR"/>
-              </w:rPr>
-              <w:t xml:space="preserve"> de login para usuários cadastrados.</w:t>
+              <w:t>O sistema deve permitir que o usuário reative a conta caso a mesma seja desativada</w:t>
+            </w:r>
+            <w:r>
+              <w:rPr>
+                <w:rFonts w:ascii="Arial" w:hAnsi="Arial" w:cs="Arial"/>
+                <w:sz w:val="24"/>
+                <w:szCs w:val="24"/>
+                <w:lang w:eastAsia="pt-BR"/>
+              </w:rPr>
+              <w:t xml:space="preserve"> e o mesmo queira voltar a plataforma</w:t>
+            </w:r>
+            <w:r>
+              <w:rPr>
+                <w:rFonts w:ascii="Arial" w:hAnsi="Arial" w:cs="Arial"/>
+                <w:sz w:val="24"/>
+                <w:szCs w:val="24"/>
+                <w:lang w:eastAsia="pt-BR"/>
+              </w:rPr>
+              <w:t>.</w:t>
             </w:r>
           </w:p>
         </w:tc>
@@ -4560,7 +4665,7 @@
                 <w:szCs w:val="24"/>
                 <w:lang w:eastAsia="pt-BR"/>
               </w:rPr>
-              <w:t>Validar e-mail</w:t>
+              <w:t>Login de usuário cadastrado</w:t>
             </w:r>
           </w:p>
         </w:tc>
@@ -4586,25 +4691,25 @@
                 <w:szCs w:val="24"/>
                 <w:lang w:eastAsia="pt-BR"/>
               </w:rPr>
-              <w:t xml:space="preserve">O sistema deve ver se o e-mail é valido por meio de </w:t>
-            </w:r>
-            <w:r>
-              <w:rPr>
-                <w:rFonts w:ascii="Arial" w:hAnsi="Arial" w:cs="Arial"/>
-                <w:sz w:val="24"/>
-                <w:szCs w:val="24"/>
-                <w:lang w:eastAsia="pt-BR"/>
-              </w:rPr>
-              <w:t>máscara</w:t>
-            </w:r>
-            <w:r>
-              <w:rPr>
-                <w:rFonts w:ascii="Arial" w:hAnsi="Arial" w:cs="Arial"/>
-                <w:sz w:val="24"/>
-                <w:szCs w:val="24"/>
-                <w:lang w:eastAsia="pt-BR"/>
-              </w:rPr>
-              <w:t>.</w:t>
+              <w:t xml:space="preserve">O sistema deve conter </w:t>
+            </w:r>
+            <w:r>
+              <w:rPr>
+                <w:rFonts w:ascii="Arial" w:hAnsi="Arial" w:cs="Arial"/>
+                <w:sz w:val="24"/>
+                <w:szCs w:val="24"/>
+                <w:lang w:eastAsia="pt-BR"/>
+              </w:rPr>
+              <w:t>uma tela</w:t>
+            </w:r>
+            <w:r>
+              <w:rPr>
+                <w:rFonts w:ascii="Arial" w:hAnsi="Arial" w:cs="Arial"/>
+                <w:sz w:val="24"/>
+                <w:szCs w:val="24"/>
+                <w:lang w:eastAsia="pt-BR"/>
+              </w:rPr>
+              <w:t xml:space="preserve"> de login para usuários cadastrados.</w:t>
             </w:r>
           </w:p>
         </w:tc>
@@ -4658,7 +4763,7 @@
                 <w:szCs w:val="24"/>
                 <w:lang w:eastAsia="pt-BR"/>
               </w:rPr>
-              <w:t>Pesquisar produto</w:t>
+              <w:t>Validar e-mail</w:t>
             </w:r>
           </w:p>
         </w:tc>
@@ -4684,7 +4789,16 @@
                 <w:szCs w:val="24"/>
                 <w:lang w:eastAsia="pt-BR"/>
               </w:rPr>
-              <w:t>O sistema deve permitir o usuário pesquisar produtos</w:t>
+              <w:t xml:space="preserve">O sistema deve ver se o e-mail é valido por meio de </w:t>
+            </w:r>
+            <w:r>
+              <w:rPr>
+                <w:rFonts w:ascii="Arial" w:hAnsi="Arial" w:cs="Arial"/>
+                <w:sz w:val="24"/>
+                <w:szCs w:val="24"/>
+                <w:lang w:eastAsia="pt-BR"/>
+              </w:rPr>
+              <w:t>máscara</w:t>
             </w:r>
             <w:r>
               <w:rPr>
@@ -4747,7 +4861,7 @@
                 <w:szCs w:val="24"/>
                 <w:lang w:eastAsia="pt-BR"/>
               </w:rPr>
-              <w:t>Filtrar por categoria</w:t>
+              <w:t>Pesquisar produto</w:t>
             </w:r>
           </w:p>
         </w:tc>
@@ -4773,25 +4887,7 @@
                 <w:szCs w:val="24"/>
                 <w:lang w:eastAsia="pt-BR"/>
               </w:rPr>
-              <w:t xml:space="preserve">O sistema deve permitir o </w:t>
-            </w:r>
-            <w:r>
-              <w:rPr>
-                <w:rFonts w:ascii="Arial" w:hAnsi="Arial" w:cs="Arial"/>
-                <w:sz w:val="24"/>
-                <w:szCs w:val="24"/>
-                <w:lang w:eastAsia="pt-BR"/>
-              </w:rPr>
-              <w:t>usuário</w:t>
-            </w:r>
-            <w:r>
-              <w:rPr>
-                <w:rFonts w:ascii="Arial" w:hAnsi="Arial" w:cs="Arial"/>
-                <w:sz w:val="24"/>
-                <w:szCs w:val="24"/>
-                <w:lang w:eastAsia="pt-BR"/>
-              </w:rPr>
-              <w:t xml:space="preserve"> filtrar por categorias de produtos</w:t>
+              <w:t>O sistema deve permitir o usuário pesquisar produtos</w:t>
             </w:r>
             <w:r>
               <w:rPr>
@@ -4854,7 +4950,7 @@
                 <w:szCs w:val="24"/>
                 <w:lang w:eastAsia="pt-BR"/>
               </w:rPr>
-              <w:t>Filtrar por marca</w:t>
+              <w:t>Filtrar por categoria</w:t>
             </w:r>
           </w:p>
         </w:tc>
@@ -4880,7 +4976,25 @@
                 <w:szCs w:val="24"/>
                 <w:lang w:eastAsia="pt-BR"/>
               </w:rPr>
-              <w:t>O sistema deve permitir o usuário filtrar por marca de produto</w:t>
+              <w:t xml:space="preserve">O sistema deve permitir o </w:t>
+            </w:r>
+            <w:r>
+              <w:rPr>
+                <w:rFonts w:ascii="Arial" w:hAnsi="Arial" w:cs="Arial"/>
+                <w:sz w:val="24"/>
+                <w:szCs w:val="24"/>
+                <w:lang w:eastAsia="pt-BR"/>
+              </w:rPr>
+              <w:t>usuário</w:t>
+            </w:r>
+            <w:r>
+              <w:rPr>
+                <w:rFonts w:ascii="Arial" w:hAnsi="Arial" w:cs="Arial"/>
+                <w:sz w:val="24"/>
+                <w:szCs w:val="24"/>
+                <w:lang w:eastAsia="pt-BR"/>
+              </w:rPr>
+              <w:t xml:space="preserve"> filtrar por categorias de produtos</w:t>
             </w:r>
             <w:r>
               <w:rPr>
@@ -4943,7 +5057,7 @@
                 <w:szCs w:val="24"/>
                 <w:lang w:eastAsia="pt-BR"/>
               </w:rPr>
-              <w:t>Filtrar por localidade</w:t>
+              <w:t>Filtrar por marca</w:t>
             </w:r>
           </w:p>
         </w:tc>
@@ -4969,7 +5083,7 @@
                 <w:szCs w:val="24"/>
                 <w:lang w:eastAsia="pt-BR"/>
               </w:rPr>
-              <w:t>O sistema deve permitir o usuário filtrar por localidade</w:t>
+              <w:t>O sistema deve permitir o usuário filtrar por marca de produto</w:t>
             </w:r>
             <w:r>
               <w:rPr>
@@ -5028,21 +5142,11 @@
             <w:r>
               <w:rPr>
                 <w:rFonts w:ascii="Arial" w:hAnsi="Arial" w:cs="Arial"/>
-                <w:i/>
-                <w:sz w:val="24"/>
-                <w:szCs w:val="24"/>
-                <w:lang w:eastAsia="pt-BR"/>
-              </w:rPr>
-              <w:t>Upload</w:t>
-            </w:r>
-            <w:r>
-              <w:rPr>
-                <w:rFonts w:ascii="Arial" w:hAnsi="Arial" w:cs="Arial"/>
-                <w:sz w:val="24"/>
-                <w:szCs w:val="24"/>
-                <w:lang w:eastAsia="pt-BR"/>
-              </w:rPr>
-              <w:t xml:space="preserve"> de imagem</w:t>
+                <w:sz w:val="24"/>
+                <w:szCs w:val="24"/>
+                <w:lang w:eastAsia="pt-BR"/>
+              </w:rPr>
+              <w:t>Filtrar por localidade</w:t>
             </w:r>
           </w:p>
         </w:tc>
@@ -5068,7 +5172,7 @@
                 <w:szCs w:val="24"/>
                 <w:lang w:eastAsia="pt-BR"/>
               </w:rPr>
-              <w:t>O sistema deve permitir o upload de imagens para o anuncio do produto</w:t>
+              <w:t>O sistema deve permitir o usuário filtrar por localidade</w:t>
             </w:r>
             <w:r>
               <w:rPr>
@@ -5127,20 +5231,21 @@
             <w:r>
               <w:rPr>
                 <w:rFonts w:ascii="Arial" w:hAnsi="Arial" w:cs="Arial"/>
-                <w:sz w:val="24"/>
-                <w:szCs w:val="24"/>
-                <w:lang w:eastAsia="pt-BR"/>
-              </w:rPr>
-              <w:t xml:space="preserve">Manter </w:t>
-            </w:r>
-            <w:r>
-              <w:rPr>
-                <w:rFonts w:ascii="Arial" w:hAnsi="Arial" w:cs="Arial"/>
-                <w:sz w:val="24"/>
-                <w:szCs w:val="24"/>
-                <w:lang w:eastAsia="pt-BR"/>
-              </w:rPr>
-              <w:t>produto</w:t>
+                <w:i/>
+                <w:sz w:val="24"/>
+                <w:szCs w:val="24"/>
+                <w:lang w:eastAsia="pt-BR"/>
+              </w:rPr>
+              <w:t>Upload</w:t>
+            </w:r>
+            <w:r>
+              <w:rPr>
+                <w:rFonts w:ascii="Arial" w:hAnsi="Arial" w:cs="Arial"/>
+                <w:sz w:val="24"/>
+                <w:szCs w:val="24"/>
+                <w:lang w:eastAsia="pt-BR"/>
+              </w:rPr>
+              <w:t xml:space="preserve"> de imagem</w:t>
             </w:r>
           </w:p>
         </w:tc>
@@ -5166,25 +5271,16 @@
                 <w:szCs w:val="24"/>
                 <w:lang w:eastAsia="pt-BR"/>
               </w:rPr>
-              <w:t xml:space="preserve">O sistema deve permitir </w:t>
-            </w:r>
-            <w:r>
-              <w:rPr>
-                <w:rFonts w:ascii="Arial" w:hAnsi="Arial" w:cs="Arial"/>
-                <w:sz w:val="24"/>
-                <w:szCs w:val="24"/>
-                <w:lang w:eastAsia="pt-BR"/>
-              </w:rPr>
-              <w:t xml:space="preserve">a manutenção de </w:t>
-            </w:r>
-            <w:r>
-              <w:rPr>
-                <w:rFonts w:ascii="Arial" w:hAnsi="Arial" w:cs="Arial"/>
-                <w:sz w:val="24"/>
-                <w:szCs w:val="24"/>
-                <w:lang w:eastAsia="pt-BR"/>
-              </w:rPr>
-              <w:t>produtos.</w:t>
+              <w:t>O sistema deve permitir o upload de imagens para o anuncio do produto</w:t>
+            </w:r>
+            <w:r>
+              <w:rPr>
+                <w:rFonts w:ascii="Arial" w:hAnsi="Arial" w:cs="Arial"/>
+                <w:sz w:val="24"/>
+                <w:szCs w:val="24"/>
+                <w:lang w:eastAsia="pt-BR"/>
+              </w:rPr>
+              <w:t>.</w:t>
             </w:r>
           </w:p>
         </w:tc>
@@ -5212,6 +5308,7 @@
                 <w:szCs w:val="24"/>
                 <w:lang w:eastAsia="pt-BR"/>
               </w:rPr>
+              <w:lastRenderedPageBreak/>
               <w:t>RF025</w:t>
             </w:r>
           </w:p>
@@ -5247,16 +5344,7 @@
                 <w:szCs w:val="24"/>
                 <w:lang w:eastAsia="pt-BR"/>
               </w:rPr>
-              <w:t>marca</w:t>
-            </w:r>
-            <w:r>
-              <w:rPr>
-                <w:rFonts w:ascii="Arial" w:hAnsi="Arial" w:cs="Arial"/>
-                <w:sz w:val="24"/>
-                <w:szCs w:val="24"/>
-                <w:lang w:eastAsia="pt-BR"/>
-              </w:rPr>
-              <w:t>s</w:t>
+              <w:t>produto</w:t>
             </w:r>
           </w:p>
         </w:tc>
@@ -5282,43 +5370,34 @@
                 <w:szCs w:val="24"/>
                 <w:lang w:eastAsia="pt-BR"/>
               </w:rPr>
-              <w:t xml:space="preserve">O </w:t>
-            </w:r>
-            <w:r>
-              <w:rPr>
-                <w:rFonts w:ascii="Arial" w:hAnsi="Arial" w:cs="Arial"/>
-                <w:sz w:val="24"/>
-                <w:szCs w:val="24"/>
-                <w:lang w:eastAsia="pt-BR"/>
-              </w:rPr>
-              <w:t xml:space="preserve">sistema deve permitir </w:t>
-            </w:r>
-            <w:r>
-              <w:rPr>
-                <w:rFonts w:ascii="Arial" w:hAnsi="Arial" w:cs="Arial"/>
-                <w:sz w:val="24"/>
-                <w:szCs w:val="24"/>
-                <w:lang w:eastAsia="pt-BR"/>
-              </w:rPr>
-              <w:t xml:space="preserve">o administrador </w:t>
-            </w:r>
-            <w:r>
-              <w:rPr>
-                <w:rFonts w:ascii="Arial" w:hAnsi="Arial" w:cs="Arial"/>
-                <w:sz w:val="24"/>
-                <w:szCs w:val="24"/>
-                <w:lang w:eastAsia="pt-BR"/>
-              </w:rPr>
-              <w:t xml:space="preserve">fazer a manutenção </w:t>
-            </w:r>
-            <w:r>
-              <w:rPr>
-                <w:rFonts w:ascii="Arial" w:hAnsi="Arial" w:cs="Arial"/>
-                <w:sz w:val="24"/>
-                <w:szCs w:val="24"/>
-                <w:lang w:eastAsia="pt-BR"/>
-              </w:rPr>
-              <w:t>do produto</w:t>
+              <w:t xml:space="preserve">O sistema deve permitir </w:t>
+            </w:r>
+            <w:r>
+              <w:rPr>
+                <w:rFonts w:ascii="Arial" w:hAnsi="Arial" w:cs="Arial"/>
+                <w:sz w:val="24"/>
+                <w:szCs w:val="24"/>
+                <w:lang w:eastAsia="pt-BR"/>
+              </w:rPr>
+              <w:t xml:space="preserve">a manutenção de </w:t>
+            </w:r>
+            <w:r>
+              <w:rPr>
+                <w:rFonts w:ascii="Arial" w:hAnsi="Arial" w:cs="Arial"/>
+                <w:sz w:val="24"/>
+                <w:szCs w:val="24"/>
+                <w:lang w:eastAsia="pt-BR"/>
+              </w:rPr>
+              <w:t>produtos</w:t>
+            </w:r>
+            <w:r>
+              <w:rPr>
+                <w:rFonts w:ascii="Arial" w:hAnsi="Arial" w:cs="Arial"/>
+                <w:sz w:val="24"/>
+                <w:szCs w:val="24"/>
+                <w:lang w:eastAsia="pt-BR"/>
+              </w:rPr>
+              <w:t>, que seria cadastrar, alterar, excluir e consultar</w:t>
             </w:r>
             <w:r>
               <w:rPr>
@@ -5381,7 +5460,25 @@
                 <w:szCs w:val="24"/>
                 <w:lang w:eastAsia="pt-BR"/>
               </w:rPr>
-              <w:t>Manter Material de fabricação</w:t>
+              <w:t xml:space="preserve">Manter </w:t>
+            </w:r>
+            <w:r>
+              <w:rPr>
+                <w:rFonts w:ascii="Arial" w:hAnsi="Arial" w:cs="Arial"/>
+                <w:sz w:val="24"/>
+                <w:szCs w:val="24"/>
+                <w:lang w:eastAsia="pt-BR"/>
+              </w:rPr>
+              <w:t>marca</w:t>
+            </w:r>
+            <w:r>
+              <w:rPr>
+                <w:rFonts w:ascii="Arial" w:hAnsi="Arial" w:cs="Arial"/>
+                <w:sz w:val="24"/>
+                <w:szCs w:val="24"/>
+                <w:lang w:eastAsia="pt-BR"/>
+              </w:rPr>
+              <w:t>s</w:t>
             </w:r>
           </w:p>
         </w:tc>
@@ -5407,7 +5504,52 @@
                 <w:szCs w:val="24"/>
                 <w:lang w:eastAsia="pt-BR"/>
               </w:rPr>
-              <w:t>O sistema deve permitir que o usuário faça a manutenção do material de fabricação do produto.</w:t>
+              <w:t xml:space="preserve">O </w:t>
+            </w:r>
+            <w:r>
+              <w:rPr>
+                <w:rFonts w:ascii="Arial" w:hAnsi="Arial" w:cs="Arial"/>
+                <w:sz w:val="24"/>
+                <w:szCs w:val="24"/>
+                <w:lang w:eastAsia="pt-BR"/>
+              </w:rPr>
+              <w:t xml:space="preserve">sistema deve permitir </w:t>
+            </w:r>
+            <w:r>
+              <w:rPr>
+                <w:rFonts w:ascii="Arial" w:hAnsi="Arial" w:cs="Arial"/>
+                <w:sz w:val="24"/>
+                <w:szCs w:val="24"/>
+                <w:lang w:eastAsia="pt-BR"/>
+              </w:rPr>
+              <w:t xml:space="preserve">o administrador </w:t>
+            </w:r>
+            <w:r>
+              <w:rPr>
+                <w:rFonts w:ascii="Arial" w:hAnsi="Arial" w:cs="Arial"/>
+                <w:sz w:val="24"/>
+                <w:szCs w:val="24"/>
+                <w:lang w:eastAsia="pt-BR"/>
+              </w:rPr>
+              <w:t xml:space="preserve">fazer a manutenção </w:t>
+            </w:r>
+            <w:r>
+              <w:rPr>
+                <w:rFonts w:ascii="Arial" w:hAnsi="Arial" w:cs="Arial"/>
+                <w:sz w:val="24"/>
+                <w:szCs w:val="24"/>
+                <w:lang w:eastAsia="pt-BR"/>
+              </w:rPr>
+              <w:t>das marcas, que seria cadastrar, consultar, alterar e excluir</w:t>
+            </w:r>
+            <w:r>
+              <w:rPr>
+                <w:rFonts w:ascii="Arial" w:hAnsi="Arial" w:cs="Arial"/>
+                <w:sz w:val="24"/>
+                <w:szCs w:val="24"/>
+                <w:lang w:eastAsia="pt-BR"/>
+              </w:rPr>
+              <w:t>.</w:t>
             </w:r>
           </w:p>
         </w:tc>
@@ -5435,7 +5577,6 @@
                 <w:szCs w:val="24"/>
                 <w:lang w:eastAsia="pt-BR"/>
               </w:rPr>
-              <w:lastRenderedPageBreak/>
               <w:t>RF027</w:t>
             </w:r>
           </w:p>
@@ -5462,7 +5603,7 @@
                 <w:szCs w:val="24"/>
                 <w:lang w:eastAsia="pt-BR"/>
               </w:rPr>
-              <w:t>Calculo de litros</w:t>
+              <w:t>Manter Material de fabricação</w:t>
             </w:r>
           </w:p>
         </w:tc>
@@ -5488,7 +5629,16 @@
                 <w:szCs w:val="24"/>
                 <w:lang w:eastAsia="pt-BR"/>
               </w:rPr>
-              <w:t>O sistema deve realizar o calculo aproximado de litros baseado nas dimensões passada no cadastro do produto</w:t>
+              <w:t>O sistema deve permitir que o usuário faça a manutenção do material de fabricação do produto</w:t>
+            </w:r>
+            <w:r>
+              <w:rPr>
+                <w:rFonts w:ascii="Arial" w:hAnsi="Arial" w:cs="Arial"/>
+                <w:sz w:val="24"/>
+                <w:szCs w:val="24"/>
+                <w:lang w:eastAsia="pt-BR"/>
+              </w:rPr>
+              <w:t xml:space="preserve"> que seria, cadastrar, consultar, alterar e excluir um material</w:t>
             </w:r>
             <w:r>
               <w:rPr>
@@ -5551,7 +5701,7 @@
                 <w:szCs w:val="24"/>
                 <w:lang w:eastAsia="pt-BR"/>
               </w:rPr>
-              <w:t>Período disponível</w:t>
+              <w:t>Calculo de litros</w:t>
             </w:r>
           </w:p>
         </w:tc>
@@ -5577,43 +5727,7 @@
                 <w:szCs w:val="24"/>
                 <w:lang w:eastAsia="pt-BR"/>
               </w:rPr>
-              <w:t xml:space="preserve">O sistema deve permitir que o </w:t>
-            </w:r>
-            <w:r>
-              <w:rPr>
-                <w:rFonts w:ascii="Arial" w:hAnsi="Arial" w:cs="Arial"/>
-                <w:sz w:val="24"/>
-                <w:szCs w:val="24"/>
-                <w:lang w:eastAsia="pt-BR"/>
-              </w:rPr>
-              <w:t>usuário</w:t>
-            </w:r>
-            <w:r>
-              <w:rPr>
-                <w:rFonts w:ascii="Arial" w:hAnsi="Arial" w:cs="Arial"/>
-                <w:sz w:val="24"/>
-                <w:szCs w:val="24"/>
-                <w:lang w:eastAsia="pt-BR"/>
-              </w:rPr>
-              <w:t xml:space="preserve"> que </w:t>
-            </w:r>
-            <w:r>
-              <w:rPr>
-                <w:rFonts w:ascii="Arial" w:hAnsi="Arial" w:cs="Arial"/>
-                <w:sz w:val="24"/>
-                <w:szCs w:val="24"/>
-                <w:lang w:eastAsia="pt-BR"/>
-              </w:rPr>
-              <w:t>irá</w:t>
-            </w:r>
-            <w:r>
-              <w:rPr>
-                <w:rFonts w:ascii="Arial" w:hAnsi="Arial" w:cs="Arial"/>
-                <w:sz w:val="24"/>
-                <w:szCs w:val="24"/>
-                <w:lang w:eastAsia="pt-BR"/>
-              </w:rPr>
-              <w:t xml:space="preserve"> disponibilizar o produto definir um período disponível para o produto</w:t>
+              <w:t>O sistema deve realizar o calculo aproximado de litros baseado nas dimensões passada no cadastro do produto</w:t>
             </w:r>
             <w:r>
               <w:rPr>
@@ -5676,7 +5790,7 @@
                 <w:szCs w:val="24"/>
                 <w:lang w:eastAsia="pt-BR"/>
               </w:rPr>
-              <w:t>Denunciar produto</w:t>
+              <w:t>Período disponível</w:t>
             </w:r>
           </w:p>
         </w:tc>
@@ -5702,7 +5816,43 @@
                 <w:szCs w:val="24"/>
                 <w:lang w:eastAsia="pt-BR"/>
               </w:rPr>
-              <w:t>O sistema deve disponibilizar uma forma de denunciar o produto que está sendo disponibilizado na plataforma que não se enquadra nos termos de uso</w:t>
+              <w:t xml:space="preserve">O sistema deve permitir que o </w:t>
+            </w:r>
+            <w:r>
+              <w:rPr>
+                <w:rFonts w:ascii="Arial" w:hAnsi="Arial" w:cs="Arial"/>
+                <w:sz w:val="24"/>
+                <w:szCs w:val="24"/>
+                <w:lang w:eastAsia="pt-BR"/>
+              </w:rPr>
+              <w:t>usuário</w:t>
+            </w:r>
+            <w:r>
+              <w:rPr>
+                <w:rFonts w:ascii="Arial" w:hAnsi="Arial" w:cs="Arial"/>
+                <w:sz w:val="24"/>
+                <w:szCs w:val="24"/>
+                <w:lang w:eastAsia="pt-BR"/>
+              </w:rPr>
+              <w:t xml:space="preserve"> que </w:t>
+            </w:r>
+            <w:r>
+              <w:rPr>
+                <w:rFonts w:ascii="Arial" w:hAnsi="Arial" w:cs="Arial"/>
+                <w:sz w:val="24"/>
+                <w:szCs w:val="24"/>
+                <w:lang w:eastAsia="pt-BR"/>
+              </w:rPr>
+              <w:t>irá</w:t>
+            </w:r>
+            <w:r>
+              <w:rPr>
+                <w:rFonts w:ascii="Arial" w:hAnsi="Arial" w:cs="Arial"/>
+                <w:sz w:val="24"/>
+                <w:szCs w:val="24"/>
+                <w:lang w:eastAsia="pt-BR"/>
+              </w:rPr>
+              <w:t xml:space="preserve"> disponibilizar o produto definir um período disponível para o produto</w:t>
             </w:r>
             <w:r>
               <w:rPr>
@@ -5765,7 +5915,7 @@
                 <w:szCs w:val="24"/>
                 <w:lang w:eastAsia="pt-BR"/>
               </w:rPr>
-              <w:t>Listar produtos</w:t>
+              <w:t>Denunciar produto</w:t>
             </w:r>
           </w:p>
         </w:tc>
@@ -5791,25 +5941,16 @@
                 <w:szCs w:val="24"/>
                 <w:lang w:eastAsia="pt-BR"/>
               </w:rPr>
-              <w:t>O sistema deve permitir que a</w:t>
-            </w:r>
-            <w:r>
-              <w:rPr>
-                <w:rFonts w:ascii="Arial" w:hAnsi="Arial" w:cs="Arial"/>
-                <w:sz w:val="24"/>
-                <w:szCs w:val="24"/>
-                <w:lang w:eastAsia="pt-BR"/>
-              </w:rPr>
-              <w:t xml:space="preserve">pós a pesquisa dos produtos </w:t>
-            </w:r>
-            <w:r>
-              <w:rPr>
-                <w:rFonts w:ascii="Arial" w:hAnsi="Arial" w:cs="Arial"/>
-                <w:sz w:val="24"/>
-                <w:szCs w:val="24"/>
-                <w:lang w:eastAsia="pt-BR"/>
-              </w:rPr>
-              <w:t>seja listado todos os produtos compatíveis.</w:t>
+              <w:t>O sistema deve disponibilizar uma forma de denunciar o produto que está sendo disponibilizado na plataforma que não se enquadra nos termos de uso</w:t>
+            </w:r>
+            <w:r>
+              <w:rPr>
+                <w:rFonts w:ascii="Arial" w:hAnsi="Arial" w:cs="Arial"/>
+                <w:sz w:val="24"/>
+                <w:szCs w:val="24"/>
+                <w:lang w:eastAsia="pt-BR"/>
+              </w:rPr>
+              <w:t>.</w:t>
             </w:r>
           </w:p>
         </w:tc>
@@ -5838,6 +5979,104 @@
                 <w:lang w:eastAsia="pt-BR"/>
               </w:rPr>
               <w:t>RF031</w:t>
+            </w:r>
+          </w:p>
+        </w:tc>
+        <w:tc>
+          <w:tcPr>
+            <w:tcW w:w="2943" w:type="dxa"/>
+          </w:tcPr>
+          <w:p>
+            <w:pPr>
+              <w:spacing w:line="360" w:lineRule="auto"/>
+              <w:jc w:val="both"/>
+              <w:rPr>
+                <w:rFonts w:ascii="Arial" w:hAnsi="Arial" w:cs="Arial"/>
+                <w:sz w:val="24"/>
+                <w:szCs w:val="24"/>
+                <w:lang w:eastAsia="pt-BR"/>
+              </w:rPr>
+            </w:pPr>
+            <w:r>
+              <w:rPr>
+                <w:rFonts w:ascii="Arial" w:hAnsi="Arial" w:cs="Arial"/>
+                <w:sz w:val="24"/>
+                <w:szCs w:val="24"/>
+                <w:lang w:eastAsia="pt-BR"/>
+              </w:rPr>
+              <w:t>Listar produtos</w:t>
+            </w:r>
+          </w:p>
+        </w:tc>
+        <w:tc>
+          <w:tcPr>
+            <w:tcW w:w="5008" w:type="dxa"/>
+          </w:tcPr>
+          <w:p>
+            <w:pPr>
+              <w:spacing w:line="360" w:lineRule="auto"/>
+              <w:jc w:val="both"/>
+              <w:rPr>
+                <w:rFonts w:ascii="Arial" w:hAnsi="Arial" w:cs="Arial"/>
+                <w:sz w:val="24"/>
+                <w:szCs w:val="24"/>
+                <w:lang w:eastAsia="pt-BR"/>
+              </w:rPr>
+            </w:pPr>
+            <w:r>
+              <w:rPr>
+                <w:rFonts w:ascii="Arial" w:hAnsi="Arial" w:cs="Arial"/>
+                <w:sz w:val="24"/>
+                <w:szCs w:val="24"/>
+                <w:lang w:eastAsia="pt-BR"/>
+              </w:rPr>
+              <w:t>O sistema deve permitir que a</w:t>
+            </w:r>
+            <w:r>
+              <w:rPr>
+                <w:rFonts w:ascii="Arial" w:hAnsi="Arial" w:cs="Arial"/>
+                <w:sz w:val="24"/>
+                <w:szCs w:val="24"/>
+                <w:lang w:eastAsia="pt-BR"/>
+              </w:rPr>
+              <w:t xml:space="preserve">pós a pesquisa dos produtos </w:t>
+            </w:r>
+            <w:r>
+              <w:rPr>
+                <w:rFonts w:ascii="Arial" w:hAnsi="Arial" w:cs="Arial"/>
+                <w:sz w:val="24"/>
+                <w:szCs w:val="24"/>
+                <w:lang w:eastAsia="pt-BR"/>
+              </w:rPr>
+              <w:t>seja listado todos os produtos compatíveis.</w:t>
+            </w:r>
+          </w:p>
+        </w:tc>
+      </w:tr>
+      <w:tr>
+        <w:tc>
+          <w:tcPr>
+            <w:tcW w:w="1110" w:type="dxa"/>
+          </w:tcPr>
+          <w:p>
+            <w:pPr>
+              <w:spacing w:line="360" w:lineRule="auto"/>
+              <w:jc w:val="both"/>
+              <w:rPr>
+                <w:rFonts w:ascii="Arial" w:hAnsi="Arial" w:cs="Arial"/>
+                <w:sz w:val="24"/>
+                <w:szCs w:val="24"/>
+                <w:lang w:eastAsia="pt-BR"/>
+              </w:rPr>
+            </w:pPr>
+            <w:r>
+              <w:rPr>
+                <w:rFonts w:ascii="Arial" w:hAnsi="Arial" w:cs="Arial"/>
+                <w:sz w:val="24"/>
+                <w:szCs w:val="24"/>
+                <w:lang w:eastAsia="pt-BR"/>
+              </w:rPr>
+              <w:t>RF032</w:t>
             </w:r>
           </w:p>
         </w:tc>
@@ -5939,7 +6178,7 @@
                 <w:szCs w:val="24"/>
                 <w:lang w:eastAsia="pt-BR"/>
               </w:rPr>
-              <w:t>RF032</w:t>
+              <w:t>RF033</w:t>
             </w:r>
           </w:p>
         </w:tc>
@@ -6038,7 +6277,7 @@
                 <w:szCs w:val="24"/>
                 <w:lang w:eastAsia="pt-BR"/>
               </w:rPr>
-              <w:t>RF033</w:t>
+              <w:t>RF034</w:t>
             </w:r>
           </w:p>
         </w:tc>
@@ -6146,7 +6385,7 @@
                 <w:szCs w:val="24"/>
                 <w:lang w:eastAsia="pt-BR"/>
               </w:rPr>
-              <w:t>RF034</w:t>
+              <w:t>RF035</w:t>
             </w:r>
           </w:p>
         </w:tc>
@@ -6226,7 +6465,8 @@
                 <w:szCs w:val="24"/>
                 <w:lang w:eastAsia="pt-BR"/>
               </w:rPr>
-              <w:t>RF035</w:t>
+              <w:lastRenderedPageBreak/>
+              <w:t>RF036</w:t>
             </w:r>
           </w:p>
         </w:tc>
@@ -6306,7 +6546,7 @@
                 <w:szCs w:val="24"/>
                 <w:lang w:eastAsia="pt-BR"/>
               </w:rPr>
-              <w:t>RF036</w:t>
+              <w:t>RF037</w:t>
             </w:r>
           </w:p>
         </w:tc>
@@ -6395,7 +6635,7 @@
                 <w:szCs w:val="24"/>
                 <w:lang w:eastAsia="pt-BR"/>
               </w:rPr>
-              <w:t>RF037</w:t>
+              <w:t>RF038</w:t>
             </w:r>
           </w:p>
         </w:tc>
@@ -6475,8 +6715,7 @@
                 <w:szCs w:val="24"/>
                 <w:lang w:eastAsia="pt-BR"/>
               </w:rPr>
-              <w:lastRenderedPageBreak/>
-              <w:t>RF038</w:t>
+              <w:t>RF039</w:t>
             </w:r>
           </w:p>
         </w:tc>
@@ -6556,7 +6795,7 @@
                 <w:szCs w:val="24"/>
                 <w:lang w:eastAsia="pt-BR"/>
               </w:rPr>
-              <w:t>RF039</w:t>
+              <w:t>RF040</w:t>
             </w:r>
           </w:p>
         </w:tc>
@@ -6591,7 +6830,16 @@
                 <w:szCs w:val="24"/>
                 <w:lang w:eastAsia="pt-BR"/>
               </w:rPr>
-              <w:t>meio de pagamento</w:t>
+              <w:t>cartão</w:t>
+            </w:r>
+            <w:r>
+              <w:rPr>
+                <w:rFonts w:ascii="Arial" w:hAnsi="Arial" w:cs="Arial"/>
+                <w:sz w:val="24"/>
+                <w:szCs w:val="24"/>
+                <w:lang w:eastAsia="pt-BR"/>
+              </w:rPr>
+              <w:t xml:space="preserve"> de pagamento</w:t>
             </w:r>
           </w:p>
         </w:tc>
@@ -6635,25 +6883,25 @@
                 <w:szCs w:val="24"/>
                 <w:lang w:eastAsia="pt-BR"/>
               </w:rPr>
-              <w:t>meio</w:t>
-            </w:r>
-            <w:r>
-              <w:rPr>
-                <w:rFonts w:ascii="Arial" w:hAnsi="Arial" w:cs="Arial"/>
-                <w:sz w:val="24"/>
-                <w:szCs w:val="24"/>
-                <w:lang w:eastAsia="pt-BR"/>
-              </w:rPr>
-              <w:t>s</w:t>
-            </w:r>
-            <w:r>
-              <w:rPr>
-                <w:rFonts w:ascii="Arial" w:hAnsi="Arial" w:cs="Arial"/>
-                <w:sz w:val="24"/>
-                <w:szCs w:val="24"/>
-                <w:lang w:eastAsia="pt-BR"/>
-              </w:rPr>
-              <w:t xml:space="preserve"> de pagamento</w:t>
+              <w:t>cartões para</w:t>
+            </w:r>
+            <w:r>
+              <w:rPr>
+                <w:rFonts w:ascii="Arial" w:hAnsi="Arial" w:cs="Arial"/>
+                <w:sz w:val="24"/>
+                <w:szCs w:val="24"/>
+                <w:lang w:eastAsia="pt-BR"/>
+              </w:rPr>
+              <w:t xml:space="preserve"> pagamento</w:t>
+            </w:r>
+            <w:r>
+              <w:rPr>
+                <w:rFonts w:ascii="Arial" w:hAnsi="Arial" w:cs="Arial"/>
+                <w:sz w:val="24"/>
+                <w:szCs w:val="24"/>
+                <w:lang w:eastAsia="pt-BR"/>
+              </w:rPr>
+              <w:t xml:space="preserve"> que seria consultar, cadastrar, alterar e excluir uma categoria</w:t>
             </w:r>
             <w:r>
               <w:rPr>
@@ -6690,7 +6938,7 @@
                 <w:szCs w:val="24"/>
                 <w:lang w:eastAsia="pt-BR"/>
               </w:rPr>
-              <w:t>RF040</w:t>
+              <w:t>RF041</w:t>
             </w:r>
           </w:p>
         </w:tc>
@@ -6726,6 +6974,8 @@
           </w:tcPr>
           <w:p>
             <w:pPr>
+              <w:spacing w:line="360" w:lineRule="auto"/>
+              <w:jc w:val="both"/>
               <w:rPr>
                 <w:rFonts w:ascii="Arial" w:hAnsi="Arial" w:cs="Arial"/>
                 <w:sz w:val="24"/>
@@ -6831,7 +7081,7 @@
                 <w:szCs w:val="24"/>
                 <w:lang w:eastAsia="pt-BR"/>
               </w:rPr>
-              <w:t>RF041</w:t>
+              <w:t>RF042</w:t>
             </w:r>
           </w:p>
         </w:tc>
@@ -6850,6 +7100,15 @@
                 <w:lang w:eastAsia="pt-BR"/>
               </w:rPr>
             </w:pPr>
+            <w:r>
+              <w:rPr>
+                <w:rFonts w:ascii="Arial" w:hAnsi="Arial" w:cs="Arial"/>
+                <w:sz w:val="24"/>
+                <w:szCs w:val="24"/>
+                <w:lang w:eastAsia="pt-BR"/>
+              </w:rPr>
+              <w:t>Manter conta bancaria</w:t>
+            </w:r>
           </w:p>
         </w:tc>
         <w:tc>
@@ -6858,13 +7117,26 @@
           </w:tcPr>
           <w:p>
             <w:pPr>
-              <w:rPr>
-                <w:rFonts w:ascii="Arial" w:hAnsi="Arial" w:cs="Arial"/>
-                <w:sz w:val="24"/>
-                <w:szCs w:val="24"/>
-                <w:lang w:eastAsia="pt-BR"/>
-              </w:rPr>
-            </w:pPr>
+              <w:spacing w:line="360" w:lineRule="auto"/>
+              <w:jc w:val="both"/>
+              <w:rPr>
+                <w:rFonts w:ascii="Arial" w:hAnsi="Arial" w:cs="Arial"/>
+                <w:sz w:val="24"/>
+                <w:szCs w:val="24"/>
+                <w:lang w:eastAsia="pt-BR"/>
+              </w:rPr>
+            </w:pPr>
+            <w:r>
+              <w:rPr>
+                <w:rFonts w:ascii="Arial" w:hAnsi="Arial" w:cs="Arial"/>
+                <w:sz w:val="24"/>
+                <w:szCs w:val="24"/>
+                <w:lang w:eastAsia="pt-BR"/>
+              </w:rPr>
+              <w:t>O sistema deve permitir o cadastro, consulta alteração e exclusão de uma conta bancaria</w:t>
+            </w:r>
+            <w:bookmarkStart w:id="9" w:name="_GoBack"/>
+            <w:bookmarkEnd w:id="9"/>
           </w:p>
         </w:tc>
       </w:tr>
@@ -6891,7 +7163,7 @@
                 <w:szCs w:val="24"/>
                 <w:lang w:eastAsia="pt-BR"/>
               </w:rPr>
-              <w:t>RF042</w:t>
+              <w:t>RF043</w:t>
             </w:r>
           </w:p>
         </w:tc>
@@ -6918,6 +7190,8 @@
           </w:tcPr>
           <w:p>
             <w:pPr>
+              <w:spacing w:line="360" w:lineRule="auto"/>
+              <w:jc w:val="both"/>
               <w:rPr>
                 <w:rFonts w:ascii="Arial" w:hAnsi="Arial" w:cs="Arial"/>
                 <w:sz w:val="24"/>
@@ -6951,7 +7225,7 @@
                 <w:szCs w:val="24"/>
                 <w:lang w:eastAsia="pt-BR"/>
               </w:rPr>
-              <w:t>RF043</w:t>
+              <w:t>RF044</w:t>
             </w:r>
           </w:p>
         </w:tc>
@@ -6978,6 +7252,8 @@
           </w:tcPr>
           <w:p>
             <w:pPr>
+              <w:spacing w:line="360" w:lineRule="auto"/>
+              <w:jc w:val="both"/>
               <w:rPr>
                 <w:rFonts w:ascii="Arial" w:hAnsi="Arial" w:cs="Arial"/>
                 <w:sz w:val="24"/>
@@ -7011,7 +7287,7 @@
                 <w:szCs w:val="24"/>
                 <w:lang w:eastAsia="pt-BR"/>
               </w:rPr>
-              <w:t>RF044</w:t>
+              <w:t>RF045</w:t>
             </w:r>
           </w:p>
         </w:tc>
@@ -7038,6 +7314,8 @@
           </w:tcPr>
           <w:p>
             <w:pPr>
+              <w:spacing w:line="360" w:lineRule="auto"/>
+              <w:jc w:val="both"/>
               <w:rPr>
                 <w:rFonts w:ascii="Arial" w:hAnsi="Arial" w:cs="Arial"/>
                 <w:sz w:val="24"/>
@@ -7071,7 +7349,7 @@
                 <w:szCs w:val="24"/>
                 <w:lang w:eastAsia="pt-BR"/>
               </w:rPr>
-              <w:t>RF045</w:t>
+              <w:t>RF046</w:t>
             </w:r>
           </w:p>
         </w:tc>
@@ -7098,6 +7376,8 @@
           </w:tcPr>
           <w:p>
             <w:pPr>
+              <w:spacing w:line="360" w:lineRule="auto"/>
+              <w:jc w:val="both"/>
               <w:rPr>
                 <w:rFonts w:ascii="Arial" w:hAnsi="Arial" w:cs="Arial"/>
                 <w:sz w:val="24"/>
@@ -7131,7 +7411,7 @@
                 <w:szCs w:val="24"/>
                 <w:lang w:eastAsia="pt-BR"/>
               </w:rPr>
-              <w:t>RF046</w:t>
+              <w:t>RF047</w:t>
             </w:r>
           </w:p>
         </w:tc>
@@ -7158,6 +7438,8 @@
           </w:tcPr>
           <w:p>
             <w:pPr>
+              <w:spacing w:line="360" w:lineRule="auto"/>
+              <w:jc w:val="both"/>
               <w:rPr>
                 <w:rFonts w:ascii="Arial" w:hAnsi="Arial" w:cs="Arial"/>
                 <w:sz w:val="24"/>
@@ -7191,7 +7473,7 @@
                 <w:szCs w:val="24"/>
                 <w:lang w:eastAsia="pt-BR"/>
               </w:rPr>
-              <w:t>RF047</w:t>
+              <w:t>RF048</w:t>
             </w:r>
           </w:p>
         </w:tc>
@@ -7218,6 +7500,8 @@
           </w:tcPr>
           <w:p>
             <w:pPr>
+              <w:spacing w:line="360" w:lineRule="auto"/>
+              <w:jc w:val="both"/>
               <w:rPr>
                 <w:rFonts w:ascii="Arial" w:hAnsi="Arial" w:cs="Arial"/>
                 <w:sz w:val="24"/>
@@ -7251,7 +7535,7 @@
                 <w:szCs w:val="24"/>
                 <w:lang w:eastAsia="pt-BR"/>
               </w:rPr>
-              <w:t>RF048</w:t>
+              <w:t>RF049</w:t>
             </w:r>
           </w:p>
         </w:tc>
@@ -7278,6 +7562,8 @@
           </w:tcPr>
           <w:p>
             <w:pPr>
+              <w:spacing w:line="360" w:lineRule="auto"/>
+              <w:jc w:val="both"/>
               <w:rPr>
                 <w:rFonts w:ascii="Arial" w:hAnsi="Arial" w:cs="Arial"/>
                 <w:sz w:val="24"/>
@@ -7311,7 +7597,7 @@
                 <w:szCs w:val="24"/>
                 <w:lang w:eastAsia="pt-BR"/>
               </w:rPr>
-              <w:t>RF049</w:t>
+              <w:t>RF050</w:t>
             </w:r>
           </w:p>
         </w:tc>
@@ -7338,66 +7624,8 @@
           </w:tcPr>
           <w:p>
             <w:pPr>
-              <w:rPr>
-                <w:rFonts w:ascii="Arial" w:hAnsi="Arial" w:cs="Arial"/>
-                <w:sz w:val="24"/>
-                <w:szCs w:val="24"/>
-                <w:lang w:eastAsia="pt-BR"/>
-              </w:rPr>
-            </w:pPr>
-          </w:p>
-        </w:tc>
-      </w:tr>
-      <w:tr>
-        <w:tc>
-          <w:tcPr>
-            <w:tcW w:w="1110" w:type="dxa"/>
-          </w:tcPr>
-          <w:p>
-            <w:pPr>
-              <w:spacing w:line="360" w:lineRule="auto"/>
-              <w:jc w:val="both"/>
-              <w:rPr>
-                <w:rFonts w:ascii="Arial" w:hAnsi="Arial" w:cs="Arial"/>
-                <w:sz w:val="24"/>
-                <w:szCs w:val="24"/>
-                <w:lang w:eastAsia="pt-BR"/>
-              </w:rPr>
-            </w:pPr>
-            <w:r>
-              <w:rPr>
-                <w:rFonts w:ascii="Arial" w:hAnsi="Arial" w:cs="Arial"/>
-                <w:sz w:val="24"/>
-                <w:szCs w:val="24"/>
-                <w:lang w:eastAsia="pt-BR"/>
-              </w:rPr>
-              <w:t>RF050</w:t>
-            </w:r>
-          </w:p>
-        </w:tc>
-        <w:tc>
-          <w:tcPr>
-            <w:tcW w:w="2943" w:type="dxa"/>
-          </w:tcPr>
-          <w:p>
-            <w:pPr>
-              <w:spacing w:line="360" w:lineRule="auto"/>
-              <w:jc w:val="both"/>
-              <w:rPr>
-                <w:rFonts w:ascii="Arial" w:hAnsi="Arial" w:cs="Arial"/>
-                <w:sz w:val="24"/>
-                <w:szCs w:val="24"/>
-                <w:lang w:eastAsia="pt-BR"/>
-              </w:rPr>
-            </w:pPr>
-          </w:p>
-        </w:tc>
-        <w:tc>
-          <w:tcPr>
-            <w:tcW w:w="5008" w:type="dxa"/>
-          </w:tcPr>
-          <w:p>
-            <w:pPr>
+              <w:spacing w:line="360" w:lineRule="auto"/>
+              <w:jc w:val="both"/>
               <w:rPr>
                 <w:rFonts w:ascii="Arial" w:hAnsi="Arial" w:cs="Arial"/>
                 <w:sz w:val="24"/>
@@ -7415,8 +7643,6 @@
           <w:lang w:eastAsia="pt-BR"/>
         </w:rPr>
       </w:pPr>
-      <w:bookmarkStart w:id="9" w:name="_GoBack"/>
-      <w:bookmarkEnd w:id="9"/>
     </w:p>
     <w:sectPr>
       <w:pgSz w:w="11906" w:h="16838"/>
@@ -9369,7 +9595,7 @@
 </file>
 
 <file path=customXml/itemProps1.xml><?xml version="1.0" encoding="utf-8"?>
-<ds:datastoreItem xmlns:ds="http://schemas.openxmlformats.org/officeDocument/2006/customXml" ds:itemID="{807AB901-C735-4206-AADE-ACE8DD84A6CE}">
+<ds:datastoreItem xmlns:ds="http://schemas.openxmlformats.org/officeDocument/2006/customXml" ds:itemID="{F2E6D9AE-1A08-4D45-80DC-B500233A257E}">
   <ds:schemaRefs>
     <ds:schemaRef ds:uri="http://schemas.openxmlformats.org/officeDocument/2006/bibliography"/>
   </ds:schemaRefs>

</xml_diff>

<commit_message>
Tcc com requisitos revisados pelo muniz
</commit_message>
<xml_diff>
--- a/New TCC.docx
+++ b/New TCC.docx
@@ -2257,7 +2257,33 @@
           <w:sz w:val="24"/>
           <w:szCs w:val="24"/>
         </w:rPr>
-        <w:t>Capítulo 5 – Protótipo – Disponibiliza uma visão detalhada das interfaces do sistema, explicando suas funcionalidades e passo a passo das navegações.</w:t>
+        <w:t xml:space="preserve">Capítulo 5 – Protótipo – Disponibiliza uma visão detalhada das interfaces do sistema, </w:t>
+      </w:r>
+      <w:proofErr w:type="spellStart"/>
+      <w:r>
+        <w:rPr>
+          <w:rFonts w:ascii="Arial" w:hAnsi="Arial" w:cs="Arial"/>
+          <w:sz w:val="24"/>
+          <w:szCs w:val="24"/>
+        </w:rPr>
+        <w:t>explican</w:t>
+      </w:r>
+      <w:proofErr w:type="spellEnd"/>
+      <w:r>
+        <w:rPr>
+          <w:rFonts w:ascii="Arial" w:hAnsi="Arial" w:cs="Arial"/>
+          <w:sz w:val="24"/>
+          <w:szCs w:val="24"/>
+        </w:rPr>
+        <w:tab/>
+      </w:r>
+      <w:r>
+        <w:rPr>
+          <w:rFonts w:ascii="Arial" w:hAnsi="Arial" w:cs="Arial"/>
+          <w:sz w:val="24"/>
+          <w:szCs w:val="24"/>
+        </w:rPr>
+        <w:t>do suas funcionalidades e passo a passo das navegações.</w:t>
       </w:r>
     </w:p>
     <w:p>
@@ -2527,6 +2553,1482 @@
           <w:sz w:val="24"/>
         </w:rPr>
       </w:pPr>
+    </w:p>
+    <w:tbl>
+      <w:tblPr>
+        <w:tblStyle w:val="Tabelacomgrade"/>
+        <w:tblW w:w="9240" w:type="dxa"/>
+        <w:tblLook w:val="04A0" w:firstRow="1" w:lastRow="0" w:firstColumn="1" w:lastColumn="0" w:noHBand="0" w:noVBand="1"/>
+      </w:tblPr>
+      <w:tblGrid>
+        <w:gridCol w:w="1132"/>
+        <w:gridCol w:w="3001"/>
+        <w:gridCol w:w="5107"/>
+      </w:tblGrid>
+      <w:tr>
+        <w:trPr>
+          <w:trHeight w:val="2707"/>
+        </w:trPr>
+        <w:tc>
+          <w:tcPr>
+            <w:tcW w:w="1132" w:type="dxa"/>
+          </w:tcPr>
+          <w:p>
+            <w:pPr>
+              <w:spacing w:line="360" w:lineRule="auto"/>
+              <w:jc w:val="both"/>
+              <w:rPr>
+                <w:rFonts w:ascii="Arial" w:hAnsi="Arial" w:cs="Arial"/>
+                <w:sz w:val="24"/>
+                <w:szCs w:val="24"/>
+                <w:lang w:eastAsia="pt-BR"/>
+              </w:rPr>
+            </w:pPr>
+            <w:bookmarkStart w:id="9" w:name="_GoBack"/>
+            <w:bookmarkEnd w:id="9"/>
+            <w:r>
+              <w:rPr>
+                <w:rFonts w:ascii="Arial" w:hAnsi="Arial" w:cs="Arial"/>
+                <w:sz w:val="24"/>
+                <w:szCs w:val="24"/>
+                <w:lang w:eastAsia="pt-BR"/>
+              </w:rPr>
+              <w:t>RF001</w:t>
+            </w:r>
+          </w:p>
+        </w:tc>
+        <w:tc>
+          <w:tcPr>
+            <w:tcW w:w="3001" w:type="dxa"/>
+          </w:tcPr>
+          <w:p>
+            <w:pPr>
+              <w:spacing w:line="360" w:lineRule="auto"/>
+              <w:jc w:val="both"/>
+              <w:rPr>
+                <w:rFonts w:ascii="Arial" w:hAnsi="Arial" w:cs="Arial"/>
+                <w:sz w:val="24"/>
+                <w:szCs w:val="24"/>
+                <w:lang w:eastAsia="pt-BR"/>
+              </w:rPr>
+            </w:pPr>
+            <w:r>
+              <w:rPr>
+                <w:rFonts w:ascii="Arial" w:hAnsi="Arial" w:cs="Arial"/>
+                <w:sz w:val="24"/>
+                <w:szCs w:val="24"/>
+                <w:lang w:eastAsia="pt-BR"/>
+              </w:rPr>
+              <w:t xml:space="preserve">Manter usuários </w:t>
+            </w:r>
+            <w:r>
+              <w:rPr>
+                <w:rFonts w:ascii="Arial" w:hAnsi="Arial" w:cs="Arial"/>
+                <w:sz w:val="24"/>
+                <w:szCs w:val="24"/>
+                <w:lang w:eastAsia="pt-BR"/>
+              </w:rPr>
+              <w:t>administradores</w:t>
+            </w:r>
+          </w:p>
+        </w:tc>
+        <w:tc>
+          <w:tcPr>
+            <w:tcW w:w="5107" w:type="dxa"/>
+          </w:tcPr>
+          <w:p>
+            <w:pPr>
+              <w:spacing w:line="360" w:lineRule="auto"/>
+              <w:jc w:val="both"/>
+              <w:rPr>
+                <w:rFonts w:ascii="Arial" w:hAnsi="Arial" w:cs="Arial"/>
+                <w:sz w:val="24"/>
+                <w:szCs w:val="24"/>
+                <w:lang w:eastAsia="pt-BR"/>
+              </w:rPr>
+            </w:pPr>
+            <w:r>
+              <w:rPr>
+                <w:rFonts w:ascii="Arial" w:hAnsi="Arial" w:cs="Arial"/>
+                <w:sz w:val="24"/>
+                <w:szCs w:val="24"/>
+                <w:lang w:eastAsia="pt-BR"/>
+              </w:rPr>
+              <w:t xml:space="preserve">O sistema deve permitir </w:t>
+            </w:r>
+            <w:r>
+              <w:rPr>
+                <w:rFonts w:ascii="Arial" w:hAnsi="Arial" w:cs="Arial"/>
+                <w:sz w:val="24"/>
+                <w:szCs w:val="24"/>
+                <w:lang w:eastAsia="pt-BR"/>
+              </w:rPr>
+              <w:t>que usuários administradores cadastre outros usuários administradores, sendo que o primeiro usuário deve ser padrão do sistema</w:t>
+            </w:r>
+            <w:r>
+              <w:rPr>
+                <w:rFonts w:ascii="Arial" w:hAnsi="Arial" w:cs="Arial"/>
+                <w:sz w:val="24"/>
+                <w:szCs w:val="24"/>
+                <w:lang w:eastAsia="pt-BR"/>
+              </w:rPr>
+              <w:t xml:space="preserve"> permite que os administradores excluam outros administradores e consulte</w:t>
+            </w:r>
+            <w:r>
+              <w:rPr>
+                <w:rFonts w:ascii="Arial" w:hAnsi="Arial" w:cs="Arial"/>
+                <w:sz w:val="24"/>
+                <w:szCs w:val="24"/>
+                <w:lang w:eastAsia="pt-BR"/>
+              </w:rPr>
+              <w:t>.</w:t>
+            </w:r>
+          </w:p>
+        </w:tc>
+      </w:tr>
+      <w:tr>
+        <w:trPr>
+          <w:trHeight w:val="902"/>
+        </w:trPr>
+        <w:tc>
+          <w:tcPr>
+            <w:tcW w:w="1132" w:type="dxa"/>
+          </w:tcPr>
+          <w:p>
+            <w:pPr>
+              <w:spacing w:line="360" w:lineRule="auto"/>
+              <w:jc w:val="both"/>
+              <w:rPr>
+                <w:rFonts w:ascii="Arial" w:hAnsi="Arial" w:cs="Arial"/>
+                <w:sz w:val="24"/>
+                <w:szCs w:val="24"/>
+                <w:lang w:eastAsia="pt-BR"/>
+              </w:rPr>
+            </w:pPr>
+            <w:r>
+              <w:rPr>
+                <w:rFonts w:ascii="Arial" w:hAnsi="Arial" w:cs="Arial"/>
+                <w:sz w:val="24"/>
+                <w:szCs w:val="24"/>
+                <w:lang w:eastAsia="pt-BR"/>
+              </w:rPr>
+              <w:lastRenderedPageBreak/>
+              <w:t>RF002</w:t>
+            </w:r>
+          </w:p>
+        </w:tc>
+        <w:tc>
+          <w:tcPr>
+            <w:tcW w:w="3001" w:type="dxa"/>
+          </w:tcPr>
+          <w:p>
+            <w:pPr>
+              <w:spacing w:line="360" w:lineRule="auto"/>
+              <w:jc w:val="both"/>
+              <w:rPr>
+                <w:rFonts w:ascii="Arial" w:hAnsi="Arial" w:cs="Arial"/>
+                <w:sz w:val="24"/>
+                <w:szCs w:val="24"/>
+                <w:lang w:eastAsia="pt-BR"/>
+              </w:rPr>
+            </w:pPr>
+            <w:r>
+              <w:rPr>
+                <w:rFonts w:ascii="Arial" w:hAnsi="Arial" w:cs="Arial"/>
+                <w:sz w:val="24"/>
+                <w:szCs w:val="24"/>
+                <w:lang w:eastAsia="pt-BR"/>
+              </w:rPr>
+              <w:t>Realizar l</w:t>
+            </w:r>
+            <w:r>
+              <w:rPr>
+                <w:rFonts w:ascii="Arial" w:hAnsi="Arial" w:cs="Arial"/>
+                <w:sz w:val="24"/>
+                <w:szCs w:val="24"/>
+                <w:lang w:eastAsia="pt-BR"/>
+              </w:rPr>
+              <w:t>ogin</w:t>
+            </w:r>
+            <w:r>
+              <w:rPr>
+                <w:rFonts w:ascii="Arial" w:hAnsi="Arial" w:cs="Arial"/>
+                <w:sz w:val="24"/>
+                <w:szCs w:val="24"/>
+                <w:lang w:eastAsia="pt-BR"/>
+              </w:rPr>
+              <w:t xml:space="preserve"> de administradores</w:t>
+            </w:r>
+          </w:p>
+        </w:tc>
+        <w:tc>
+          <w:tcPr>
+            <w:tcW w:w="5107" w:type="dxa"/>
+          </w:tcPr>
+          <w:p>
+            <w:pPr>
+              <w:spacing w:line="360" w:lineRule="auto"/>
+              <w:jc w:val="both"/>
+              <w:rPr>
+                <w:rFonts w:ascii="Arial" w:hAnsi="Arial" w:cs="Arial"/>
+                <w:sz w:val="24"/>
+                <w:szCs w:val="24"/>
+                <w:lang w:eastAsia="pt-BR"/>
+              </w:rPr>
+            </w:pPr>
+            <w:r>
+              <w:rPr>
+                <w:rFonts w:ascii="Arial" w:hAnsi="Arial" w:cs="Arial"/>
+                <w:sz w:val="24"/>
+                <w:szCs w:val="24"/>
+                <w:lang w:eastAsia="pt-BR"/>
+              </w:rPr>
+              <w:t xml:space="preserve">O sistema deve ter uma tela de login para os </w:t>
+            </w:r>
+            <w:r>
+              <w:rPr>
+                <w:rFonts w:ascii="Arial" w:hAnsi="Arial" w:cs="Arial"/>
+                <w:sz w:val="24"/>
+                <w:szCs w:val="24"/>
+                <w:lang w:eastAsia="pt-BR"/>
+              </w:rPr>
+              <w:t>usuários</w:t>
+            </w:r>
+            <w:r>
+              <w:rPr>
+                <w:rFonts w:ascii="Arial" w:hAnsi="Arial" w:cs="Arial"/>
+                <w:sz w:val="24"/>
+                <w:szCs w:val="24"/>
+                <w:lang w:eastAsia="pt-BR"/>
+              </w:rPr>
+              <w:t xml:space="preserve"> administradores</w:t>
+            </w:r>
+            <w:r>
+              <w:rPr>
+                <w:rFonts w:ascii="Arial" w:hAnsi="Arial" w:cs="Arial"/>
+                <w:sz w:val="24"/>
+                <w:szCs w:val="24"/>
+                <w:lang w:eastAsia="pt-BR"/>
+              </w:rPr>
+              <w:t>.</w:t>
+            </w:r>
+          </w:p>
+        </w:tc>
+      </w:tr>
+      <w:tr>
+        <w:trPr>
+          <w:trHeight w:val="1805"/>
+        </w:trPr>
+        <w:tc>
+          <w:tcPr>
+            <w:tcW w:w="1132" w:type="dxa"/>
+          </w:tcPr>
+          <w:p>
+            <w:pPr>
+              <w:spacing w:line="360" w:lineRule="auto"/>
+              <w:jc w:val="both"/>
+              <w:rPr>
+                <w:rFonts w:ascii="Arial" w:hAnsi="Arial" w:cs="Arial"/>
+                <w:sz w:val="24"/>
+                <w:szCs w:val="24"/>
+                <w:lang w:eastAsia="pt-BR"/>
+              </w:rPr>
+            </w:pPr>
+            <w:r>
+              <w:rPr>
+                <w:rFonts w:ascii="Arial" w:hAnsi="Arial" w:cs="Arial"/>
+                <w:sz w:val="24"/>
+                <w:szCs w:val="24"/>
+                <w:lang w:eastAsia="pt-BR"/>
+              </w:rPr>
+              <w:t>RF003</w:t>
+            </w:r>
+          </w:p>
+        </w:tc>
+        <w:tc>
+          <w:tcPr>
+            <w:tcW w:w="3001" w:type="dxa"/>
+          </w:tcPr>
+          <w:p>
+            <w:pPr>
+              <w:spacing w:line="360" w:lineRule="auto"/>
+              <w:jc w:val="both"/>
+              <w:rPr>
+                <w:rFonts w:ascii="Arial" w:hAnsi="Arial" w:cs="Arial"/>
+                <w:sz w:val="24"/>
+                <w:szCs w:val="24"/>
+                <w:lang w:eastAsia="pt-BR"/>
+              </w:rPr>
+            </w:pPr>
+            <w:r>
+              <w:rPr>
+                <w:rFonts w:ascii="Arial" w:hAnsi="Arial" w:cs="Arial"/>
+                <w:sz w:val="24"/>
+                <w:szCs w:val="24"/>
+                <w:lang w:eastAsia="pt-BR"/>
+              </w:rPr>
+              <w:t xml:space="preserve">Manter </w:t>
+            </w:r>
+            <w:r>
+              <w:rPr>
+                <w:rFonts w:ascii="Arial" w:hAnsi="Arial" w:cs="Arial"/>
+                <w:sz w:val="24"/>
+                <w:szCs w:val="24"/>
+                <w:lang w:eastAsia="pt-BR"/>
+              </w:rPr>
+              <w:t>categorias</w:t>
+            </w:r>
+          </w:p>
+        </w:tc>
+        <w:tc>
+          <w:tcPr>
+            <w:tcW w:w="5107" w:type="dxa"/>
+          </w:tcPr>
+          <w:p>
+            <w:pPr>
+              <w:spacing w:line="360" w:lineRule="auto"/>
+              <w:jc w:val="both"/>
+              <w:rPr>
+                <w:rFonts w:ascii="Arial" w:hAnsi="Arial" w:cs="Arial"/>
+                <w:sz w:val="24"/>
+                <w:szCs w:val="24"/>
+                <w:lang w:eastAsia="pt-BR"/>
+              </w:rPr>
+            </w:pPr>
+            <w:r>
+              <w:rPr>
+                <w:rFonts w:ascii="Arial" w:hAnsi="Arial" w:cs="Arial"/>
+                <w:sz w:val="24"/>
+                <w:szCs w:val="24"/>
+                <w:lang w:eastAsia="pt-BR"/>
+              </w:rPr>
+              <w:t xml:space="preserve">O </w:t>
+            </w:r>
+            <w:r>
+              <w:rPr>
+                <w:rFonts w:ascii="Arial" w:hAnsi="Arial" w:cs="Arial"/>
+                <w:sz w:val="24"/>
+                <w:szCs w:val="24"/>
+                <w:lang w:eastAsia="pt-BR"/>
+              </w:rPr>
+              <w:t>s</w:t>
+            </w:r>
+            <w:r>
+              <w:rPr>
+                <w:rFonts w:ascii="Arial" w:hAnsi="Arial" w:cs="Arial"/>
+                <w:sz w:val="24"/>
+                <w:szCs w:val="24"/>
+                <w:lang w:eastAsia="pt-BR"/>
+              </w:rPr>
+              <w:t xml:space="preserve">istema deve permitir </w:t>
+            </w:r>
+            <w:r>
+              <w:rPr>
+                <w:rFonts w:ascii="Arial" w:hAnsi="Arial" w:cs="Arial"/>
+                <w:sz w:val="24"/>
+                <w:szCs w:val="24"/>
+                <w:lang w:eastAsia="pt-BR"/>
+              </w:rPr>
+              <w:t xml:space="preserve">que usuários administradores </w:t>
+            </w:r>
+            <w:r>
+              <w:rPr>
+                <w:rFonts w:ascii="Arial" w:hAnsi="Arial" w:cs="Arial"/>
+                <w:sz w:val="24"/>
+                <w:szCs w:val="24"/>
+                <w:lang w:eastAsia="pt-BR"/>
+              </w:rPr>
+              <w:t xml:space="preserve">façam a manutenção </w:t>
+            </w:r>
+            <w:r>
+              <w:rPr>
+                <w:rFonts w:ascii="Arial" w:hAnsi="Arial" w:cs="Arial"/>
+                <w:sz w:val="24"/>
+                <w:szCs w:val="24"/>
+                <w:lang w:eastAsia="pt-BR"/>
+              </w:rPr>
+              <w:t xml:space="preserve">das </w:t>
+            </w:r>
+            <w:r>
+              <w:rPr>
+                <w:rFonts w:ascii="Arial" w:hAnsi="Arial" w:cs="Arial"/>
+                <w:sz w:val="24"/>
+                <w:szCs w:val="24"/>
+                <w:lang w:eastAsia="pt-BR"/>
+              </w:rPr>
+              <w:t>categorias</w:t>
+            </w:r>
+            <w:r>
+              <w:rPr>
+                <w:rFonts w:ascii="Arial" w:hAnsi="Arial" w:cs="Arial"/>
+                <w:sz w:val="24"/>
+                <w:szCs w:val="24"/>
+                <w:lang w:eastAsia="pt-BR"/>
+              </w:rPr>
+              <w:t xml:space="preserve">, que seria criar, </w:t>
+            </w:r>
+            <w:r>
+              <w:rPr>
+                <w:rFonts w:ascii="Arial" w:hAnsi="Arial" w:cs="Arial"/>
+                <w:sz w:val="24"/>
+                <w:szCs w:val="24"/>
+                <w:lang w:eastAsia="pt-BR"/>
+              </w:rPr>
+              <w:t>alterar, excluir</w:t>
+            </w:r>
+            <w:r>
+              <w:rPr>
+                <w:rFonts w:ascii="Arial" w:hAnsi="Arial" w:cs="Arial"/>
+                <w:sz w:val="24"/>
+                <w:szCs w:val="24"/>
+                <w:lang w:eastAsia="pt-BR"/>
+              </w:rPr>
+              <w:t xml:space="preserve"> e consultar categorias</w:t>
+            </w:r>
+            <w:r>
+              <w:rPr>
+                <w:rFonts w:ascii="Arial" w:hAnsi="Arial" w:cs="Arial"/>
+                <w:sz w:val="24"/>
+                <w:szCs w:val="24"/>
+                <w:lang w:eastAsia="pt-BR"/>
+              </w:rPr>
+              <w:t>.</w:t>
+            </w:r>
+          </w:p>
+        </w:tc>
+      </w:tr>
+      <w:tr>
+        <w:trPr>
+          <w:trHeight w:val="1345"/>
+        </w:trPr>
+        <w:tc>
+          <w:tcPr>
+            <w:tcW w:w="1132" w:type="dxa"/>
+          </w:tcPr>
+          <w:p>
+            <w:pPr>
+              <w:spacing w:line="360" w:lineRule="auto"/>
+              <w:jc w:val="both"/>
+              <w:rPr>
+                <w:rFonts w:ascii="Arial" w:hAnsi="Arial" w:cs="Arial"/>
+                <w:sz w:val="24"/>
+                <w:szCs w:val="24"/>
+                <w:lang w:eastAsia="pt-BR"/>
+              </w:rPr>
+            </w:pPr>
+            <w:r>
+              <w:rPr>
+                <w:rFonts w:ascii="Arial" w:hAnsi="Arial" w:cs="Arial"/>
+                <w:sz w:val="24"/>
+                <w:szCs w:val="24"/>
+                <w:lang w:eastAsia="pt-BR"/>
+              </w:rPr>
+              <w:t>RF004</w:t>
+            </w:r>
+          </w:p>
+        </w:tc>
+        <w:tc>
+          <w:tcPr>
+            <w:tcW w:w="3001" w:type="dxa"/>
+          </w:tcPr>
+          <w:p>
+            <w:pPr>
+              <w:spacing w:line="360" w:lineRule="auto"/>
+              <w:jc w:val="both"/>
+              <w:rPr>
+                <w:rFonts w:ascii="Arial" w:hAnsi="Arial" w:cs="Arial"/>
+                <w:sz w:val="24"/>
+                <w:szCs w:val="24"/>
+                <w:lang w:eastAsia="pt-BR"/>
+              </w:rPr>
+            </w:pPr>
+            <w:r>
+              <w:rPr>
+                <w:rFonts w:ascii="Arial" w:hAnsi="Arial" w:cs="Arial"/>
+                <w:sz w:val="24"/>
+                <w:szCs w:val="24"/>
+                <w:lang w:eastAsia="pt-BR"/>
+              </w:rPr>
+              <w:t>M</w:t>
+            </w:r>
+            <w:r>
+              <w:rPr>
+                <w:rFonts w:ascii="Arial" w:hAnsi="Arial" w:cs="Arial"/>
+                <w:sz w:val="24"/>
+                <w:szCs w:val="24"/>
+                <w:lang w:eastAsia="pt-BR"/>
+              </w:rPr>
+              <w:t>anter</w:t>
+            </w:r>
+            <w:r>
+              <w:rPr>
+                <w:rFonts w:ascii="Arial" w:hAnsi="Arial" w:cs="Arial"/>
+                <w:sz w:val="24"/>
+                <w:szCs w:val="24"/>
+                <w:lang w:eastAsia="pt-BR"/>
+              </w:rPr>
+              <w:t xml:space="preserve"> marcas</w:t>
+            </w:r>
+          </w:p>
+        </w:tc>
+        <w:tc>
+          <w:tcPr>
+            <w:tcW w:w="5107" w:type="dxa"/>
+          </w:tcPr>
+          <w:p>
+            <w:pPr>
+              <w:spacing w:line="360" w:lineRule="auto"/>
+              <w:jc w:val="both"/>
+              <w:rPr>
+                <w:rFonts w:ascii="Arial" w:hAnsi="Arial" w:cs="Arial"/>
+                <w:sz w:val="24"/>
+                <w:szCs w:val="24"/>
+                <w:lang w:eastAsia="pt-BR"/>
+              </w:rPr>
+            </w:pPr>
+            <w:r>
+              <w:rPr>
+                <w:rFonts w:ascii="Arial" w:hAnsi="Arial" w:cs="Arial"/>
+                <w:sz w:val="24"/>
+                <w:szCs w:val="24"/>
+                <w:lang w:eastAsia="pt-BR"/>
+              </w:rPr>
+              <w:t xml:space="preserve">O sistema deve permitir que usuários administradores </w:t>
+            </w:r>
+            <w:r>
+              <w:rPr>
+                <w:rFonts w:ascii="Arial" w:hAnsi="Arial" w:cs="Arial"/>
+                <w:sz w:val="24"/>
+                <w:szCs w:val="24"/>
+                <w:lang w:eastAsia="pt-BR"/>
+              </w:rPr>
+              <w:t xml:space="preserve">cadastrem, alterem, consultem e excluam </w:t>
+            </w:r>
+            <w:r>
+              <w:rPr>
+                <w:rFonts w:ascii="Arial" w:hAnsi="Arial" w:cs="Arial"/>
+                <w:sz w:val="24"/>
+                <w:szCs w:val="24"/>
+                <w:lang w:eastAsia="pt-BR"/>
+              </w:rPr>
+              <w:t>marcas</w:t>
+            </w:r>
+            <w:r>
+              <w:rPr>
+                <w:rFonts w:ascii="Arial" w:hAnsi="Arial" w:cs="Arial"/>
+                <w:sz w:val="24"/>
+                <w:szCs w:val="24"/>
+                <w:lang w:eastAsia="pt-BR"/>
+              </w:rPr>
+              <w:t>.</w:t>
+            </w:r>
+          </w:p>
+        </w:tc>
+      </w:tr>
+      <w:tr>
+        <w:trPr>
+          <w:trHeight w:val="1361"/>
+        </w:trPr>
+        <w:tc>
+          <w:tcPr>
+            <w:tcW w:w="1132" w:type="dxa"/>
+          </w:tcPr>
+          <w:p>
+            <w:pPr>
+              <w:spacing w:line="360" w:lineRule="auto"/>
+              <w:jc w:val="both"/>
+              <w:rPr>
+                <w:rFonts w:ascii="Arial" w:hAnsi="Arial" w:cs="Arial"/>
+                <w:sz w:val="24"/>
+                <w:szCs w:val="24"/>
+                <w:lang w:eastAsia="pt-BR"/>
+              </w:rPr>
+            </w:pPr>
+            <w:r>
+              <w:rPr>
+                <w:rFonts w:ascii="Arial" w:hAnsi="Arial" w:cs="Arial"/>
+                <w:sz w:val="24"/>
+                <w:szCs w:val="24"/>
+                <w:lang w:eastAsia="pt-BR"/>
+              </w:rPr>
+              <w:t>RF005</w:t>
+            </w:r>
+          </w:p>
+        </w:tc>
+        <w:tc>
+          <w:tcPr>
+            <w:tcW w:w="3001" w:type="dxa"/>
+          </w:tcPr>
+          <w:p>
+            <w:pPr>
+              <w:spacing w:line="360" w:lineRule="auto"/>
+              <w:jc w:val="both"/>
+              <w:rPr>
+                <w:rFonts w:ascii="Arial" w:hAnsi="Arial" w:cs="Arial"/>
+                <w:sz w:val="24"/>
+                <w:szCs w:val="24"/>
+                <w:lang w:eastAsia="pt-BR"/>
+              </w:rPr>
+            </w:pPr>
+            <w:r>
+              <w:rPr>
+                <w:rFonts w:ascii="Arial" w:hAnsi="Arial" w:cs="Arial"/>
+                <w:sz w:val="24"/>
+                <w:szCs w:val="24"/>
+                <w:lang w:eastAsia="pt-BR"/>
+              </w:rPr>
+              <w:t>Manter material</w:t>
+            </w:r>
+          </w:p>
+        </w:tc>
+        <w:tc>
+          <w:tcPr>
+            <w:tcW w:w="5107" w:type="dxa"/>
+          </w:tcPr>
+          <w:p>
+            <w:pPr>
+              <w:spacing w:line="360" w:lineRule="auto"/>
+              <w:jc w:val="both"/>
+              <w:rPr>
+                <w:rFonts w:ascii="Arial" w:hAnsi="Arial" w:cs="Arial"/>
+                <w:sz w:val="24"/>
+                <w:szCs w:val="24"/>
+                <w:lang w:eastAsia="pt-BR"/>
+              </w:rPr>
+            </w:pPr>
+            <w:r>
+              <w:rPr>
+                <w:rFonts w:ascii="Arial" w:hAnsi="Arial" w:cs="Arial"/>
+                <w:sz w:val="24"/>
+                <w:szCs w:val="24"/>
+                <w:lang w:eastAsia="pt-BR"/>
+              </w:rPr>
+              <w:t>O sistema deve permitir que usuários administradores cadastrem, alterem, consultem e excluam matérias dos produtos.</w:t>
+            </w:r>
+          </w:p>
+        </w:tc>
+      </w:tr>
+      <w:tr>
+        <w:trPr>
+          <w:trHeight w:val="1345"/>
+        </w:trPr>
+        <w:tc>
+          <w:tcPr>
+            <w:tcW w:w="1132" w:type="dxa"/>
+          </w:tcPr>
+          <w:p>
+            <w:pPr>
+              <w:spacing w:line="360" w:lineRule="auto"/>
+              <w:jc w:val="both"/>
+              <w:rPr>
+                <w:rFonts w:ascii="Arial" w:hAnsi="Arial" w:cs="Arial"/>
+                <w:sz w:val="24"/>
+                <w:szCs w:val="24"/>
+                <w:lang w:eastAsia="pt-BR"/>
+              </w:rPr>
+            </w:pPr>
+            <w:r>
+              <w:rPr>
+                <w:rFonts w:ascii="Arial" w:hAnsi="Arial" w:cs="Arial"/>
+                <w:sz w:val="24"/>
+                <w:szCs w:val="24"/>
+                <w:lang w:eastAsia="pt-BR"/>
+              </w:rPr>
+              <w:t>RF006</w:t>
+            </w:r>
+          </w:p>
+        </w:tc>
+        <w:tc>
+          <w:tcPr>
+            <w:tcW w:w="3001" w:type="dxa"/>
+          </w:tcPr>
+          <w:p>
+            <w:pPr>
+              <w:spacing w:line="360" w:lineRule="auto"/>
+              <w:jc w:val="both"/>
+              <w:rPr>
+                <w:rFonts w:ascii="Arial" w:hAnsi="Arial" w:cs="Arial"/>
+                <w:sz w:val="24"/>
+                <w:szCs w:val="24"/>
+                <w:lang w:eastAsia="pt-BR"/>
+              </w:rPr>
+            </w:pPr>
+            <w:r>
+              <w:rPr>
+                <w:rFonts w:ascii="Arial" w:hAnsi="Arial" w:cs="Arial"/>
+                <w:sz w:val="24"/>
+                <w:szCs w:val="24"/>
+                <w:lang w:eastAsia="pt-BR"/>
+              </w:rPr>
+              <w:t xml:space="preserve">Pesquisar </w:t>
+            </w:r>
+            <w:r>
+              <w:rPr>
+                <w:rFonts w:ascii="Arial" w:hAnsi="Arial" w:cs="Arial"/>
+                <w:sz w:val="24"/>
+                <w:szCs w:val="24"/>
+                <w:lang w:eastAsia="pt-BR"/>
+              </w:rPr>
+              <w:t>usuários</w:t>
+            </w:r>
+          </w:p>
+        </w:tc>
+        <w:tc>
+          <w:tcPr>
+            <w:tcW w:w="5107" w:type="dxa"/>
+          </w:tcPr>
+          <w:p>
+            <w:pPr>
+              <w:spacing w:line="360" w:lineRule="auto"/>
+              <w:jc w:val="both"/>
+              <w:rPr>
+                <w:rFonts w:ascii="Arial" w:hAnsi="Arial" w:cs="Arial"/>
+                <w:sz w:val="24"/>
+                <w:szCs w:val="24"/>
+                <w:lang w:eastAsia="pt-BR"/>
+              </w:rPr>
+            </w:pPr>
+            <w:r>
+              <w:rPr>
+                <w:rFonts w:ascii="Arial" w:hAnsi="Arial" w:cs="Arial"/>
+                <w:sz w:val="24"/>
+                <w:szCs w:val="24"/>
+                <w:lang w:eastAsia="pt-BR"/>
+              </w:rPr>
+              <w:t xml:space="preserve">O sistema deve permitir </w:t>
+            </w:r>
+            <w:r>
+              <w:rPr>
+                <w:rFonts w:ascii="Arial" w:hAnsi="Arial" w:cs="Arial"/>
+                <w:sz w:val="24"/>
+                <w:szCs w:val="24"/>
+                <w:lang w:eastAsia="pt-BR"/>
+              </w:rPr>
+              <w:t xml:space="preserve">que usuários administradores </w:t>
+            </w:r>
+            <w:r>
+              <w:rPr>
+                <w:rFonts w:ascii="Arial" w:hAnsi="Arial" w:cs="Arial"/>
+                <w:sz w:val="24"/>
+                <w:szCs w:val="24"/>
+                <w:lang w:eastAsia="pt-BR"/>
+              </w:rPr>
+              <w:t>pesquis</w:t>
+            </w:r>
+            <w:r>
+              <w:rPr>
+                <w:rFonts w:ascii="Arial" w:hAnsi="Arial" w:cs="Arial"/>
+                <w:sz w:val="24"/>
+                <w:szCs w:val="24"/>
+                <w:lang w:eastAsia="pt-BR"/>
+              </w:rPr>
+              <w:t>em</w:t>
+            </w:r>
+            <w:r>
+              <w:rPr>
+                <w:rFonts w:ascii="Arial" w:hAnsi="Arial" w:cs="Arial"/>
+                <w:sz w:val="24"/>
+                <w:szCs w:val="24"/>
+                <w:lang w:eastAsia="pt-BR"/>
+              </w:rPr>
+              <w:t xml:space="preserve"> os </w:t>
+            </w:r>
+            <w:r>
+              <w:rPr>
+                <w:rFonts w:ascii="Arial" w:hAnsi="Arial" w:cs="Arial"/>
+                <w:sz w:val="24"/>
+                <w:szCs w:val="24"/>
+                <w:lang w:eastAsia="pt-BR"/>
+              </w:rPr>
+              <w:t>usuários</w:t>
+            </w:r>
+            <w:r>
+              <w:rPr>
+                <w:rFonts w:ascii="Arial" w:hAnsi="Arial" w:cs="Arial"/>
+                <w:sz w:val="24"/>
+                <w:szCs w:val="24"/>
+                <w:lang w:eastAsia="pt-BR"/>
+              </w:rPr>
+              <w:t xml:space="preserve"> cadastrados no sistema</w:t>
+            </w:r>
+            <w:r>
+              <w:rPr>
+                <w:rFonts w:ascii="Arial" w:hAnsi="Arial" w:cs="Arial"/>
+                <w:sz w:val="24"/>
+                <w:szCs w:val="24"/>
+                <w:lang w:eastAsia="pt-BR"/>
+              </w:rPr>
+              <w:t>.</w:t>
+            </w:r>
+          </w:p>
+        </w:tc>
+      </w:tr>
+      <w:tr>
+        <w:trPr>
+          <w:trHeight w:val="1361"/>
+        </w:trPr>
+        <w:tc>
+          <w:tcPr>
+            <w:tcW w:w="1132" w:type="dxa"/>
+          </w:tcPr>
+          <w:p>
+            <w:pPr>
+              <w:spacing w:line="360" w:lineRule="auto"/>
+              <w:jc w:val="both"/>
+              <w:rPr>
+                <w:rFonts w:ascii="Arial" w:hAnsi="Arial" w:cs="Arial"/>
+                <w:sz w:val="24"/>
+                <w:szCs w:val="24"/>
+                <w:lang w:eastAsia="pt-BR"/>
+              </w:rPr>
+            </w:pPr>
+            <w:r>
+              <w:rPr>
+                <w:rFonts w:ascii="Arial" w:hAnsi="Arial" w:cs="Arial"/>
+                <w:sz w:val="24"/>
+                <w:szCs w:val="24"/>
+                <w:lang w:eastAsia="pt-BR"/>
+              </w:rPr>
+              <w:t>RF007</w:t>
+            </w:r>
+          </w:p>
+        </w:tc>
+        <w:tc>
+          <w:tcPr>
+            <w:tcW w:w="3001" w:type="dxa"/>
+          </w:tcPr>
+          <w:p>
+            <w:pPr>
+              <w:spacing w:line="360" w:lineRule="auto"/>
+              <w:jc w:val="both"/>
+              <w:rPr>
+                <w:rFonts w:ascii="Arial" w:hAnsi="Arial" w:cs="Arial"/>
+                <w:sz w:val="24"/>
+                <w:szCs w:val="24"/>
+                <w:lang w:eastAsia="pt-BR"/>
+              </w:rPr>
+            </w:pPr>
+            <w:r>
+              <w:rPr>
+                <w:rFonts w:ascii="Arial" w:hAnsi="Arial" w:cs="Arial"/>
+                <w:sz w:val="24"/>
+                <w:szCs w:val="24"/>
+                <w:lang w:eastAsia="pt-BR"/>
+              </w:rPr>
+              <w:t xml:space="preserve">Suspender </w:t>
+            </w:r>
+            <w:r>
+              <w:rPr>
+                <w:rFonts w:ascii="Arial" w:hAnsi="Arial" w:cs="Arial"/>
+                <w:sz w:val="24"/>
+                <w:szCs w:val="24"/>
+                <w:lang w:eastAsia="pt-BR"/>
+              </w:rPr>
+              <w:t>usuários</w:t>
+            </w:r>
+          </w:p>
+        </w:tc>
+        <w:tc>
+          <w:tcPr>
+            <w:tcW w:w="5107" w:type="dxa"/>
+          </w:tcPr>
+          <w:p>
+            <w:pPr>
+              <w:spacing w:line="360" w:lineRule="auto"/>
+              <w:jc w:val="both"/>
+              <w:rPr>
+                <w:rFonts w:ascii="Arial" w:hAnsi="Arial" w:cs="Arial"/>
+                <w:sz w:val="24"/>
+                <w:szCs w:val="24"/>
+                <w:lang w:eastAsia="pt-BR"/>
+              </w:rPr>
+            </w:pPr>
+            <w:r>
+              <w:rPr>
+                <w:rFonts w:ascii="Arial" w:hAnsi="Arial" w:cs="Arial"/>
+                <w:sz w:val="24"/>
+                <w:szCs w:val="24"/>
+                <w:lang w:eastAsia="pt-BR"/>
+              </w:rPr>
+              <w:t xml:space="preserve">O sistema deve permitir </w:t>
+            </w:r>
+            <w:r>
+              <w:rPr>
+                <w:rFonts w:ascii="Arial" w:hAnsi="Arial" w:cs="Arial"/>
+                <w:sz w:val="24"/>
+                <w:szCs w:val="24"/>
+                <w:lang w:eastAsia="pt-BR"/>
+              </w:rPr>
+              <w:t xml:space="preserve">aos usuários administradores </w:t>
+            </w:r>
+            <w:r>
+              <w:rPr>
+                <w:rFonts w:ascii="Arial" w:hAnsi="Arial" w:cs="Arial"/>
+                <w:sz w:val="24"/>
+                <w:szCs w:val="24"/>
+                <w:lang w:eastAsia="pt-BR"/>
+              </w:rPr>
+              <w:t>realizar a suspen</w:t>
+            </w:r>
+            <w:r>
+              <w:rPr>
+                <w:rFonts w:ascii="Arial" w:hAnsi="Arial" w:cs="Arial"/>
+                <w:sz w:val="24"/>
+                <w:szCs w:val="24"/>
+                <w:lang w:eastAsia="pt-BR"/>
+              </w:rPr>
+              <w:t xml:space="preserve">ção de </w:t>
+            </w:r>
+            <w:r>
+              <w:rPr>
+                <w:rFonts w:ascii="Arial" w:hAnsi="Arial" w:cs="Arial"/>
+                <w:sz w:val="24"/>
+                <w:szCs w:val="24"/>
+                <w:lang w:eastAsia="pt-BR"/>
+              </w:rPr>
+              <w:t>usuários</w:t>
+            </w:r>
+            <w:r>
+              <w:rPr>
+                <w:rFonts w:ascii="Arial" w:hAnsi="Arial" w:cs="Arial"/>
+                <w:sz w:val="24"/>
+                <w:szCs w:val="24"/>
+                <w:lang w:eastAsia="pt-BR"/>
+              </w:rPr>
+              <w:t>.</w:t>
+            </w:r>
+          </w:p>
+        </w:tc>
+      </w:tr>
+      <w:tr>
+        <w:trPr>
+          <w:trHeight w:val="1345"/>
+        </w:trPr>
+        <w:tc>
+          <w:tcPr>
+            <w:tcW w:w="1132" w:type="dxa"/>
+          </w:tcPr>
+          <w:p>
+            <w:pPr>
+              <w:spacing w:line="360" w:lineRule="auto"/>
+              <w:jc w:val="both"/>
+              <w:rPr>
+                <w:rFonts w:ascii="Arial" w:hAnsi="Arial" w:cs="Arial"/>
+                <w:sz w:val="24"/>
+                <w:szCs w:val="24"/>
+                <w:lang w:eastAsia="pt-BR"/>
+              </w:rPr>
+            </w:pPr>
+            <w:r>
+              <w:rPr>
+                <w:rFonts w:ascii="Arial" w:hAnsi="Arial" w:cs="Arial"/>
+                <w:sz w:val="24"/>
+                <w:szCs w:val="24"/>
+                <w:lang w:eastAsia="pt-BR"/>
+              </w:rPr>
+              <w:t>RF008</w:t>
+            </w:r>
+          </w:p>
+        </w:tc>
+        <w:tc>
+          <w:tcPr>
+            <w:tcW w:w="3001" w:type="dxa"/>
+          </w:tcPr>
+          <w:p>
+            <w:pPr>
+              <w:spacing w:line="360" w:lineRule="auto"/>
+              <w:jc w:val="both"/>
+              <w:rPr>
+                <w:rFonts w:ascii="Arial" w:hAnsi="Arial" w:cs="Arial"/>
+                <w:sz w:val="24"/>
+                <w:szCs w:val="24"/>
+                <w:lang w:eastAsia="pt-BR"/>
+              </w:rPr>
+            </w:pPr>
+            <w:r>
+              <w:rPr>
+                <w:rFonts w:ascii="Arial" w:hAnsi="Arial" w:cs="Arial"/>
+                <w:sz w:val="24"/>
+                <w:szCs w:val="24"/>
+                <w:lang w:eastAsia="pt-BR"/>
+              </w:rPr>
+              <w:t xml:space="preserve">Bloquear </w:t>
+            </w:r>
+            <w:r>
+              <w:rPr>
+                <w:rFonts w:ascii="Arial" w:hAnsi="Arial" w:cs="Arial"/>
+                <w:sz w:val="24"/>
+                <w:szCs w:val="24"/>
+                <w:lang w:eastAsia="pt-BR"/>
+              </w:rPr>
+              <w:t>usuários</w:t>
+            </w:r>
+          </w:p>
+        </w:tc>
+        <w:tc>
+          <w:tcPr>
+            <w:tcW w:w="5107" w:type="dxa"/>
+          </w:tcPr>
+          <w:p>
+            <w:pPr>
+              <w:spacing w:line="360" w:lineRule="auto"/>
+              <w:jc w:val="both"/>
+              <w:rPr>
+                <w:rFonts w:ascii="Arial" w:hAnsi="Arial" w:cs="Arial"/>
+                <w:sz w:val="24"/>
+                <w:szCs w:val="24"/>
+                <w:lang w:eastAsia="pt-BR"/>
+              </w:rPr>
+            </w:pPr>
+            <w:r>
+              <w:rPr>
+                <w:rFonts w:ascii="Arial" w:hAnsi="Arial" w:cs="Arial"/>
+                <w:sz w:val="24"/>
+                <w:szCs w:val="24"/>
+                <w:lang w:eastAsia="pt-BR"/>
+              </w:rPr>
+              <w:t xml:space="preserve">O sistema deve permitir </w:t>
+            </w:r>
+            <w:r>
+              <w:rPr>
+                <w:rFonts w:ascii="Arial" w:hAnsi="Arial" w:cs="Arial"/>
+                <w:sz w:val="24"/>
+                <w:szCs w:val="24"/>
+                <w:lang w:eastAsia="pt-BR"/>
+              </w:rPr>
+              <w:t xml:space="preserve">aos usuários administradores </w:t>
+            </w:r>
+            <w:r>
+              <w:rPr>
+                <w:rFonts w:ascii="Arial" w:hAnsi="Arial" w:cs="Arial"/>
+                <w:sz w:val="24"/>
+                <w:szCs w:val="24"/>
+                <w:lang w:eastAsia="pt-BR"/>
+              </w:rPr>
+              <w:t xml:space="preserve">realizar </w:t>
+            </w:r>
+            <w:r>
+              <w:rPr>
+                <w:rFonts w:ascii="Arial" w:hAnsi="Arial" w:cs="Arial"/>
+                <w:sz w:val="24"/>
+                <w:szCs w:val="24"/>
+                <w:lang w:eastAsia="pt-BR"/>
+              </w:rPr>
+              <w:t xml:space="preserve">o bloqueio </w:t>
+            </w:r>
+            <w:r>
+              <w:rPr>
+                <w:rFonts w:ascii="Arial" w:hAnsi="Arial" w:cs="Arial"/>
+                <w:sz w:val="24"/>
+                <w:szCs w:val="24"/>
+                <w:lang w:eastAsia="pt-BR"/>
+              </w:rPr>
+              <w:t xml:space="preserve">de </w:t>
+            </w:r>
+            <w:r>
+              <w:rPr>
+                <w:rFonts w:ascii="Arial" w:hAnsi="Arial" w:cs="Arial"/>
+                <w:sz w:val="24"/>
+                <w:szCs w:val="24"/>
+                <w:lang w:eastAsia="pt-BR"/>
+              </w:rPr>
+              <w:t>usuários.</w:t>
+            </w:r>
+          </w:p>
+        </w:tc>
+      </w:tr>
+      <w:tr>
+        <w:trPr>
+          <w:trHeight w:val="1361"/>
+        </w:trPr>
+        <w:tc>
+          <w:tcPr>
+            <w:tcW w:w="1132" w:type="dxa"/>
+          </w:tcPr>
+          <w:p>
+            <w:pPr>
+              <w:spacing w:line="360" w:lineRule="auto"/>
+              <w:jc w:val="both"/>
+              <w:rPr>
+                <w:rFonts w:ascii="Arial" w:hAnsi="Arial" w:cs="Arial"/>
+                <w:sz w:val="24"/>
+                <w:szCs w:val="24"/>
+                <w:lang w:eastAsia="pt-BR"/>
+              </w:rPr>
+            </w:pPr>
+            <w:r>
+              <w:rPr>
+                <w:rFonts w:ascii="Arial" w:hAnsi="Arial" w:cs="Arial"/>
+                <w:sz w:val="24"/>
+                <w:szCs w:val="24"/>
+                <w:lang w:eastAsia="pt-BR"/>
+              </w:rPr>
+              <w:t>RF009</w:t>
+            </w:r>
+          </w:p>
+        </w:tc>
+        <w:tc>
+          <w:tcPr>
+            <w:tcW w:w="3001" w:type="dxa"/>
+          </w:tcPr>
+          <w:p>
+            <w:pPr>
+              <w:spacing w:line="360" w:lineRule="auto"/>
+              <w:jc w:val="both"/>
+              <w:rPr>
+                <w:rFonts w:ascii="Arial" w:hAnsi="Arial" w:cs="Arial"/>
+                <w:sz w:val="24"/>
+                <w:szCs w:val="24"/>
+                <w:lang w:eastAsia="pt-BR"/>
+              </w:rPr>
+            </w:pPr>
+            <w:r>
+              <w:rPr>
+                <w:rFonts w:ascii="Arial" w:hAnsi="Arial" w:cs="Arial"/>
+                <w:sz w:val="24"/>
+                <w:szCs w:val="24"/>
+                <w:lang w:eastAsia="pt-BR"/>
+              </w:rPr>
+              <w:t>Remover</w:t>
+            </w:r>
+            <w:r>
+              <w:rPr>
+                <w:rFonts w:ascii="Arial" w:hAnsi="Arial" w:cs="Arial"/>
+                <w:sz w:val="24"/>
+                <w:szCs w:val="24"/>
+                <w:lang w:eastAsia="pt-BR"/>
+              </w:rPr>
+              <w:t xml:space="preserve"> </w:t>
+            </w:r>
+            <w:r>
+              <w:rPr>
+                <w:rFonts w:ascii="Arial" w:hAnsi="Arial" w:cs="Arial"/>
+                <w:sz w:val="24"/>
+                <w:szCs w:val="24"/>
+                <w:lang w:eastAsia="pt-BR"/>
+              </w:rPr>
+              <w:t>produtos</w:t>
+            </w:r>
+          </w:p>
+        </w:tc>
+        <w:tc>
+          <w:tcPr>
+            <w:tcW w:w="5107" w:type="dxa"/>
+          </w:tcPr>
+          <w:p>
+            <w:pPr>
+              <w:spacing w:line="360" w:lineRule="auto"/>
+              <w:jc w:val="both"/>
+              <w:rPr>
+                <w:rFonts w:ascii="Arial" w:hAnsi="Arial" w:cs="Arial"/>
+                <w:sz w:val="24"/>
+                <w:szCs w:val="24"/>
+                <w:lang w:eastAsia="pt-BR"/>
+              </w:rPr>
+            </w:pPr>
+            <w:r>
+              <w:rPr>
+                <w:rFonts w:ascii="Arial" w:hAnsi="Arial" w:cs="Arial"/>
+                <w:sz w:val="24"/>
+                <w:szCs w:val="24"/>
+                <w:lang w:eastAsia="pt-BR"/>
+              </w:rPr>
+              <w:t xml:space="preserve">O sistema deve permitir </w:t>
+            </w:r>
+            <w:r>
+              <w:rPr>
+                <w:rFonts w:ascii="Arial" w:hAnsi="Arial" w:cs="Arial"/>
+                <w:sz w:val="24"/>
+                <w:szCs w:val="24"/>
+                <w:lang w:eastAsia="pt-BR"/>
+              </w:rPr>
+              <w:t xml:space="preserve">aos usuários administradores </w:t>
+            </w:r>
+            <w:r>
+              <w:rPr>
+                <w:rFonts w:ascii="Arial" w:hAnsi="Arial" w:cs="Arial"/>
+                <w:sz w:val="24"/>
+                <w:szCs w:val="24"/>
+                <w:lang w:eastAsia="pt-BR"/>
+              </w:rPr>
+              <w:t xml:space="preserve">a </w:t>
+            </w:r>
+            <w:r>
+              <w:rPr>
+                <w:rFonts w:ascii="Arial" w:hAnsi="Arial" w:cs="Arial"/>
+                <w:sz w:val="24"/>
+                <w:szCs w:val="24"/>
+                <w:lang w:eastAsia="pt-BR"/>
+              </w:rPr>
+              <w:t>exclusão</w:t>
+            </w:r>
+            <w:r>
+              <w:rPr>
+                <w:rFonts w:ascii="Arial" w:hAnsi="Arial" w:cs="Arial"/>
+                <w:sz w:val="24"/>
+                <w:szCs w:val="24"/>
+                <w:lang w:eastAsia="pt-BR"/>
+              </w:rPr>
+              <w:t xml:space="preserve"> de itens que infligirem </w:t>
+            </w:r>
+            <w:r>
+              <w:rPr>
+                <w:rFonts w:ascii="Arial" w:hAnsi="Arial" w:cs="Arial"/>
+                <w:sz w:val="24"/>
+                <w:szCs w:val="24"/>
+                <w:lang w:eastAsia="pt-BR"/>
+              </w:rPr>
+              <w:t>os termos de uso</w:t>
+            </w:r>
+            <w:r>
+              <w:rPr>
+                <w:rFonts w:ascii="Arial" w:hAnsi="Arial" w:cs="Arial"/>
+                <w:sz w:val="24"/>
+                <w:szCs w:val="24"/>
+                <w:lang w:eastAsia="pt-BR"/>
+              </w:rPr>
+              <w:t>.</w:t>
+            </w:r>
+          </w:p>
+        </w:tc>
+      </w:tr>
+      <w:tr>
+        <w:trPr>
+          <w:trHeight w:val="1805"/>
+        </w:trPr>
+        <w:tc>
+          <w:tcPr>
+            <w:tcW w:w="1132" w:type="dxa"/>
+          </w:tcPr>
+          <w:p>
+            <w:pPr>
+              <w:spacing w:line="360" w:lineRule="auto"/>
+              <w:jc w:val="both"/>
+              <w:rPr>
+                <w:rFonts w:ascii="Arial" w:hAnsi="Arial" w:cs="Arial"/>
+                <w:sz w:val="24"/>
+                <w:szCs w:val="24"/>
+                <w:lang w:eastAsia="pt-BR"/>
+              </w:rPr>
+            </w:pPr>
+            <w:r>
+              <w:rPr>
+                <w:rFonts w:ascii="Arial" w:hAnsi="Arial" w:cs="Arial"/>
+                <w:sz w:val="24"/>
+                <w:szCs w:val="24"/>
+                <w:lang w:eastAsia="pt-BR"/>
+              </w:rPr>
+              <w:t>RF010</w:t>
+            </w:r>
+          </w:p>
+        </w:tc>
+        <w:tc>
+          <w:tcPr>
+            <w:tcW w:w="3001" w:type="dxa"/>
+          </w:tcPr>
+          <w:p>
+            <w:pPr>
+              <w:spacing w:line="360" w:lineRule="auto"/>
+              <w:jc w:val="both"/>
+              <w:rPr>
+                <w:rFonts w:ascii="Arial" w:hAnsi="Arial" w:cs="Arial"/>
+                <w:sz w:val="24"/>
+                <w:szCs w:val="24"/>
+                <w:lang w:eastAsia="pt-BR"/>
+              </w:rPr>
+            </w:pPr>
+            <w:r>
+              <w:rPr>
+                <w:rFonts w:ascii="Arial" w:hAnsi="Arial" w:cs="Arial"/>
+                <w:sz w:val="24"/>
+                <w:szCs w:val="24"/>
+                <w:lang w:eastAsia="pt-BR"/>
+              </w:rPr>
+              <w:t xml:space="preserve">Bloquear </w:t>
+            </w:r>
+            <w:r>
+              <w:rPr>
+                <w:rFonts w:ascii="Arial" w:hAnsi="Arial" w:cs="Arial"/>
+                <w:sz w:val="24"/>
+                <w:szCs w:val="24"/>
+                <w:lang w:eastAsia="pt-BR"/>
+              </w:rPr>
+              <w:t>negociação</w:t>
+            </w:r>
+          </w:p>
+        </w:tc>
+        <w:tc>
+          <w:tcPr>
+            <w:tcW w:w="5107" w:type="dxa"/>
+          </w:tcPr>
+          <w:p>
+            <w:pPr>
+              <w:spacing w:line="360" w:lineRule="auto"/>
+              <w:jc w:val="both"/>
+              <w:rPr>
+                <w:rFonts w:ascii="Arial" w:hAnsi="Arial" w:cs="Arial"/>
+                <w:sz w:val="24"/>
+                <w:szCs w:val="24"/>
+                <w:lang w:eastAsia="pt-BR"/>
+              </w:rPr>
+            </w:pPr>
+            <w:r>
+              <w:rPr>
+                <w:rFonts w:ascii="Arial" w:hAnsi="Arial" w:cs="Arial"/>
+                <w:sz w:val="24"/>
+                <w:szCs w:val="24"/>
+                <w:lang w:eastAsia="pt-BR"/>
+              </w:rPr>
+              <w:t xml:space="preserve">O sistema deve permitir </w:t>
+            </w:r>
+            <w:r>
+              <w:rPr>
+                <w:rFonts w:ascii="Arial" w:hAnsi="Arial" w:cs="Arial"/>
+                <w:sz w:val="24"/>
+                <w:szCs w:val="24"/>
+                <w:lang w:eastAsia="pt-BR"/>
+              </w:rPr>
+              <w:t xml:space="preserve">aos usuários administradores </w:t>
+            </w:r>
+            <w:r>
+              <w:rPr>
+                <w:rFonts w:ascii="Arial" w:hAnsi="Arial" w:cs="Arial"/>
+                <w:sz w:val="24"/>
+                <w:szCs w:val="24"/>
+                <w:lang w:eastAsia="pt-BR"/>
+              </w:rPr>
+              <w:t xml:space="preserve">o bloqueio da negociação se a mesma se enquadrar em algum caso que </w:t>
+            </w:r>
+            <w:r>
+              <w:rPr>
+                <w:rFonts w:ascii="Arial" w:hAnsi="Arial" w:cs="Arial"/>
+                <w:sz w:val="24"/>
+                <w:szCs w:val="24"/>
+                <w:lang w:eastAsia="pt-BR"/>
+              </w:rPr>
+              <w:t>inflija os termos do sistema.</w:t>
+            </w:r>
+          </w:p>
+        </w:tc>
+      </w:tr>
+      <w:tr>
+        <w:trPr>
+          <w:trHeight w:val="886"/>
+        </w:trPr>
+        <w:tc>
+          <w:tcPr>
+            <w:tcW w:w="1132" w:type="dxa"/>
+          </w:tcPr>
+          <w:p>
+            <w:pPr>
+              <w:spacing w:line="360" w:lineRule="auto"/>
+              <w:jc w:val="both"/>
+              <w:rPr>
+                <w:rFonts w:ascii="Arial" w:hAnsi="Arial" w:cs="Arial"/>
+                <w:sz w:val="24"/>
+                <w:szCs w:val="24"/>
+                <w:lang w:eastAsia="pt-BR"/>
+              </w:rPr>
+            </w:pPr>
+            <w:r>
+              <w:rPr>
+                <w:rFonts w:ascii="Arial" w:hAnsi="Arial" w:cs="Arial"/>
+                <w:sz w:val="24"/>
+                <w:szCs w:val="24"/>
+                <w:lang w:eastAsia="pt-BR"/>
+              </w:rPr>
+              <w:t>RF011</w:t>
+            </w:r>
+          </w:p>
+        </w:tc>
+        <w:tc>
+          <w:tcPr>
+            <w:tcW w:w="3001" w:type="dxa"/>
+          </w:tcPr>
+          <w:p>
+            <w:pPr>
+              <w:spacing w:line="360" w:lineRule="auto"/>
+              <w:jc w:val="both"/>
+              <w:rPr>
+                <w:rFonts w:ascii="Arial" w:hAnsi="Arial" w:cs="Arial"/>
+                <w:sz w:val="24"/>
+                <w:szCs w:val="24"/>
+                <w:lang w:eastAsia="pt-BR"/>
+              </w:rPr>
+            </w:pPr>
+            <w:r>
+              <w:rPr>
+                <w:rFonts w:ascii="Arial" w:hAnsi="Arial" w:cs="Arial"/>
+                <w:sz w:val="24"/>
+                <w:szCs w:val="24"/>
+                <w:lang w:eastAsia="pt-BR"/>
+              </w:rPr>
+              <w:t xml:space="preserve">Recuperar </w:t>
+            </w:r>
+            <w:r>
+              <w:rPr>
+                <w:rFonts w:ascii="Arial" w:hAnsi="Arial" w:cs="Arial"/>
+                <w:sz w:val="24"/>
+                <w:szCs w:val="24"/>
+                <w:lang w:eastAsia="pt-BR"/>
+              </w:rPr>
+              <w:t>senha</w:t>
+            </w:r>
+            <w:r>
+              <w:rPr>
+                <w:rFonts w:ascii="Arial" w:hAnsi="Arial" w:cs="Arial"/>
+                <w:sz w:val="24"/>
+                <w:szCs w:val="24"/>
+                <w:lang w:eastAsia="pt-BR"/>
+              </w:rPr>
+              <w:t xml:space="preserve">    </w:t>
+            </w:r>
+          </w:p>
+          <w:p>
+            <w:pPr>
+              <w:spacing w:line="360" w:lineRule="auto"/>
+              <w:jc w:val="both"/>
+              <w:rPr>
+                <w:rFonts w:ascii="Arial" w:hAnsi="Arial" w:cs="Arial"/>
+                <w:sz w:val="24"/>
+                <w:szCs w:val="24"/>
+                <w:lang w:eastAsia="pt-BR"/>
+              </w:rPr>
+            </w:pPr>
+          </w:p>
+        </w:tc>
+        <w:tc>
+          <w:tcPr>
+            <w:tcW w:w="5107" w:type="dxa"/>
+          </w:tcPr>
+          <w:p>
+            <w:pPr>
+              <w:spacing w:line="360" w:lineRule="auto"/>
+              <w:jc w:val="both"/>
+              <w:rPr>
+                <w:rFonts w:ascii="Arial" w:hAnsi="Arial" w:cs="Arial"/>
+                <w:sz w:val="24"/>
+                <w:szCs w:val="24"/>
+                <w:lang w:eastAsia="pt-BR"/>
+              </w:rPr>
+            </w:pPr>
+            <w:r>
+              <w:rPr>
+                <w:rFonts w:ascii="Arial" w:hAnsi="Arial" w:cs="Arial"/>
+                <w:sz w:val="24"/>
+                <w:szCs w:val="24"/>
+                <w:lang w:eastAsia="pt-BR"/>
+              </w:rPr>
+              <w:t>O sistema deve permitir a recuperação de senha em caso de esquecimento.</w:t>
+            </w:r>
+          </w:p>
+        </w:tc>
+      </w:tr>
+    </w:tbl>
+    <w:p>
+      <w:r>
+        <w:br w:type="page"/>
+      </w:r>
     </w:p>
     <w:tbl>
       <w:tblPr>
@@ -2562,7 +4064,8 @@
                 <w:szCs w:val="24"/>
                 <w:lang w:eastAsia="pt-BR"/>
               </w:rPr>
-              <w:t>RF001</w:t>
+              <w:lastRenderedPageBreak/>
+              <w:t>RF012</w:t>
             </w:r>
           </w:p>
         </w:tc>
@@ -2588,16 +4091,7 @@
                 <w:szCs w:val="24"/>
                 <w:lang w:eastAsia="pt-BR"/>
               </w:rPr>
-              <w:t xml:space="preserve">Manter usuários </w:t>
-            </w:r>
-            <w:r>
-              <w:rPr>
-                <w:rFonts w:ascii="Arial" w:hAnsi="Arial" w:cs="Arial"/>
-                <w:sz w:val="24"/>
-                <w:szCs w:val="24"/>
-                <w:lang w:eastAsia="pt-BR"/>
-              </w:rPr>
-              <w:t>administradores</w:t>
+              <w:t>Remover anuncio</w:t>
             </w:r>
           </w:p>
         </w:tc>
@@ -2623,25 +4117,25 @@
                 <w:szCs w:val="24"/>
                 <w:lang w:eastAsia="pt-BR"/>
               </w:rPr>
-              <w:t xml:space="preserve">O sistema deve permitir </w:t>
-            </w:r>
-            <w:r>
-              <w:rPr>
-                <w:rFonts w:ascii="Arial" w:hAnsi="Arial" w:cs="Arial"/>
-                <w:sz w:val="24"/>
-                <w:szCs w:val="24"/>
-                <w:lang w:eastAsia="pt-BR"/>
-              </w:rPr>
-              <w:t>que usuários administradores cadastre outros usuários administradores, sendo que o primeiro usuário deve ser padrão do sistema</w:t>
-            </w:r>
-            <w:r>
-              <w:rPr>
-                <w:rFonts w:ascii="Arial" w:hAnsi="Arial" w:cs="Arial"/>
-                <w:sz w:val="24"/>
-                <w:szCs w:val="24"/>
-                <w:lang w:eastAsia="pt-BR"/>
-              </w:rPr>
-              <w:t xml:space="preserve"> permite que os administradores excluam outros administradores e consulte</w:t>
+              <w:t>O sistema deve permitir que usuários administradores removam anúncios que</w:t>
+            </w:r>
+            <w:r>
+              <w:rPr>
+                <w:rFonts w:ascii="Arial" w:hAnsi="Arial" w:cs="Arial"/>
+                <w:sz w:val="24"/>
+                <w:szCs w:val="24"/>
+                <w:lang w:eastAsia="pt-BR"/>
+              </w:rPr>
+              <w:t xml:space="preserve"> </w:t>
+            </w:r>
+            <w:r>
+              <w:rPr>
+                <w:rFonts w:ascii="Arial" w:hAnsi="Arial" w:cs="Arial"/>
+                <w:sz w:val="24"/>
+                <w:szCs w:val="24"/>
+                <w:lang w:eastAsia="pt-BR"/>
+              </w:rPr>
+              <w:t>foram reportados ou que infligem os termos de uso</w:t>
             </w:r>
             <w:r>
               <w:rPr>
@@ -2678,8 +4172,7 @@
                 <w:szCs w:val="24"/>
                 <w:lang w:eastAsia="pt-BR"/>
               </w:rPr>
-              <w:lastRenderedPageBreak/>
-              <w:t>RF002</w:t>
+              <w:t>RF013</w:t>
             </w:r>
           </w:p>
         </w:tc>
@@ -2705,16 +4198,16 @@
                 <w:szCs w:val="24"/>
                 <w:lang w:eastAsia="pt-BR"/>
               </w:rPr>
-              <w:t>Login</w:t>
-            </w:r>
-            <w:r>
-              <w:rPr>
-                <w:rFonts w:ascii="Arial" w:hAnsi="Arial" w:cs="Arial"/>
-                <w:sz w:val="24"/>
-                <w:szCs w:val="24"/>
-                <w:lang w:eastAsia="pt-BR"/>
-              </w:rPr>
-              <w:t xml:space="preserve"> de administradores</w:t>
+              <w:t xml:space="preserve">Listar </w:t>
+            </w:r>
+            <w:r>
+              <w:rPr>
+                <w:rFonts w:ascii="Arial" w:hAnsi="Arial" w:cs="Arial"/>
+                <w:sz w:val="24"/>
+                <w:szCs w:val="24"/>
+                <w:lang w:eastAsia="pt-BR"/>
+              </w:rPr>
+              <w:t>denuncias</w:t>
             </w:r>
           </w:p>
         </w:tc>
@@ -2740,25 +4233,25 @@
                 <w:szCs w:val="24"/>
                 <w:lang w:eastAsia="pt-BR"/>
               </w:rPr>
-              <w:t xml:space="preserve">O sistema deve ter uma tela de login para os </w:t>
-            </w:r>
-            <w:r>
-              <w:rPr>
-                <w:rFonts w:ascii="Arial" w:hAnsi="Arial" w:cs="Arial"/>
-                <w:sz w:val="24"/>
-                <w:szCs w:val="24"/>
-                <w:lang w:eastAsia="pt-BR"/>
-              </w:rPr>
-              <w:t>usuários</w:t>
-            </w:r>
-            <w:r>
-              <w:rPr>
-                <w:rFonts w:ascii="Arial" w:hAnsi="Arial" w:cs="Arial"/>
-                <w:sz w:val="24"/>
-                <w:szCs w:val="24"/>
-                <w:lang w:eastAsia="pt-BR"/>
-              </w:rPr>
-              <w:t xml:space="preserve"> administradores</w:t>
+              <w:t xml:space="preserve">O sistema deve permitir a usuários administradores visualizar as </w:t>
+            </w:r>
+            <w:r>
+              <w:rPr>
+                <w:rFonts w:ascii="Arial" w:hAnsi="Arial" w:cs="Arial"/>
+                <w:sz w:val="24"/>
+                <w:szCs w:val="24"/>
+                <w:lang w:eastAsia="pt-BR"/>
+              </w:rPr>
+              <w:t>denúncias</w:t>
+            </w:r>
+            <w:r>
+              <w:rPr>
+                <w:rFonts w:ascii="Arial" w:hAnsi="Arial" w:cs="Arial"/>
+                <w:sz w:val="24"/>
+                <w:szCs w:val="24"/>
+                <w:lang w:eastAsia="pt-BR"/>
+              </w:rPr>
+              <w:t xml:space="preserve"> reportadas por usuários</w:t>
             </w:r>
             <w:r>
               <w:rPr>
@@ -2795,7 +4288,7 @@
                 <w:szCs w:val="24"/>
                 <w:lang w:eastAsia="pt-BR"/>
               </w:rPr>
-              <w:t>RF003</w:t>
+              <w:t>RF014</w:t>
             </w:r>
           </w:p>
         </w:tc>
@@ -2821,16 +4314,7 @@
                 <w:szCs w:val="24"/>
                 <w:lang w:eastAsia="pt-BR"/>
               </w:rPr>
-              <w:t xml:space="preserve">Manter </w:t>
-            </w:r>
-            <w:r>
-              <w:rPr>
-                <w:rFonts w:ascii="Arial" w:hAnsi="Arial" w:cs="Arial"/>
-                <w:sz w:val="24"/>
-                <w:szCs w:val="24"/>
-                <w:lang w:eastAsia="pt-BR"/>
-              </w:rPr>
-              <w:t>categorias</w:t>
+              <w:t>Visualizar publicamente</w:t>
             </w:r>
           </w:p>
         </w:tc>
@@ -2856,88 +4340,52 @@
                 <w:szCs w:val="24"/>
                 <w:lang w:eastAsia="pt-BR"/>
               </w:rPr>
-              <w:t xml:space="preserve">O </w:t>
-            </w:r>
-            <w:r>
-              <w:rPr>
-                <w:rFonts w:ascii="Arial" w:hAnsi="Arial" w:cs="Arial"/>
-                <w:sz w:val="24"/>
-                <w:szCs w:val="24"/>
-                <w:lang w:eastAsia="pt-BR"/>
-              </w:rPr>
-              <w:t>s</w:t>
-            </w:r>
-            <w:r>
-              <w:rPr>
-                <w:rFonts w:ascii="Arial" w:hAnsi="Arial" w:cs="Arial"/>
-                <w:sz w:val="24"/>
-                <w:szCs w:val="24"/>
-                <w:lang w:eastAsia="pt-BR"/>
-              </w:rPr>
-              <w:t xml:space="preserve">istema deve permitir </w:t>
-            </w:r>
-            <w:r>
-              <w:rPr>
-                <w:rFonts w:ascii="Arial" w:hAnsi="Arial" w:cs="Arial"/>
-                <w:sz w:val="24"/>
-                <w:szCs w:val="24"/>
-                <w:lang w:eastAsia="pt-BR"/>
-              </w:rPr>
-              <w:t xml:space="preserve">que usuários administradores </w:t>
-            </w:r>
-            <w:r>
-              <w:rPr>
-                <w:rFonts w:ascii="Arial" w:hAnsi="Arial" w:cs="Arial"/>
-                <w:sz w:val="24"/>
-                <w:szCs w:val="24"/>
-                <w:lang w:eastAsia="pt-BR"/>
-              </w:rPr>
-              <w:t xml:space="preserve">façam a manutenção </w:t>
-            </w:r>
-            <w:r>
-              <w:rPr>
-                <w:rFonts w:ascii="Arial" w:hAnsi="Arial" w:cs="Arial"/>
-                <w:sz w:val="24"/>
-                <w:szCs w:val="24"/>
-                <w:lang w:eastAsia="pt-BR"/>
-              </w:rPr>
-              <w:t xml:space="preserve">das </w:t>
-            </w:r>
-            <w:r>
-              <w:rPr>
-                <w:rFonts w:ascii="Arial" w:hAnsi="Arial" w:cs="Arial"/>
-                <w:sz w:val="24"/>
-                <w:szCs w:val="24"/>
-                <w:lang w:eastAsia="pt-BR"/>
-              </w:rPr>
-              <w:t>categorias</w:t>
-            </w:r>
-            <w:r>
-              <w:rPr>
-                <w:rFonts w:ascii="Arial" w:hAnsi="Arial" w:cs="Arial"/>
-                <w:sz w:val="24"/>
-                <w:szCs w:val="24"/>
-                <w:lang w:eastAsia="pt-BR"/>
-              </w:rPr>
-              <w:t xml:space="preserve">, que seria criar, </w:t>
-            </w:r>
-            <w:r>
-              <w:rPr>
-                <w:rFonts w:ascii="Arial" w:hAnsi="Arial" w:cs="Arial"/>
-                <w:sz w:val="24"/>
-                <w:szCs w:val="24"/>
-                <w:lang w:eastAsia="pt-BR"/>
-              </w:rPr>
-              <w:t>alterar, excluir</w:t>
-            </w:r>
-            <w:r>
-              <w:rPr>
-                <w:rFonts w:ascii="Arial" w:hAnsi="Arial" w:cs="Arial"/>
-                <w:sz w:val="24"/>
-                <w:szCs w:val="24"/>
-                <w:lang w:eastAsia="pt-BR"/>
-              </w:rPr>
-              <w:t xml:space="preserve"> e consultar categorias</w:t>
+              <w:t xml:space="preserve">O sistema deve permitir </w:t>
+            </w:r>
+            <w:r>
+              <w:rPr>
+                <w:rFonts w:ascii="Arial" w:hAnsi="Arial" w:cs="Arial"/>
+                <w:sz w:val="24"/>
+                <w:szCs w:val="24"/>
+                <w:lang w:eastAsia="pt-BR"/>
+              </w:rPr>
+              <w:t>ao usuário público</w:t>
+            </w:r>
+            <w:r>
+              <w:rPr>
+                <w:rFonts w:ascii="Arial" w:hAnsi="Arial" w:cs="Arial"/>
+                <w:sz w:val="24"/>
+                <w:szCs w:val="24"/>
+                <w:lang w:eastAsia="pt-BR"/>
+              </w:rPr>
+              <w:t xml:space="preserve">, </w:t>
+            </w:r>
+            <w:r>
+              <w:rPr>
+                <w:rFonts w:ascii="Arial" w:hAnsi="Arial" w:cs="Arial"/>
+                <w:sz w:val="24"/>
+                <w:szCs w:val="24"/>
+                <w:lang w:eastAsia="pt-BR"/>
+              </w:rPr>
+              <w:t xml:space="preserve">somente </w:t>
+            </w:r>
+            <w:r>
+              <w:rPr>
+                <w:rFonts w:ascii="Arial" w:hAnsi="Arial" w:cs="Arial"/>
+                <w:sz w:val="24"/>
+                <w:szCs w:val="24"/>
+                <w:lang w:eastAsia="pt-BR"/>
+              </w:rPr>
+              <w:t xml:space="preserve">visualizar os </w:t>
+            </w:r>
+            <w:r>
+              <w:rPr>
+                <w:rFonts w:ascii="Arial" w:hAnsi="Arial" w:cs="Arial"/>
+                <w:sz w:val="24"/>
+                <w:szCs w:val="24"/>
+                <w:lang w:eastAsia="pt-BR"/>
+              </w:rPr>
+              <w:t>anúncios</w:t>
             </w:r>
             <w:r>
               <w:rPr>
@@ -2974,7 +4422,7 @@
                 <w:szCs w:val="24"/>
                 <w:lang w:eastAsia="pt-BR"/>
               </w:rPr>
-              <w:t>RF004</w:t>
+              <w:t>RF015</w:t>
             </w:r>
           </w:p>
         </w:tc>
@@ -3000,25 +4448,7 @@
                 <w:szCs w:val="24"/>
                 <w:lang w:eastAsia="pt-BR"/>
               </w:rPr>
-              <w:t>M</w:t>
-            </w:r>
-            <w:r>
-              <w:rPr>
-                <w:rFonts w:ascii="Arial" w:hAnsi="Arial" w:cs="Arial"/>
-                <w:sz w:val="24"/>
-                <w:szCs w:val="24"/>
-                <w:lang w:eastAsia="pt-BR"/>
-              </w:rPr>
-              <w:t>anter</w:t>
-            </w:r>
-            <w:r>
-              <w:rPr>
-                <w:rFonts w:ascii="Arial" w:hAnsi="Arial" w:cs="Arial"/>
-                <w:sz w:val="24"/>
-                <w:szCs w:val="24"/>
-                <w:lang w:eastAsia="pt-BR"/>
-              </w:rPr>
-              <w:t xml:space="preserve"> marcas</w:t>
+              <w:t>Obrigar cadastro</w:t>
             </w:r>
           </w:p>
         </w:tc>
@@ -3044,34 +4474,25 @@
                 <w:szCs w:val="24"/>
                 <w:lang w:eastAsia="pt-BR"/>
               </w:rPr>
-              <w:t xml:space="preserve">O sistema deve permitir que usuários administradores </w:t>
-            </w:r>
-            <w:r>
-              <w:rPr>
-                <w:rFonts w:ascii="Arial" w:hAnsi="Arial" w:cs="Arial"/>
-                <w:sz w:val="24"/>
-                <w:szCs w:val="24"/>
-                <w:lang w:eastAsia="pt-BR"/>
-              </w:rPr>
-              <w:t xml:space="preserve">cadastrem, alterem, consultem e excluam </w:t>
-            </w:r>
-            <w:r>
-              <w:rPr>
-                <w:rFonts w:ascii="Arial" w:hAnsi="Arial" w:cs="Arial"/>
-                <w:sz w:val="24"/>
-                <w:szCs w:val="24"/>
-                <w:lang w:eastAsia="pt-BR"/>
-              </w:rPr>
-              <w:t>marcas</w:t>
-            </w:r>
-            <w:r>
-              <w:rPr>
-                <w:rFonts w:ascii="Arial" w:hAnsi="Arial" w:cs="Arial"/>
-                <w:sz w:val="24"/>
-                <w:szCs w:val="24"/>
-                <w:lang w:eastAsia="pt-BR"/>
-              </w:rPr>
-              <w:t>.</w:t>
+              <w:t xml:space="preserve">O sistema deve obrigar o usuário </w:t>
+            </w:r>
+            <w:r>
+              <w:rPr>
+                <w:rFonts w:ascii="Arial" w:hAnsi="Arial" w:cs="Arial"/>
+                <w:sz w:val="24"/>
+                <w:szCs w:val="24"/>
+                <w:lang w:eastAsia="pt-BR"/>
+              </w:rPr>
+              <w:t>público</w:t>
+            </w:r>
+            <w:r>
+              <w:rPr>
+                <w:rFonts w:ascii="Arial" w:hAnsi="Arial" w:cs="Arial"/>
+                <w:sz w:val="24"/>
+                <w:szCs w:val="24"/>
+                <w:lang w:eastAsia="pt-BR"/>
+              </w:rPr>
+              <w:t xml:space="preserve"> a fazer login caso o mesmo deseje realizar um aluguel ou a divulgação de um produto.</w:t>
             </w:r>
           </w:p>
         </w:tc>
@@ -3099,7 +4520,7 @@
                 <w:szCs w:val="24"/>
                 <w:lang w:eastAsia="pt-BR"/>
               </w:rPr>
-              <w:t>RF005</w:t>
+              <w:t>RF016</w:t>
             </w:r>
           </w:p>
         </w:tc>
@@ -3125,16 +4546,16 @@
                 <w:szCs w:val="24"/>
                 <w:lang w:eastAsia="pt-BR"/>
               </w:rPr>
-              <w:t xml:space="preserve">Pesquisar </w:t>
-            </w:r>
-            <w:r>
-              <w:rPr>
-                <w:rFonts w:ascii="Arial" w:hAnsi="Arial" w:cs="Arial"/>
-                <w:sz w:val="24"/>
-                <w:szCs w:val="24"/>
-                <w:lang w:eastAsia="pt-BR"/>
-              </w:rPr>
-              <w:t>usuários</w:t>
+              <w:t>Manter</w:t>
+            </w:r>
+            <w:r>
+              <w:rPr>
+                <w:rFonts w:ascii="Arial" w:hAnsi="Arial" w:cs="Arial"/>
+                <w:sz w:val="24"/>
+                <w:szCs w:val="24"/>
+                <w:lang w:eastAsia="pt-BR"/>
+              </w:rPr>
+              <w:t xml:space="preserve"> usuário</w:t>
             </w:r>
           </w:p>
         </w:tc>
@@ -3160,61 +4581,52 @@
                 <w:szCs w:val="24"/>
                 <w:lang w:eastAsia="pt-BR"/>
               </w:rPr>
-              <w:t xml:space="preserve">O sistema deve permitir </w:t>
-            </w:r>
-            <w:r>
-              <w:rPr>
-                <w:rFonts w:ascii="Arial" w:hAnsi="Arial" w:cs="Arial"/>
-                <w:sz w:val="24"/>
-                <w:szCs w:val="24"/>
-                <w:lang w:eastAsia="pt-BR"/>
-              </w:rPr>
-              <w:t xml:space="preserve">que usuários administradores </w:t>
-            </w:r>
-            <w:r>
-              <w:rPr>
-                <w:rFonts w:ascii="Arial" w:hAnsi="Arial" w:cs="Arial"/>
-                <w:sz w:val="24"/>
-                <w:szCs w:val="24"/>
-                <w:lang w:eastAsia="pt-BR"/>
-              </w:rPr>
-              <w:t>pesquis</w:t>
-            </w:r>
-            <w:r>
-              <w:rPr>
-                <w:rFonts w:ascii="Arial" w:hAnsi="Arial" w:cs="Arial"/>
-                <w:sz w:val="24"/>
-                <w:szCs w:val="24"/>
-                <w:lang w:eastAsia="pt-BR"/>
-              </w:rPr>
-              <w:t>em</w:t>
-            </w:r>
-            <w:r>
-              <w:rPr>
-                <w:rFonts w:ascii="Arial" w:hAnsi="Arial" w:cs="Arial"/>
-                <w:sz w:val="24"/>
-                <w:szCs w:val="24"/>
-                <w:lang w:eastAsia="pt-BR"/>
-              </w:rPr>
-              <w:t xml:space="preserve"> os </w:t>
-            </w:r>
-            <w:r>
-              <w:rPr>
-                <w:rFonts w:ascii="Arial" w:hAnsi="Arial" w:cs="Arial"/>
-                <w:sz w:val="24"/>
-                <w:szCs w:val="24"/>
-                <w:lang w:eastAsia="pt-BR"/>
-              </w:rPr>
-              <w:t>usuários</w:t>
-            </w:r>
-            <w:r>
-              <w:rPr>
-                <w:rFonts w:ascii="Arial" w:hAnsi="Arial" w:cs="Arial"/>
-                <w:sz w:val="24"/>
-                <w:szCs w:val="24"/>
-                <w:lang w:eastAsia="pt-BR"/>
-              </w:rPr>
-              <w:t xml:space="preserve"> cadastrados no sistema</w:t>
+              <w:t>O sistema deve permitir que os usuários se cadastrem</w:t>
+            </w:r>
+            <w:r>
+              <w:rPr>
+                <w:rFonts w:ascii="Arial" w:hAnsi="Arial" w:cs="Arial"/>
+                <w:sz w:val="24"/>
+                <w:szCs w:val="24"/>
+                <w:lang w:eastAsia="pt-BR"/>
+              </w:rPr>
+              <w:t xml:space="preserve"> </w:t>
+            </w:r>
+            <w:r>
+              <w:rPr>
+                <w:rFonts w:ascii="Arial" w:hAnsi="Arial" w:cs="Arial"/>
+                <w:sz w:val="24"/>
+                <w:szCs w:val="24"/>
+                <w:lang w:eastAsia="pt-BR"/>
+              </w:rPr>
+              <w:t>caso queiram realizar o pedido ou disponibilizar um item</w:t>
+            </w:r>
+            <w:r>
+              <w:rPr>
+                <w:rFonts w:ascii="Arial" w:hAnsi="Arial" w:cs="Arial"/>
+                <w:sz w:val="24"/>
+                <w:szCs w:val="24"/>
+                <w:lang w:eastAsia="pt-BR"/>
+              </w:rPr>
+              <w:t xml:space="preserve">, e alterem as características, e se </w:t>
+            </w:r>
+            <w:r>
+              <w:rPr>
+                <w:rFonts w:ascii="Arial" w:hAnsi="Arial" w:cs="Arial"/>
+                <w:sz w:val="24"/>
+                <w:szCs w:val="24"/>
+                <w:lang w:eastAsia="pt-BR"/>
+              </w:rPr>
+              <w:t xml:space="preserve">desativam </w:t>
+            </w:r>
+            <w:r>
+              <w:rPr>
+                <w:rFonts w:ascii="Arial" w:hAnsi="Arial" w:cs="Arial"/>
+                <w:sz w:val="24"/>
+                <w:szCs w:val="24"/>
+                <w:lang w:eastAsia="pt-BR"/>
+              </w:rPr>
+              <w:t>do sistema caso desejem</w:t>
             </w:r>
             <w:r>
               <w:rPr>
@@ -3251,7 +4663,7 @@
                 <w:szCs w:val="24"/>
                 <w:lang w:eastAsia="pt-BR"/>
               </w:rPr>
-              <w:t>RF006</w:t>
+              <w:t>RF017</w:t>
             </w:r>
           </w:p>
         </w:tc>
@@ -3277,7 +4689,7 @@
                 <w:szCs w:val="24"/>
                 <w:lang w:eastAsia="pt-BR"/>
               </w:rPr>
-              <w:t>Suspensão de usuários</w:t>
+              <w:t>Reativar conta</w:t>
             </w:r>
           </w:p>
         </w:tc>
@@ -3303,43 +4715,16 @@
                 <w:szCs w:val="24"/>
                 <w:lang w:eastAsia="pt-BR"/>
               </w:rPr>
-              <w:t xml:space="preserve">O sistema deve permitir </w:t>
-            </w:r>
-            <w:r>
-              <w:rPr>
-                <w:rFonts w:ascii="Arial" w:hAnsi="Arial" w:cs="Arial"/>
-                <w:sz w:val="24"/>
-                <w:szCs w:val="24"/>
-                <w:lang w:eastAsia="pt-BR"/>
-              </w:rPr>
-              <w:t xml:space="preserve">aos usuários administradores </w:t>
-            </w:r>
-            <w:r>
-              <w:rPr>
-                <w:rFonts w:ascii="Arial" w:hAnsi="Arial" w:cs="Arial"/>
-                <w:sz w:val="24"/>
-                <w:szCs w:val="24"/>
-                <w:lang w:eastAsia="pt-BR"/>
-              </w:rPr>
-              <w:t>realizar a suspen</w:t>
-            </w:r>
-            <w:r>
-              <w:rPr>
-                <w:rFonts w:ascii="Arial" w:hAnsi="Arial" w:cs="Arial"/>
-                <w:sz w:val="24"/>
-                <w:szCs w:val="24"/>
-                <w:lang w:eastAsia="pt-BR"/>
-              </w:rPr>
-              <w:t xml:space="preserve">ção de </w:t>
-            </w:r>
-            <w:r>
-              <w:rPr>
-                <w:rFonts w:ascii="Arial" w:hAnsi="Arial" w:cs="Arial"/>
-                <w:sz w:val="24"/>
-                <w:szCs w:val="24"/>
-                <w:lang w:eastAsia="pt-BR"/>
-              </w:rPr>
-              <w:t>usuários</w:t>
+              <w:t>O sistema deve permitir que o usuário reative a conta caso a mesma seja desativada</w:t>
+            </w:r>
+            <w:r>
+              <w:rPr>
+                <w:rFonts w:ascii="Arial" w:hAnsi="Arial" w:cs="Arial"/>
+                <w:sz w:val="24"/>
+                <w:szCs w:val="24"/>
+                <w:lang w:eastAsia="pt-BR"/>
+              </w:rPr>
+              <w:t xml:space="preserve"> e o mesmo queira voltar a plataforma</w:t>
             </w:r>
             <w:r>
               <w:rPr>
@@ -3376,7 +4761,7 @@
                 <w:szCs w:val="24"/>
                 <w:lang w:eastAsia="pt-BR"/>
               </w:rPr>
-              <w:t>RF007</w:t>
+              <w:t>RF018</w:t>
             </w:r>
           </w:p>
         </w:tc>
@@ -3402,16 +4787,16 @@
                 <w:szCs w:val="24"/>
                 <w:lang w:eastAsia="pt-BR"/>
               </w:rPr>
-              <w:t xml:space="preserve">Bloquear </w:t>
-            </w:r>
-            <w:r>
-              <w:rPr>
-                <w:rFonts w:ascii="Arial" w:hAnsi="Arial" w:cs="Arial"/>
-                <w:sz w:val="24"/>
-                <w:szCs w:val="24"/>
-                <w:lang w:eastAsia="pt-BR"/>
-              </w:rPr>
-              <w:t>usuários</w:t>
+              <w:t>Realizar l</w:t>
+            </w:r>
+            <w:r>
+              <w:rPr>
+                <w:rFonts w:ascii="Arial" w:hAnsi="Arial" w:cs="Arial"/>
+                <w:sz w:val="24"/>
+                <w:szCs w:val="24"/>
+                <w:lang w:eastAsia="pt-BR"/>
+              </w:rPr>
+              <w:t>ogin de usuário cadastrado</w:t>
             </w:r>
           </w:p>
         </w:tc>
@@ -3437,52 +4822,25 @@
                 <w:szCs w:val="24"/>
                 <w:lang w:eastAsia="pt-BR"/>
               </w:rPr>
-              <w:t xml:space="preserve">O sistema deve permitir </w:t>
-            </w:r>
-            <w:r>
-              <w:rPr>
-                <w:rFonts w:ascii="Arial" w:hAnsi="Arial" w:cs="Arial"/>
-                <w:sz w:val="24"/>
-                <w:szCs w:val="24"/>
-                <w:lang w:eastAsia="pt-BR"/>
-              </w:rPr>
-              <w:t xml:space="preserve">aos usuários administradores </w:t>
-            </w:r>
-            <w:r>
-              <w:rPr>
-                <w:rFonts w:ascii="Arial" w:hAnsi="Arial" w:cs="Arial"/>
-                <w:sz w:val="24"/>
-                <w:szCs w:val="24"/>
-                <w:lang w:eastAsia="pt-BR"/>
-              </w:rPr>
-              <w:t xml:space="preserve">realizar </w:t>
-            </w:r>
-            <w:r>
-              <w:rPr>
-                <w:rFonts w:ascii="Arial" w:hAnsi="Arial" w:cs="Arial"/>
-                <w:sz w:val="24"/>
-                <w:szCs w:val="24"/>
-                <w:lang w:eastAsia="pt-BR"/>
-              </w:rPr>
-              <w:t xml:space="preserve">o bloqueio </w:t>
-            </w:r>
-            <w:r>
-              <w:rPr>
-                <w:rFonts w:ascii="Arial" w:hAnsi="Arial" w:cs="Arial"/>
-                <w:sz w:val="24"/>
-                <w:szCs w:val="24"/>
-                <w:lang w:eastAsia="pt-BR"/>
-              </w:rPr>
-              <w:t xml:space="preserve">de </w:t>
-            </w:r>
-            <w:r>
-              <w:rPr>
-                <w:rFonts w:ascii="Arial" w:hAnsi="Arial" w:cs="Arial"/>
-                <w:sz w:val="24"/>
-                <w:szCs w:val="24"/>
-                <w:lang w:eastAsia="pt-BR"/>
-              </w:rPr>
-              <w:t>usuários.</w:t>
+              <w:t xml:space="preserve">O sistema deve conter </w:t>
+            </w:r>
+            <w:r>
+              <w:rPr>
+                <w:rFonts w:ascii="Arial" w:hAnsi="Arial" w:cs="Arial"/>
+                <w:sz w:val="24"/>
+                <w:szCs w:val="24"/>
+                <w:lang w:eastAsia="pt-BR"/>
+              </w:rPr>
+              <w:t>uma tela</w:t>
+            </w:r>
+            <w:r>
+              <w:rPr>
+                <w:rFonts w:ascii="Arial" w:hAnsi="Arial" w:cs="Arial"/>
+                <w:sz w:val="24"/>
+                <w:szCs w:val="24"/>
+                <w:lang w:eastAsia="pt-BR"/>
+              </w:rPr>
+              <w:t xml:space="preserve"> de login para usuários cadastrados.</w:t>
             </w:r>
           </w:p>
         </w:tc>
@@ -3510,7 +4868,7 @@
                 <w:szCs w:val="24"/>
                 <w:lang w:eastAsia="pt-BR"/>
               </w:rPr>
-              <w:t>RF008</w:t>
+              <w:t>RF019</w:t>
             </w:r>
           </w:p>
         </w:tc>
@@ -3536,7 +4894,7 @@
                 <w:szCs w:val="24"/>
                 <w:lang w:eastAsia="pt-BR"/>
               </w:rPr>
-              <w:t>Remoção de itens</w:t>
+              <w:t>Validar e-mail</w:t>
             </w:r>
           </w:p>
         </w:tc>
@@ -3562,52 +4920,16 @@
                 <w:szCs w:val="24"/>
                 <w:lang w:eastAsia="pt-BR"/>
               </w:rPr>
-              <w:t xml:space="preserve">O sistema deve permitir </w:t>
-            </w:r>
-            <w:r>
-              <w:rPr>
-                <w:rFonts w:ascii="Arial" w:hAnsi="Arial" w:cs="Arial"/>
-                <w:sz w:val="24"/>
-                <w:szCs w:val="24"/>
-                <w:lang w:eastAsia="pt-BR"/>
-              </w:rPr>
-              <w:t xml:space="preserve">aos usuários administradores </w:t>
-            </w:r>
-            <w:r>
-              <w:rPr>
-                <w:rFonts w:ascii="Arial" w:hAnsi="Arial" w:cs="Arial"/>
-                <w:sz w:val="24"/>
-                <w:szCs w:val="24"/>
-                <w:lang w:eastAsia="pt-BR"/>
-              </w:rPr>
-              <w:t xml:space="preserve">a </w:t>
-            </w:r>
-            <w:r>
-              <w:rPr>
-                <w:rFonts w:ascii="Arial" w:hAnsi="Arial" w:cs="Arial"/>
-                <w:sz w:val="24"/>
-                <w:szCs w:val="24"/>
-                <w:lang w:eastAsia="pt-BR"/>
-              </w:rPr>
-              <w:t>exclusão</w:t>
-            </w:r>
-            <w:r>
-              <w:rPr>
-                <w:rFonts w:ascii="Arial" w:hAnsi="Arial" w:cs="Arial"/>
-                <w:sz w:val="24"/>
-                <w:szCs w:val="24"/>
-                <w:lang w:eastAsia="pt-BR"/>
-              </w:rPr>
-              <w:t xml:space="preserve"> de itens que infligirem </w:t>
-            </w:r>
-            <w:r>
-              <w:rPr>
-                <w:rFonts w:ascii="Arial" w:hAnsi="Arial" w:cs="Arial"/>
-                <w:sz w:val="24"/>
-                <w:szCs w:val="24"/>
-                <w:lang w:eastAsia="pt-BR"/>
-              </w:rPr>
-              <w:t>os termos de uso</w:t>
+              <w:t xml:space="preserve">O sistema deve ver se o e-mail é valido por meio de </w:t>
+            </w:r>
+            <w:r>
+              <w:rPr>
+                <w:rFonts w:ascii="Arial" w:hAnsi="Arial" w:cs="Arial"/>
+                <w:sz w:val="24"/>
+                <w:szCs w:val="24"/>
+                <w:lang w:eastAsia="pt-BR"/>
+              </w:rPr>
+              <w:t>máscara</w:t>
             </w:r>
             <w:r>
               <w:rPr>
@@ -3644,7 +4966,7 @@
                 <w:szCs w:val="24"/>
                 <w:lang w:eastAsia="pt-BR"/>
               </w:rPr>
-              <w:t>RF009</w:t>
+              <w:t>RF020</w:t>
             </w:r>
           </w:p>
         </w:tc>
@@ -3670,7 +4992,7 @@
                 <w:szCs w:val="24"/>
                 <w:lang w:eastAsia="pt-BR"/>
               </w:rPr>
-              <w:t>Listagem de negociações</w:t>
+              <w:t>Pesquisar produto</w:t>
             </w:r>
           </w:p>
         </w:tc>
@@ -3696,16 +5018,7 @@
                 <w:szCs w:val="24"/>
                 <w:lang w:eastAsia="pt-BR"/>
               </w:rPr>
-              <w:t>O sistema deve permitir a visualização de todas as negociações em aberto</w:t>
-            </w:r>
-            <w:r>
-              <w:rPr>
-                <w:rFonts w:ascii="Arial" w:hAnsi="Arial" w:cs="Arial"/>
-                <w:sz w:val="24"/>
-                <w:szCs w:val="24"/>
-                <w:lang w:eastAsia="pt-BR"/>
-              </w:rPr>
-              <w:t xml:space="preserve"> para usuários administradores</w:t>
+              <w:t>O sistema deve permitir o usuário pesquisar produtos</w:t>
             </w:r>
             <w:r>
               <w:rPr>
@@ -3742,7 +5055,7 @@
                 <w:szCs w:val="24"/>
                 <w:lang w:eastAsia="pt-BR"/>
               </w:rPr>
-              <w:t>RF010</w:t>
+              <w:t>RF021</w:t>
             </w:r>
           </w:p>
         </w:tc>
@@ -3768,7 +5081,7 @@
                 <w:szCs w:val="24"/>
                 <w:lang w:eastAsia="pt-BR"/>
               </w:rPr>
-              <w:t>Bloqueio de negociação</w:t>
+              <w:t>Filtrar por categoria</w:t>
             </w:r>
           </w:p>
         </w:tc>
@@ -3794,34 +5107,34 @@
                 <w:szCs w:val="24"/>
                 <w:lang w:eastAsia="pt-BR"/>
               </w:rPr>
-              <w:t xml:space="preserve">O sistema deve permitir </w:t>
-            </w:r>
-            <w:r>
-              <w:rPr>
-                <w:rFonts w:ascii="Arial" w:hAnsi="Arial" w:cs="Arial"/>
-                <w:sz w:val="24"/>
-                <w:szCs w:val="24"/>
-                <w:lang w:eastAsia="pt-BR"/>
-              </w:rPr>
-              <w:t xml:space="preserve">aos usuários administradores </w:t>
-            </w:r>
-            <w:r>
-              <w:rPr>
-                <w:rFonts w:ascii="Arial" w:hAnsi="Arial" w:cs="Arial"/>
-                <w:sz w:val="24"/>
-                <w:szCs w:val="24"/>
-                <w:lang w:eastAsia="pt-BR"/>
-              </w:rPr>
-              <w:t xml:space="preserve">o bloqueio da negociação se a mesma se enquadrar em algum caso que </w:t>
-            </w:r>
-            <w:r>
-              <w:rPr>
-                <w:rFonts w:ascii="Arial" w:hAnsi="Arial" w:cs="Arial"/>
-                <w:sz w:val="24"/>
-                <w:szCs w:val="24"/>
-                <w:lang w:eastAsia="pt-BR"/>
-              </w:rPr>
-              <w:t>inflija os termos do sistema.</w:t>
+              <w:t xml:space="preserve">O sistema deve permitir o </w:t>
+            </w:r>
+            <w:r>
+              <w:rPr>
+                <w:rFonts w:ascii="Arial" w:hAnsi="Arial" w:cs="Arial"/>
+                <w:sz w:val="24"/>
+                <w:szCs w:val="24"/>
+                <w:lang w:eastAsia="pt-BR"/>
+              </w:rPr>
+              <w:t>usuário</w:t>
+            </w:r>
+            <w:r>
+              <w:rPr>
+                <w:rFonts w:ascii="Arial" w:hAnsi="Arial" w:cs="Arial"/>
+                <w:sz w:val="24"/>
+                <w:szCs w:val="24"/>
+                <w:lang w:eastAsia="pt-BR"/>
+              </w:rPr>
+              <w:t xml:space="preserve"> filtrar por categorias de produtos</w:t>
+            </w:r>
+            <w:r>
+              <w:rPr>
+                <w:rFonts w:ascii="Arial" w:hAnsi="Arial" w:cs="Arial"/>
+                <w:sz w:val="24"/>
+                <w:szCs w:val="24"/>
+                <w:lang w:eastAsia="pt-BR"/>
+              </w:rPr>
+              <w:t>.</w:t>
             </w:r>
           </w:p>
         </w:tc>
@@ -3849,7 +5162,7 @@
                 <w:szCs w:val="24"/>
                 <w:lang w:eastAsia="pt-BR"/>
               </w:rPr>
-              <w:t>RF011</w:t>
+              <w:t>RF022</w:t>
             </w:r>
           </w:p>
         </w:tc>
@@ -3875,29 +5188,8 @@
                 <w:szCs w:val="24"/>
                 <w:lang w:eastAsia="pt-BR"/>
               </w:rPr>
-              <w:t>Recuperação de senha</w:t>
-            </w:r>
-            <w:r>
-              <w:rPr>
-                <w:rFonts w:ascii="Arial" w:hAnsi="Arial" w:cs="Arial"/>
-                <w:sz w:val="24"/>
-                <w:szCs w:val="24"/>
-                <w:lang w:eastAsia="pt-BR"/>
-              </w:rPr>
-              <w:t xml:space="preserve">    </w:t>
-            </w:r>
-          </w:p>
-          <w:p>
-            <w:pPr>
-              <w:spacing w:line="360" w:lineRule="auto"/>
-              <w:jc w:val="both"/>
-              <w:rPr>
-                <w:rFonts w:ascii="Arial" w:hAnsi="Arial" w:cs="Arial"/>
-                <w:sz w:val="24"/>
-                <w:szCs w:val="24"/>
-                <w:lang w:eastAsia="pt-BR"/>
-              </w:rPr>
-            </w:pPr>
+              <w:t>Filtrar por marca</w:t>
+            </w:r>
           </w:p>
         </w:tc>
         <w:tc>
@@ -3922,7 +5214,16 @@
                 <w:szCs w:val="24"/>
                 <w:lang w:eastAsia="pt-BR"/>
               </w:rPr>
-              <w:t>O sistema deve permitir a recuperação de senha em caso de esquecimento.</w:t>
+              <w:t>O sistema deve permitir o usuário filtrar por marca de produto</w:t>
+            </w:r>
+            <w:r>
+              <w:rPr>
+                <w:rFonts w:ascii="Arial" w:hAnsi="Arial" w:cs="Arial"/>
+                <w:sz w:val="24"/>
+                <w:szCs w:val="24"/>
+                <w:lang w:eastAsia="pt-BR"/>
+              </w:rPr>
+              <w:t>.</w:t>
             </w:r>
           </w:p>
         </w:tc>
@@ -3950,7 +5251,7 @@
                 <w:szCs w:val="24"/>
                 <w:lang w:eastAsia="pt-BR"/>
               </w:rPr>
-              <w:t>RF012</w:t>
+              <w:t>RF023</w:t>
             </w:r>
           </w:p>
         </w:tc>
@@ -3976,7 +5277,7 @@
                 <w:szCs w:val="24"/>
                 <w:lang w:eastAsia="pt-BR"/>
               </w:rPr>
-              <w:t>Remover anuncio</w:t>
+              <w:t>Filtrar por localidade</w:t>
             </w:r>
           </w:p>
         </w:tc>
@@ -4002,26 +5303,7 @@
                 <w:szCs w:val="24"/>
                 <w:lang w:eastAsia="pt-BR"/>
               </w:rPr>
-              <w:t>O sistema deve permitir que usuários administradores removam anúncios que</w:t>
-            </w:r>
-            <w:r>
-              <w:rPr>
-                <w:rFonts w:ascii="Arial" w:hAnsi="Arial" w:cs="Arial"/>
-                <w:sz w:val="24"/>
-                <w:szCs w:val="24"/>
-                <w:lang w:eastAsia="pt-BR"/>
-              </w:rPr>
-              <w:t xml:space="preserve"> </w:t>
-            </w:r>
-            <w:r>
-              <w:rPr>
-                <w:rFonts w:ascii="Arial" w:hAnsi="Arial" w:cs="Arial"/>
-                <w:sz w:val="24"/>
-                <w:szCs w:val="24"/>
-                <w:lang w:eastAsia="pt-BR"/>
-              </w:rPr>
-              <w:lastRenderedPageBreak/>
-              <w:t>foram reportados ou que infligem os termos de uso</w:t>
+              <w:t>O sistema deve permitir o usuário filtrar por localidade</w:t>
             </w:r>
             <w:r>
               <w:rPr>
@@ -4059,7 +5341,7 @@
                 <w:lang w:eastAsia="pt-BR"/>
               </w:rPr>
               <w:lastRenderedPageBreak/>
-              <w:t>RF013</w:t>
+              <w:t>RF024</w:t>
             </w:r>
           </w:p>
         </w:tc>
@@ -4085,16 +5367,16 @@
                 <w:szCs w:val="24"/>
                 <w:lang w:eastAsia="pt-BR"/>
               </w:rPr>
-              <w:t xml:space="preserve">Listagem de </w:t>
-            </w:r>
-            <w:r>
-              <w:rPr>
-                <w:rFonts w:ascii="Arial" w:hAnsi="Arial" w:cs="Arial"/>
-                <w:sz w:val="24"/>
-                <w:szCs w:val="24"/>
-                <w:lang w:eastAsia="pt-BR"/>
-              </w:rPr>
-              <w:t>denuncias</w:t>
+              <w:t xml:space="preserve">Realizar upload </w:t>
+            </w:r>
+            <w:r>
+              <w:rPr>
+                <w:rFonts w:ascii="Arial" w:hAnsi="Arial" w:cs="Arial"/>
+                <w:sz w:val="24"/>
+                <w:szCs w:val="24"/>
+                <w:lang w:eastAsia="pt-BR"/>
+              </w:rPr>
+              <w:t>de imagem</w:t>
             </w:r>
           </w:p>
         </w:tc>
@@ -4120,25 +5402,7 @@
                 <w:szCs w:val="24"/>
                 <w:lang w:eastAsia="pt-BR"/>
               </w:rPr>
-              <w:t xml:space="preserve">O sistema deve permitir a usuários administradores visualizar as </w:t>
-            </w:r>
-            <w:r>
-              <w:rPr>
-                <w:rFonts w:ascii="Arial" w:hAnsi="Arial" w:cs="Arial"/>
-                <w:sz w:val="24"/>
-                <w:szCs w:val="24"/>
-                <w:lang w:eastAsia="pt-BR"/>
-              </w:rPr>
-              <w:t>denúncias</w:t>
-            </w:r>
-            <w:r>
-              <w:rPr>
-                <w:rFonts w:ascii="Arial" w:hAnsi="Arial" w:cs="Arial"/>
-                <w:sz w:val="24"/>
-                <w:szCs w:val="24"/>
-                <w:lang w:eastAsia="pt-BR"/>
-              </w:rPr>
-              <w:t xml:space="preserve"> reportadas por usuários</w:t>
+              <w:t>O sistema deve permitir o upload de imagens para o anuncio do produto</w:t>
             </w:r>
             <w:r>
               <w:rPr>
@@ -4175,7 +5439,7 @@
                 <w:szCs w:val="24"/>
                 <w:lang w:eastAsia="pt-BR"/>
               </w:rPr>
-              <w:t>RF014</w:t>
+              <w:t>RF025</w:t>
             </w:r>
           </w:p>
         </w:tc>
@@ -4201,7 +5465,16 @@
                 <w:szCs w:val="24"/>
                 <w:lang w:eastAsia="pt-BR"/>
               </w:rPr>
-              <w:t>Visualização de usuário publico</w:t>
+              <w:t xml:space="preserve">Manter </w:t>
+            </w:r>
+            <w:r>
+              <w:rPr>
+                <w:rFonts w:ascii="Arial" w:hAnsi="Arial" w:cs="Arial"/>
+                <w:sz w:val="24"/>
+                <w:szCs w:val="24"/>
+                <w:lang w:eastAsia="pt-BR"/>
+              </w:rPr>
+              <w:t>produto</w:t>
             </w:r>
           </w:p>
         </w:tc>
@@ -4236,34 +5509,25 @@
                 <w:szCs w:val="24"/>
                 <w:lang w:eastAsia="pt-BR"/>
               </w:rPr>
-              <w:t xml:space="preserve">somente a </w:t>
-            </w:r>
-            <w:r>
-              <w:rPr>
-                <w:rFonts w:ascii="Arial" w:hAnsi="Arial" w:cs="Arial"/>
-                <w:sz w:val="24"/>
-                <w:szCs w:val="24"/>
-                <w:lang w:eastAsia="pt-BR"/>
-              </w:rPr>
-              <w:t>visualização dos anúncios a</w:t>
-            </w:r>
-            <w:r>
-              <w:rPr>
-                <w:rFonts w:ascii="Arial" w:hAnsi="Arial" w:cs="Arial"/>
-                <w:sz w:val="24"/>
-                <w:szCs w:val="24"/>
-                <w:lang w:eastAsia="pt-BR"/>
-              </w:rPr>
-              <w:t xml:space="preserve">o usuário </w:t>
-            </w:r>
-            <w:r>
-              <w:rPr>
-                <w:rFonts w:ascii="Arial" w:hAnsi="Arial" w:cs="Arial"/>
-                <w:sz w:val="24"/>
-                <w:szCs w:val="24"/>
-                <w:lang w:eastAsia="pt-BR"/>
-              </w:rPr>
-              <w:t>público</w:t>
+              <w:t xml:space="preserve">a manutenção de </w:t>
+            </w:r>
+            <w:r>
+              <w:rPr>
+                <w:rFonts w:ascii="Arial" w:hAnsi="Arial" w:cs="Arial"/>
+                <w:sz w:val="24"/>
+                <w:szCs w:val="24"/>
+                <w:lang w:eastAsia="pt-BR"/>
+              </w:rPr>
+              <w:t>produtos</w:t>
+            </w:r>
+            <w:r>
+              <w:rPr>
+                <w:rFonts w:ascii="Arial" w:hAnsi="Arial" w:cs="Arial"/>
+                <w:sz w:val="24"/>
+                <w:szCs w:val="24"/>
+                <w:lang w:eastAsia="pt-BR"/>
+              </w:rPr>
+              <w:t>, que seria cadastrar, alterar, excluir e consultar</w:t>
             </w:r>
             <w:r>
               <w:rPr>
@@ -4300,7 +5564,7 @@
                 <w:szCs w:val="24"/>
                 <w:lang w:eastAsia="pt-BR"/>
               </w:rPr>
-              <w:t>RF015</w:t>
+              <w:t>RF026</w:t>
             </w:r>
           </w:p>
         </w:tc>
@@ -4326,7 +5590,25 @@
                 <w:szCs w:val="24"/>
                 <w:lang w:eastAsia="pt-BR"/>
               </w:rPr>
-              <w:t>Obrigação cadastral</w:t>
+              <w:t xml:space="preserve">Manter </w:t>
+            </w:r>
+            <w:r>
+              <w:rPr>
+                <w:rFonts w:ascii="Arial" w:hAnsi="Arial" w:cs="Arial"/>
+                <w:sz w:val="24"/>
+                <w:szCs w:val="24"/>
+                <w:lang w:eastAsia="pt-BR"/>
+              </w:rPr>
+              <w:t>marca</w:t>
+            </w:r>
+            <w:r>
+              <w:rPr>
+                <w:rFonts w:ascii="Arial" w:hAnsi="Arial" w:cs="Arial"/>
+                <w:sz w:val="24"/>
+                <w:szCs w:val="24"/>
+                <w:lang w:eastAsia="pt-BR"/>
+              </w:rPr>
+              <w:t>s</w:t>
             </w:r>
           </w:p>
         </w:tc>
@@ -4352,25 +5634,52 @@
                 <w:szCs w:val="24"/>
                 <w:lang w:eastAsia="pt-BR"/>
               </w:rPr>
-              <w:t xml:space="preserve">O sistema deve obrigar o usuário </w:t>
-            </w:r>
-            <w:r>
-              <w:rPr>
-                <w:rFonts w:ascii="Arial" w:hAnsi="Arial" w:cs="Arial"/>
-                <w:sz w:val="24"/>
-                <w:szCs w:val="24"/>
-                <w:lang w:eastAsia="pt-BR"/>
-              </w:rPr>
-              <w:t>público</w:t>
-            </w:r>
-            <w:r>
-              <w:rPr>
-                <w:rFonts w:ascii="Arial" w:hAnsi="Arial" w:cs="Arial"/>
-                <w:sz w:val="24"/>
-                <w:szCs w:val="24"/>
-                <w:lang w:eastAsia="pt-BR"/>
-              </w:rPr>
-              <w:t xml:space="preserve"> a fazer login caso o mesmo deseje realizar um aluguel ou a divulgação de um produto.</w:t>
+              <w:t xml:space="preserve">O </w:t>
+            </w:r>
+            <w:r>
+              <w:rPr>
+                <w:rFonts w:ascii="Arial" w:hAnsi="Arial" w:cs="Arial"/>
+                <w:sz w:val="24"/>
+                <w:szCs w:val="24"/>
+                <w:lang w:eastAsia="pt-BR"/>
+              </w:rPr>
+              <w:t xml:space="preserve">sistema deve permitir </w:t>
+            </w:r>
+            <w:r>
+              <w:rPr>
+                <w:rFonts w:ascii="Arial" w:hAnsi="Arial" w:cs="Arial"/>
+                <w:sz w:val="24"/>
+                <w:szCs w:val="24"/>
+                <w:lang w:eastAsia="pt-BR"/>
+              </w:rPr>
+              <w:t xml:space="preserve">o administrador </w:t>
+            </w:r>
+            <w:r>
+              <w:rPr>
+                <w:rFonts w:ascii="Arial" w:hAnsi="Arial" w:cs="Arial"/>
+                <w:sz w:val="24"/>
+                <w:szCs w:val="24"/>
+                <w:lang w:eastAsia="pt-BR"/>
+              </w:rPr>
+              <w:t xml:space="preserve">fazer a manutenção </w:t>
+            </w:r>
+            <w:r>
+              <w:rPr>
+                <w:rFonts w:ascii="Arial" w:hAnsi="Arial" w:cs="Arial"/>
+                <w:sz w:val="24"/>
+                <w:szCs w:val="24"/>
+                <w:lang w:eastAsia="pt-BR"/>
+              </w:rPr>
+              <w:t>das marcas, que seria cadastrar, consultar, alterar e excluir</w:t>
+            </w:r>
+            <w:r>
+              <w:rPr>
+                <w:rFonts w:ascii="Arial" w:hAnsi="Arial" w:cs="Arial"/>
+                <w:sz w:val="24"/>
+                <w:szCs w:val="24"/>
+                <w:lang w:eastAsia="pt-BR"/>
+              </w:rPr>
+              <w:t>.</w:t>
             </w:r>
           </w:p>
         </w:tc>
@@ -4398,7 +5707,7 @@
                 <w:szCs w:val="24"/>
                 <w:lang w:eastAsia="pt-BR"/>
               </w:rPr>
-              <w:t>RF016</w:t>
+              <w:t>RF027</w:t>
             </w:r>
           </w:p>
         </w:tc>
@@ -4424,16 +5733,7 @@
                 <w:szCs w:val="24"/>
                 <w:lang w:eastAsia="pt-BR"/>
               </w:rPr>
-              <w:t>Manter</w:t>
-            </w:r>
-            <w:r>
-              <w:rPr>
-                <w:rFonts w:ascii="Arial" w:hAnsi="Arial" w:cs="Arial"/>
-                <w:sz w:val="24"/>
-                <w:szCs w:val="24"/>
-                <w:lang w:eastAsia="pt-BR"/>
-              </w:rPr>
-              <w:t xml:space="preserve"> usuário</w:t>
+              <w:t>Manter Material de fabricação</w:t>
             </w:r>
           </w:p>
         </w:tc>
@@ -4459,52 +5759,16 @@
                 <w:szCs w:val="24"/>
                 <w:lang w:eastAsia="pt-BR"/>
               </w:rPr>
-              <w:t>O sistema deve permitir que os usuários se cadastrem</w:t>
-            </w:r>
-            <w:r>
-              <w:rPr>
-                <w:rFonts w:ascii="Arial" w:hAnsi="Arial" w:cs="Arial"/>
-                <w:sz w:val="24"/>
-                <w:szCs w:val="24"/>
-                <w:lang w:eastAsia="pt-BR"/>
-              </w:rPr>
-              <w:t xml:space="preserve"> </w:t>
-            </w:r>
-            <w:r>
-              <w:rPr>
-                <w:rFonts w:ascii="Arial" w:hAnsi="Arial" w:cs="Arial"/>
-                <w:sz w:val="24"/>
-                <w:szCs w:val="24"/>
-                <w:lang w:eastAsia="pt-BR"/>
-              </w:rPr>
-              <w:t>caso queiram realizar o pedido ou disponibilizar um item</w:t>
-            </w:r>
-            <w:r>
-              <w:rPr>
-                <w:rFonts w:ascii="Arial" w:hAnsi="Arial" w:cs="Arial"/>
-                <w:sz w:val="24"/>
-                <w:szCs w:val="24"/>
-                <w:lang w:eastAsia="pt-BR"/>
-              </w:rPr>
-              <w:t xml:space="preserve">, e alterem as características, e se </w:t>
-            </w:r>
-            <w:r>
-              <w:rPr>
-                <w:rFonts w:ascii="Arial" w:hAnsi="Arial" w:cs="Arial"/>
-                <w:sz w:val="24"/>
-                <w:szCs w:val="24"/>
-                <w:lang w:eastAsia="pt-BR"/>
-              </w:rPr>
-              <w:t xml:space="preserve">desativam </w:t>
-            </w:r>
-            <w:r>
-              <w:rPr>
-                <w:rFonts w:ascii="Arial" w:hAnsi="Arial" w:cs="Arial"/>
-                <w:sz w:val="24"/>
-                <w:szCs w:val="24"/>
-                <w:lang w:eastAsia="pt-BR"/>
-              </w:rPr>
-              <w:t>do sistema caso desejem</w:t>
+              <w:t>O sistema deve permitir que o usuário faça a manutenção do material de fabricação do produto</w:t>
+            </w:r>
+            <w:r>
+              <w:rPr>
+                <w:rFonts w:ascii="Arial" w:hAnsi="Arial" w:cs="Arial"/>
+                <w:sz w:val="24"/>
+                <w:szCs w:val="24"/>
+                <w:lang w:eastAsia="pt-BR"/>
+              </w:rPr>
+              <w:t xml:space="preserve"> que seria, cadastrar, consultar, alterar e excluir um material</w:t>
             </w:r>
             <w:r>
               <w:rPr>
@@ -4541,7 +5805,7 @@
                 <w:szCs w:val="24"/>
                 <w:lang w:eastAsia="pt-BR"/>
               </w:rPr>
-              <w:t>RF017</w:t>
+              <w:t>RF028</w:t>
             </w:r>
           </w:p>
         </w:tc>
@@ -4567,7 +5831,16 @@
                 <w:szCs w:val="24"/>
                 <w:lang w:eastAsia="pt-BR"/>
               </w:rPr>
-              <w:t>Reativar conta</w:t>
+              <w:t>Calcular</w:t>
+            </w:r>
+            <w:r>
+              <w:rPr>
+                <w:rFonts w:ascii="Arial" w:hAnsi="Arial" w:cs="Arial"/>
+                <w:sz w:val="24"/>
+                <w:szCs w:val="24"/>
+                <w:lang w:eastAsia="pt-BR"/>
+              </w:rPr>
+              <w:t xml:space="preserve"> litros</w:t>
             </w:r>
           </w:p>
         </w:tc>
@@ -4593,16 +5866,7 @@
                 <w:szCs w:val="24"/>
                 <w:lang w:eastAsia="pt-BR"/>
               </w:rPr>
-              <w:t>O sistema deve permitir que o usuário reative a conta caso a mesma seja desativada</w:t>
-            </w:r>
-            <w:r>
-              <w:rPr>
-                <w:rFonts w:ascii="Arial" w:hAnsi="Arial" w:cs="Arial"/>
-                <w:sz w:val="24"/>
-                <w:szCs w:val="24"/>
-                <w:lang w:eastAsia="pt-BR"/>
-              </w:rPr>
-              <w:t xml:space="preserve"> e o mesmo queira voltar a plataforma</w:t>
+              <w:t>O sistema deve realizar o calculo aproximado de litros baseado nas dimensões passada no cadastro do produto</w:t>
             </w:r>
             <w:r>
               <w:rPr>
@@ -4639,7 +5903,7 @@
                 <w:szCs w:val="24"/>
                 <w:lang w:eastAsia="pt-BR"/>
               </w:rPr>
-              <w:t>RF018</w:t>
+              <w:t>RF029</w:t>
             </w:r>
           </w:p>
         </w:tc>
@@ -4665,7 +5929,16 @@
                 <w:szCs w:val="24"/>
                 <w:lang w:eastAsia="pt-BR"/>
               </w:rPr>
-              <w:t>Login de usuário cadastrado</w:t>
+              <w:t>Definir p</w:t>
+            </w:r>
+            <w:r>
+              <w:rPr>
+                <w:rFonts w:ascii="Arial" w:hAnsi="Arial" w:cs="Arial"/>
+                <w:sz w:val="24"/>
+                <w:szCs w:val="24"/>
+                <w:lang w:eastAsia="pt-BR"/>
+              </w:rPr>
+              <w:t>eríodo disponível</w:t>
             </w:r>
           </w:p>
         </w:tc>
@@ -4691,25 +5964,52 @@
                 <w:szCs w:val="24"/>
                 <w:lang w:eastAsia="pt-BR"/>
               </w:rPr>
-              <w:t xml:space="preserve">O sistema deve conter </w:t>
-            </w:r>
-            <w:r>
-              <w:rPr>
-                <w:rFonts w:ascii="Arial" w:hAnsi="Arial" w:cs="Arial"/>
-                <w:sz w:val="24"/>
-                <w:szCs w:val="24"/>
-                <w:lang w:eastAsia="pt-BR"/>
-              </w:rPr>
-              <w:t>uma tela</w:t>
-            </w:r>
-            <w:r>
-              <w:rPr>
-                <w:rFonts w:ascii="Arial" w:hAnsi="Arial" w:cs="Arial"/>
-                <w:sz w:val="24"/>
-                <w:szCs w:val="24"/>
-                <w:lang w:eastAsia="pt-BR"/>
-              </w:rPr>
-              <w:t xml:space="preserve"> de login para usuários cadastrados.</w:t>
+              <w:t xml:space="preserve">O sistema deve permitir que o </w:t>
+            </w:r>
+            <w:r>
+              <w:rPr>
+                <w:rFonts w:ascii="Arial" w:hAnsi="Arial" w:cs="Arial"/>
+                <w:sz w:val="24"/>
+                <w:szCs w:val="24"/>
+                <w:lang w:eastAsia="pt-BR"/>
+              </w:rPr>
+              <w:t>usuário</w:t>
+            </w:r>
+            <w:r>
+              <w:rPr>
+                <w:rFonts w:ascii="Arial" w:hAnsi="Arial" w:cs="Arial"/>
+                <w:sz w:val="24"/>
+                <w:szCs w:val="24"/>
+                <w:lang w:eastAsia="pt-BR"/>
+              </w:rPr>
+              <w:t xml:space="preserve"> que </w:t>
+            </w:r>
+            <w:r>
+              <w:rPr>
+                <w:rFonts w:ascii="Arial" w:hAnsi="Arial" w:cs="Arial"/>
+                <w:sz w:val="24"/>
+                <w:szCs w:val="24"/>
+                <w:lang w:eastAsia="pt-BR"/>
+              </w:rPr>
+              <w:t>irá</w:t>
+            </w:r>
+            <w:r>
+              <w:rPr>
+                <w:rFonts w:ascii="Arial" w:hAnsi="Arial" w:cs="Arial"/>
+                <w:sz w:val="24"/>
+                <w:szCs w:val="24"/>
+                <w:lang w:eastAsia="pt-BR"/>
+              </w:rPr>
+              <w:t xml:space="preserve"> disponibilizar o produto definir um período disponível para o produto</w:t>
+            </w:r>
+            <w:r>
+              <w:rPr>
+                <w:rFonts w:ascii="Arial" w:hAnsi="Arial" w:cs="Arial"/>
+                <w:sz w:val="24"/>
+                <w:szCs w:val="24"/>
+                <w:lang w:eastAsia="pt-BR"/>
+              </w:rPr>
+              <w:t>.</w:t>
             </w:r>
           </w:p>
         </w:tc>
@@ -4737,7 +6037,7 @@
                 <w:szCs w:val="24"/>
                 <w:lang w:eastAsia="pt-BR"/>
               </w:rPr>
-              <w:t>RF019</w:t>
+              <w:t>RF030</w:t>
             </w:r>
           </w:p>
         </w:tc>
@@ -4763,7 +6063,7 @@
                 <w:szCs w:val="24"/>
                 <w:lang w:eastAsia="pt-BR"/>
               </w:rPr>
-              <w:t>Validar e-mail</w:t>
+              <w:t>Denunciar produto</w:t>
             </w:r>
           </w:p>
         </w:tc>
@@ -4789,16 +6089,7 @@
                 <w:szCs w:val="24"/>
                 <w:lang w:eastAsia="pt-BR"/>
               </w:rPr>
-              <w:t xml:space="preserve">O sistema deve ver se o e-mail é valido por meio de </w:t>
-            </w:r>
-            <w:r>
-              <w:rPr>
-                <w:rFonts w:ascii="Arial" w:hAnsi="Arial" w:cs="Arial"/>
-                <w:sz w:val="24"/>
-                <w:szCs w:val="24"/>
-                <w:lang w:eastAsia="pt-BR"/>
-              </w:rPr>
-              <w:t>máscara</w:t>
+              <w:t>O sistema deve disponibilizar uma forma de denunciar o produto que está sendo disponibilizado na plataforma que não se enquadra nos termos de uso</w:t>
             </w:r>
             <w:r>
               <w:rPr>
@@ -4835,7 +6126,7 @@
                 <w:szCs w:val="24"/>
                 <w:lang w:eastAsia="pt-BR"/>
               </w:rPr>
-              <w:t>RF020</w:t>
+              <w:t>RF031</w:t>
             </w:r>
           </w:p>
         </w:tc>
@@ -4861,7 +6152,7 @@
                 <w:szCs w:val="24"/>
                 <w:lang w:eastAsia="pt-BR"/>
               </w:rPr>
-              <w:t>Pesquisar produto</w:t>
+              <w:t>Listar produtos</w:t>
             </w:r>
           </w:p>
         </w:tc>
@@ -4887,16 +6178,25 @@
                 <w:szCs w:val="24"/>
                 <w:lang w:eastAsia="pt-BR"/>
               </w:rPr>
-              <w:t>O sistema deve permitir o usuário pesquisar produtos</w:t>
-            </w:r>
-            <w:r>
-              <w:rPr>
-                <w:rFonts w:ascii="Arial" w:hAnsi="Arial" w:cs="Arial"/>
-                <w:sz w:val="24"/>
-                <w:szCs w:val="24"/>
-                <w:lang w:eastAsia="pt-BR"/>
-              </w:rPr>
-              <w:t>.</w:t>
+              <w:t>O sistema deve permitir que a</w:t>
+            </w:r>
+            <w:r>
+              <w:rPr>
+                <w:rFonts w:ascii="Arial" w:hAnsi="Arial" w:cs="Arial"/>
+                <w:sz w:val="24"/>
+                <w:szCs w:val="24"/>
+                <w:lang w:eastAsia="pt-BR"/>
+              </w:rPr>
+              <w:t xml:space="preserve">pós a pesquisa dos produtos </w:t>
+            </w:r>
+            <w:r>
+              <w:rPr>
+                <w:rFonts w:ascii="Arial" w:hAnsi="Arial" w:cs="Arial"/>
+                <w:sz w:val="24"/>
+                <w:szCs w:val="24"/>
+                <w:lang w:eastAsia="pt-BR"/>
+              </w:rPr>
+              <w:t>seja listado todos os produtos compatíveis.</w:t>
             </w:r>
           </w:p>
         </w:tc>
@@ -4924,7 +6224,7 @@
                 <w:szCs w:val="24"/>
                 <w:lang w:eastAsia="pt-BR"/>
               </w:rPr>
-              <w:t>RF021</w:t>
+              <w:t>RF032</w:t>
             </w:r>
           </w:p>
         </w:tc>
@@ -4950,284 +6250,8 @@
                 <w:szCs w:val="24"/>
                 <w:lang w:eastAsia="pt-BR"/>
               </w:rPr>
-              <w:t>Filtrar por categoria</w:t>
-            </w:r>
-          </w:p>
-        </w:tc>
-        <w:tc>
-          <w:tcPr>
-            <w:tcW w:w="5008" w:type="dxa"/>
-          </w:tcPr>
-          <w:p>
-            <w:pPr>
-              <w:spacing w:line="360" w:lineRule="auto"/>
-              <w:jc w:val="both"/>
-              <w:rPr>
-                <w:rFonts w:ascii="Arial" w:hAnsi="Arial" w:cs="Arial"/>
-                <w:sz w:val="24"/>
-                <w:szCs w:val="24"/>
-                <w:lang w:eastAsia="pt-BR"/>
-              </w:rPr>
-            </w:pPr>
-            <w:r>
-              <w:rPr>
-                <w:rFonts w:ascii="Arial" w:hAnsi="Arial" w:cs="Arial"/>
-                <w:sz w:val="24"/>
-                <w:szCs w:val="24"/>
-                <w:lang w:eastAsia="pt-BR"/>
-              </w:rPr>
-              <w:t xml:space="preserve">O sistema deve permitir o </w:t>
-            </w:r>
-            <w:r>
-              <w:rPr>
-                <w:rFonts w:ascii="Arial" w:hAnsi="Arial" w:cs="Arial"/>
-                <w:sz w:val="24"/>
-                <w:szCs w:val="24"/>
-                <w:lang w:eastAsia="pt-BR"/>
-              </w:rPr>
-              <w:t>usuário</w:t>
-            </w:r>
-            <w:r>
-              <w:rPr>
-                <w:rFonts w:ascii="Arial" w:hAnsi="Arial" w:cs="Arial"/>
-                <w:sz w:val="24"/>
-                <w:szCs w:val="24"/>
-                <w:lang w:eastAsia="pt-BR"/>
-              </w:rPr>
-              <w:t xml:space="preserve"> filtrar por categorias de produtos</w:t>
-            </w:r>
-            <w:r>
-              <w:rPr>
-                <w:rFonts w:ascii="Arial" w:hAnsi="Arial" w:cs="Arial"/>
-                <w:sz w:val="24"/>
-                <w:szCs w:val="24"/>
-                <w:lang w:eastAsia="pt-BR"/>
-              </w:rPr>
-              <w:t>.</w:t>
-            </w:r>
-          </w:p>
-        </w:tc>
-      </w:tr>
-      <w:tr>
-        <w:tc>
-          <w:tcPr>
-            <w:tcW w:w="1110" w:type="dxa"/>
-          </w:tcPr>
-          <w:p>
-            <w:pPr>
-              <w:spacing w:line="360" w:lineRule="auto"/>
-              <w:jc w:val="both"/>
-              <w:rPr>
-                <w:rFonts w:ascii="Arial" w:hAnsi="Arial" w:cs="Arial"/>
-                <w:sz w:val="24"/>
-                <w:szCs w:val="24"/>
-                <w:lang w:eastAsia="pt-BR"/>
-              </w:rPr>
-            </w:pPr>
-            <w:r>
-              <w:rPr>
-                <w:rFonts w:ascii="Arial" w:hAnsi="Arial" w:cs="Arial"/>
-                <w:sz w:val="24"/>
-                <w:szCs w:val="24"/>
-                <w:lang w:eastAsia="pt-BR"/>
-              </w:rPr>
-              <w:t>RF022</w:t>
-            </w:r>
-          </w:p>
-        </w:tc>
-        <w:tc>
-          <w:tcPr>
-            <w:tcW w:w="2943" w:type="dxa"/>
-          </w:tcPr>
-          <w:p>
-            <w:pPr>
-              <w:spacing w:line="360" w:lineRule="auto"/>
-              <w:jc w:val="both"/>
-              <w:rPr>
-                <w:rFonts w:ascii="Arial" w:hAnsi="Arial" w:cs="Arial"/>
-                <w:sz w:val="24"/>
-                <w:szCs w:val="24"/>
-                <w:lang w:eastAsia="pt-BR"/>
-              </w:rPr>
-            </w:pPr>
-            <w:r>
-              <w:rPr>
-                <w:rFonts w:ascii="Arial" w:hAnsi="Arial" w:cs="Arial"/>
-                <w:sz w:val="24"/>
-                <w:szCs w:val="24"/>
-                <w:lang w:eastAsia="pt-BR"/>
-              </w:rPr>
-              <w:t>Filtrar por marca</w:t>
-            </w:r>
-          </w:p>
-        </w:tc>
-        <w:tc>
-          <w:tcPr>
-            <w:tcW w:w="5008" w:type="dxa"/>
-          </w:tcPr>
-          <w:p>
-            <w:pPr>
-              <w:spacing w:line="360" w:lineRule="auto"/>
-              <w:jc w:val="both"/>
-              <w:rPr>
-                <w:rFonts w:ascii="Arial" w:hAnsi="Arial" w:cs="Arial"/>
-                <w:sz w:val="24"/>
-                <w:szCs w:val="24"/>
-                <w:lang w:eastAsia="pt-BR"/>
-              </w:rPr>
-            </w:pPr>
-            <w:r>
-              <w:rPr>
-                <w:rFonts w:ascii="Arial" w:hAnsi="Arial" w:cs="Arial"/>
-                <w:sz w:val="24"/>
-                <w:szCs w:val="24"/>
-                <w:lang w:eastAsia="pt-BR"/>
-              </w:rPr>
-              <w:t>O sistema deve permitir o usuário filtrar por marca de produto</w:t>
-            </w:r>
-            <w:r>
-              <w:rPr>
-                <w:rFonts w:ascii="Arial" w:hAnsi="Arial" w:cs="Arial"/>
-                <w:sz w:val="24"/>
-                <w:szCs w:val="24"/>
-                <w:lang w:eastAsia="pt-BR"/>
-              </w:rPr>
-              <w:t>.</w:t>
-            </w:r>
-          </w:p>
-        </w:tc>
-      </w:tr>
-      <w:tr>
-        <w:tc>
-          <w:tcPr>
-            <w:tcW w:w="1110" w:type="dxa"/>
-          </w:tcPr>
-          <w:p>
-            <w:pPr>
-              <w:spacing w:line="360" w:lineRule="auto"/>
-              <w:jc w:val="both"/>
-              <w:rPr>
-                <w:rFonts w:ascii="Arial" w:hAnsi="Arial" w:cs="Arial"/>
-                <w:sz w:val="24"/>
-                <w:szCs w:val="24"/>
-                <w:lang w:eastAsia="pt-BR"/>
-              </w:rPr>
-            </w:pPr>
-            <w:r>
-              <w:rPr>
-                <w:rFonts w:ascii="Arial" w:hAnsi="Arial" w:cs="Arial"/>
-                <w:sz w:val="24"/>
-                <w:szCs w:val="24"/>
-                <w:lang w:eastAsia="pt-BR"/>
-              </w:rPr>
-              <w:t>RF023</w:t>
-            </w:r>
-          </w:p>
-        </w:tc>
-        <w:tc>
-          <w:tcPr>
-            <w:tcW w:w="2943" w:type="dxa"/>
-          </w:tcPr>
-          <w:p>
-            <w:pPr>
-              <w:spacing w:line="360" w:lineRule="auto"/>
-              <w:jc w:val="both"/>
-              <w:rPr>
-                <w:rFonts w:ascii="Arial" w:hAnsi="Arial" w:cs="Arial"/>
-                <w:sz w:val="24"/>
-                <w:szCs w:val="24"/>
-                <w:lang w:eastAsia="pt-BR"/>
-              </w:rPr>
-            </w:pPr>
-            <w:r>
-              <w:rPr>
-                <w:rFonts w:ascii="Arial" w:hAnsi="Arial" w:cs="Arial"/>
-                <w:sz w:val="24"/>
-                <w:szCs w:val="24"/>
-                <w:lang w:eastAsia="pt-BR"/>
-              </w:rPr>
-              <w:t>Filtrar por localidade</w:t>
-            </w:r>
-          </w:p>
-        </w:tc>
-        <w:tc>
-          <w:tcPr>
-            <w:tcW w:w="5008" w:type="dxa"/>
-          </w:tcPr>
-          <w:p>
-            <w:pPr>
-              <w:spacing w:line="360" w:lineRule="auto"/>
-              <w:jc w:val="both"/>
-              <w:rPr>
-                <w:rFonts w:ascii="Arial" w:hAnsi="Arial" w:cs="Arial"/>
-                <w:sz w:val="24"/>
-                <w:szCs w:val="24"/>
-                <w:lang w:eastAsia="pt-BR"/>
-              </w:rPr>
-            </w:pPr>
-            <w:r>
-              <w:rPr>
-                <w:rFonts w:ascii="Arial" w:hAnsi="Arial" w:cs="Arial"/>
-                <w:sz w:val="24"/>
-                <w:szCs w:val="24"/>
-                <w:lang w:eastAsia="pt-BR"/>
-              </w:rPr>
-              <w:t>O sistema deve permitir o usuário filtrar por localidade</w:t>
-            </w:r>
-            <w:r>
-              <w:rPr>
-                <w:rFonts w:ascii="Arial" w:hAnsi="Arial" w:cs="Arial"/>
-                <w:sz w:val="24"/>
-                <w:szCs w:val="24"/>
-                <w:lang w:eastAsia="pt-BR"/>
-              </w:rPr>
-              <w:t>.</w:t>
-            </w:r>
-          </w:p>
-        </w:tc>
-      </w:tr>
-      <w:tr>
-        <w:tc>
-          <w:tcPr>
-            <w:tcW w:w="1110" w:type="dxa"/>
-          </w:tcPr>
-          <w:p>
-            <w:pPr>
-              <w:spacing w:line="360" w:lineRule="auto"/>
-              <w:jc w:val="both"/>
-              <w:rPr>
-                <w:rFonts w:ascii="Arial" w:hAnsi="Arial" w:cs="Arial"/>
-                <w:sz w:val="24"/>
-                <w:szCs w:val="24"/>
-                <w:lang w:eastAsia="pt-BR"/>
-              </w:rPr>
-            </w:pPr>
-            <w:r>
-              <w:rPr>
-                <w:rFonts w:ascii="Arial" w:hAnsi="Arial" w:cs="Arial"/>
-                <w:sz w:val="24"/>
-                <w:szCs w:val="24"/>
-                <w:lang w:eastAsia="pt-BR"/>
-              </w:rPr>
-              <w:t>RF024</w:t>
-            </w:r>
-          </w:p>
-        </w:tc>
-        <w:tc>
-          <w:tcPr>
-            <w:tcW w:w="2943" w:type="dxa"/>
-          </w:tcPr>
-          <w:p>
-            <w:pPr>
-              <w:spacing w:line="360" w:lineRule="auto"/>
-              <w:jc w:val="both"/>
-              <w:rPr>
-                <w:rFonts w:ascii="Arial" w:hAnsi="Arial" w:cs="Arial"/>
-                <w:sz w:val="24"/>
-                <w:szCs w:val="24"/>
-                <w:lang w:eastAsia="pt-BR"/>
-              </w:rPr>
-            </w:pPr>
+              <w:t>Cadastrar</w:t>
+            </w:r>
             <w:r>
               <w:rPr>
                 <w:rFonts w:ascii="Arial" w:hAnsi="Arial" w:cs="Arial"/>
@@ -5236,865 +6260,8 @@
                 <w:szCs w:val="24"/>
                 <w:lang w:eastAsia="pt-BR"/>
               </w:rPr>
-              <w:t>Upload</w:t>
-            </w:r>
-            <w:r>
-              <w:rPr>
-                <w:rFonts w:ascii="Arial" w:hAnsi="Arial" w:cs="Arial"/>
-                <w:sz w:val="24"/>
-                <w:szCs w:val="24"/>
-                <w:lang w:eastAsia="pt-BR"/>
-              </w:rPr>
-              <w:t xml:space="preserve"> de imagem</w:t>
-            </w:r>
-          </w:p>
-        </w:tc>
-        <w:tc>
-          <w:tcPr>
-            <w:tcW w:w="5008" w:type="dxa"/>
-          </w:tcPr>
-          <w:p>
-            <w:pPr>
-              <w:spacing w:line="360" w:lineRule="auto"/>
-              <w:jc w:val="both"/>
-              <w:rPr>
-                <w:rFonts w:ascii="Arial" w:hAnsi="Arial" w:cs="Arial"/>
-                <w:sz w:val="24"/>
-                <w:szCs w:val="24"/>
-                <w:lang w:eastAsia="pt-BR"/>
-              </w:rPr>
-            </w:pPr>
-            <w:r>
-              <w:rPr>
-                <w:rFonts w:ascii="Arial" w:hAnsi="Arial" w:cs="Arial"/>
-                <w:sz w:val="24"/>
-                <w:szCs w:val="24"/>
-                <w:lang w:eastAsia="pt-BR"/>
-              </w:rPr>
-              <w:t>O sistema deve permitir o upload de imagens para o anuncio do produto</w:t>
-            </w:r>
-            <w:r>
-              <w:rPr>
-                <w:rFonts w:ascii="Arial" w:hAnsi="Arial" w:cs="Arial"/>
-                <w:sz w:val="24"/>
-                <w:szCs w:val="24"/>
-                <w:lang w:eastAsia="pt-BR"/>
-              </w:rPr>
-              <w:t>.</w:t>
-            </w:r>
-          </w:p>
-        </w:tc>
-      </w:tr>
-      <w:tr>
-        <w:tc>
-          <w:tcPr>
-            <w:tcW w:w="1110" w:type="dxa"/>
-          </w:tcPr>
-          <w:p>
-            <w:pPr>
-              <w:spacing w:line="360" w:lineRule="auto"/>
-              <w:jc w:val="both"/>
-              <w:rPr>
-                <w:rFonts w:ascii="Arial" w:hAnsi="Arial" w:cs="Arial"/>
-                <w:sz w:val="24"/>
-                <w:szCs w:val="24"/>
-                <w:lang w:eastAsia="pt-BR"/>
-              </w:rPr>
-            </w:pPr>
-            <w:r>
-              <w:rPr>
-                <w:rFonts w:ascii="Arial" w:hAnsi="Arial" w:cs="Arial"/>
-                <w:sz w:val="24"/>
-                <w:szCs w:val="24"/>
-                <w:lang w:eastAsia="pt-BR"/>
-              </w:rPr>
-              <w:lastRenderedPageBreak/>
-              <w:t>RF025</w:t>
-            </w:r>
-          </w:p>
-        </w:tc>
-        <w:tc>
-          <w:tcPr>
-            <w:tcW w:w="2943" w:type="dxa"/>
-          </w:tcPr>
-          <w:p>
-            <w:pPr>
-              <w:spacing w:line="360" w:lineRule="auto"/>
-              <w:jc w:val="both"/>
-              <w:rPr>
-                <w:rFonts w:ascii="Arial" w:hAnsi="Arial" w:cs="Arial"/>
-                <w:sz w:val="24"/>
-                <w:szCs w:val="24"/>
-                <w:lang w:eastAsia="pt-BR"/>
-              </w:rPr>
-            </w:pPr>
-            <w:r>
-              <w:rPr>
-                <w:rFonts w:ascii="Arial" w:hAnsi="Arial" w:cs="Arial"/>
-                <w:sz w:val="24"/>
-                <w:szCs w:val="24"/>
-                <w:lang w:eastAsia="pt-BR"/>
-              </w:rPr>
-              <w:t xml:space="preserve">Manter </w:t>
-            </w:r>
-            <w:r>
-              <w:rPr>
-                <w:rFonts w:ascii="Arial" w:hAnsi="Arial" w:cs="Arial"/>
-                <w:sz w:val="24"/>
-                <w:szCs w:val="24"/>
-                <w:lang w:eastAsia="pt-BR"/>
-              </w:rPr>
-              <w:t>produto</w:t>
-            </w:r>
-          </w:p>
-        </w:tc>
-        <w:tc>
-          <w:tcPr>
-            <w:tcW w:w="5008" w:type="dxa"/>
-          </w:tcPr>
-          <w:p>
-            <w:pPr>
-              <w:spacing w:line="360" w:lineRule="auto"/>
-              <w:jc w:val="both"/>
-              <w:rPr>
-                <w:rFonts w:ascii="Arial" w:hAnsi="Arial" w:cs="Arial"/>
-                <w:sz w:val="24"/>
-                <w:szCs w:val="24"/>
-                <w:lang w:eastAsia="pt-BR"/>
-              </w:rPr>
-            </w:pPr>
-            <w:r>
-              <w:rPr>
-                <w:rFonts w:ascii="Arial" w:hAnsi="Arial" w:cs="Arial"/>
-                <w:sz w:val="24"/>
-                <w:szCs w:val="24"/>
-                <w:lang w:eastAsia="pt-BR"/>
-              </w:rPr>
-              <w:t xml:space="preserve">O sistema deve permitir </w:t>
-            </w:r>
-            <w:r>
-              <w:rPr>
-                <w:rFonts w:ascii="Arial" w:hAnsi="Arial" w:cs="Arial"/>
-                <w:sz w:val="24"/>
-                <w:szCs w:val="24"/>
-                <w:lang w:eastAsia="pt-BR"/>
-              </w:rPr>
-              <w:t xml:space="preserve">a manutenção de </w:t>
-            </w:r>
-            <w:r>
-              <w:rPr>
-                <w:rFonts w:ascii="Arial" w:hAnsi="Arial" w:cs="Arial"/>
-                <w:sz w:val="24"/>
-                <w:szCs w:val="24"/>
-                <w:lang w:eastAsia="pt-BR"/>
-              </w:rPr>
-              <w:t>produtos</w:t>
-            </w:r>
-            <w:r>
-              <w:rPr>
-                <w:rFonts w:ascii="Arial" w:hAnsi="Arial" w:cs="Arial"/>
-                <w:sz w:val="24"/>
-                <w:szCs w:val="24"/>
-                <w:lang w:eastAsia="pt-BR"/>
-              </w:rPr>
-              <w:t>, que seria cadastrar, alterar, excluir e consultar</w:t>
-            </w:r>
-            <w:r>
-              <w:rPr>
-                <w:rFonts w:ascii="Arial" w:hAnsi="Arial" w:cs="Arial"/>
-                <w:sz w:val="24"/>
-                <w:szCs w:val="24"/>
-                <w:lang w:eastAsia="pt-BR"/>
-              </w:rPr>
-              <w:t>.</w:t>
-            </w:r>
-          </w:p>
-        </w:tc>
-      </w:tr>
-      <w:tr>
-        <w:tc>
-          <w:tcPr>
-            <w:tcW w:w="1110" w:type="dxa"/>
-          </w:tcPr>
-          <w:p>
-            <w:pPr>
-              <w:spacing w:line="360" w:lineRule="auto"/>
-              <w:jc w:val="both"/>
-              <w:rPr>
-                <w:rFonts w:ascii="Arial" w:hAnsi="Arial" w:cs="Arial"/>
-                <w:sz w:val="24"/>
-                <w:szCs w:val="24"/>
-                <w:lang w:eastAsia="pt-BR"/>
-              </w:rPr>
-            </w:pPr>
-            <w:r>
-              <w:rPr>
-                <w:rFonts w:ascii="Arial" w:hAnsi="Arial" w:cs="Arial"/>
-                <w:sz w:val="24"/>
-                <w:szCs w:val="24"/>
-                <w:lang w:eastAsia="pt-BR"/>
-              </w:rPr>
-              <w:t>RF026</w:t>
-            </w:r>
-          </w:p>
-        </w:tc>
-        <w:tc>
-          <w:tcPr>
-            <w:tcW w:w="2943" w:type="dxa"/>
-          </w:tcPr>
-          <w:p>
-            <w:pPr>
-              <w:spacing w:line="360" w:lineRule="auto"/>
-              <w:jc w:val="both"/>
-              <w:rPr>
-                <w:rFonts w:ascii="Arial" w:hAnsi="Arial" w:cs="Arial"/>
-                <w:sz w:val="24"/>
-                <w:szCs w:val="24"/>
-                <w:lang w:eastAsia="pt-BR"/>
-              </w:rPr>
-            </w:pPr>
-            <w:r>
-              <w:rPr>
-                <w:rFonts w:ascii="Arial" w:hAnsi="Arial" w:cs="Arial"/>
-                <w:sz w:val="24"/>
-                <w:szCs w:val="24"/>
-                <w:lang w:eastAsia="pt-BR"/>
-              </w:rPr>
-              <w:t xml:space="preserve">Manter </w:t>
-            </w:r>
-            <w:r>
-              <w:rPr>
-                <w:rFonts w:ascii="Arial" w:hAnsi="Arial" w:cs="Arial"/>
-                <w:sz w:val="24"/>
-                <w:szCs w:val="24"/>
-                <w:lang w:eastAsia="pt-BR"/>
-              </w:rPr>
-              <w:t>marca</w:t>
-            </w:r>
-            <w:r>
-              <w:rPr>
-                <w:rFonts w:ascii="Arial" w:hAnsi="Arial" w:cs="Arial"/>
-                <w:sz w:val="24"/>
-                <w:szCs w:val="24"/>
-                <w:lang w:eastAsia="pt-BR"/>
-              </w:rPr>
-              <w:t>s</w:t>
-            </w:r>
-          </w:p>
-        </w:tc>
-        <w:tc>
-          <w:tcPr>
-            <w:tcW w:w="5008" w:type="dxa"/>
-          </w:tcPr>
-          <w:p>
-            <w:pPr>
-              <w:spacing w:line="360" w:lineRule="auto"/>
-              <w:jc w:val="both"/>
-              <w:rPr>
-                <w:rFonts w:ascii="Arial" w:hAnsi="Arial" w:cs="Arial"/>
-                <w:sz w:val="24"/>
-                <w:szCs w:val="24"/>
-                <w:lang w:eastAsia="pt-BR"/>
-              </w:rPr>
-            </w:pPr>
-            <w:r>
-              <w:rPr>
-                <w:rFonts w:ascii="Arial" w:hAnsi="Arial" w:cs="Arial"/>
-                <w:sz w:val="24"/>
-                <w:szCs w:val="24"/>
-                <w:lang w:eastAsia="pt-BR"/>
-              </w:rPr>
-              <w:t xml:space="preserve">O </w:t>
-            </w:r>
-            <w:r>
-              <w:rPr>
-                <w:rFonts w:ascii="Arial" w:hAnsi="Arial" w:cs="Arial"/>
-                <w:sz w:val="24"/>
-                <w:szCs w:val="24"/>
-                <w:lang w:eastAsia="pt-BR"/>
-              </w:rPr>
-              <w:t xml:space="preserve">sistema deve permitir </w:t>
-            </w:r>
-            <w:r>
-              <w:rPr>
-                <w:rFonts w:ascii="Arial" w:hAnsi="Arial" w:cs="Arial"/>
-                <w:sz w:val="24"/>
-                <w:szCs w:val="24"/>
-                <w:lang w:eastAsia="pt-BR"/>
-              </w:rPr>
-              <w:t xml:space="preserve">o administrador </w:t>
-            </w:r>
-            <w:r>
-              <w:rPr>
-                <w:rFonts w:ascii="Arial" w:hAnsi="Arial" w:cs="Arial"/>
-                <w:sz w:val="24"/>
-                <w:szCs w:val="24"/>
-                <w:lang w:eastAsia="pt-BR"/>
-              </w:rPr>
-              <w:t xml:space="preserve">fazer a manutenção </w:t>
-            </w:r>
-            <w:r>
-              <w:rPr>
-                <w:rFonts w:ascii="Arial" w:hAnsi="Arial" w:cs="Arial"/>
-                <w:sz w:val="24"/>
-                <w:szCs w:val="24"/>
-                <w:lang w:eastAsia="pt-BR"/>
-              </w:rPr>
-              <w:t>das marcas, que seria cadastrar, consultar, alterar e excluir</w:t>
-            </w:r>
-            <w:r>
-              <w:rPr>
-                <w:rFonts w:ascii="Arial" w:hAnsi="Arial" w:cs="Arial"/>
-                <w:sz w:val="24"/>
-                <w:szCs w:val="24"/>
-                <w:lang w:eastAsia="pt-BR"/>
-              </w:rPr>
-              <w:t>.</w:t>
-            </w:r>
-          </w:p>
-        </w:tc>
-      </w:tr>
-      <w:tr>
-        <w:tc>
-          <w:tcPr>
-            <w:tcW w:w="1110" w:type="dxa"/>
-          </w:tcPr>
-          <w:p>
-            <w:pPr>
-              <w:spacing w:line="360" w:lineRule="auto"/>
-              <w:jc w:val="both"/>
-              <w:rPr>
-                <w:rFonts w:ascii="Arial" w:hAnsi="Arial" w:cs="Arial"/>
-                <w:sz w:val="24"/>
-                <w:szCs w:val="24"/>
-                <w:lang w:eastAsia="pt-BR"/>
-              </w:rPr>
-            </w:pPr>
-            <w:r>
-              <w:rPr>
-                <w:rFonts w:ascii="Arial" w:hAnsi="Arial" w:cs="Arial"/>
-                <w:sz w:val="24"/>
-                <w:szCs w:val="24"/>
-                <w:lang w:eastAsia="pt-BR"/>
-              </w:rPr>
-              <w:t>RF027</w:t>
-            </w:r>
-          </w:p>
-        </w:tc>
-        <w:tc>
-          <w:tcPr>
-            <w:tcW w:w="2943" w:type="dxa"/>
-          </w:tcPr>
-          <w:p>
-            <w:pPr>
-              <w:spacing w:line="360" w:lineRule="auto"/>
-              <w:jc w:val="both"/>
-              <w:rPr>
-                <w:rFonts w:ascii="Arial" w:hAnsi="Arial" w:cs="Arial"/>
-                <w:sz w:val="24"/>
-                <w:szCs w:val="24"/>
-                <w:lang w:eastAsia="pt-BR"/>
-              </w:rPr>
-            </w:pPr>
-            <w:r>
-              <w:rPr>
-                <w:rFonts w:ascii="Arial" w:hAnsi="Arial" w:cs="Arial"/>
-                <w:sz w:val="24"/>
-                <w:szCs w:val="24"/>
-                <w:lang w:eastAsia="pt-BR"/>
-              </w:rPr>
-              <w:t>Manter Material de fabricação</w:t>
-            </w:r>
-          </w:p>
-        </w:tc>
-        <w:tc>
-          <w:tcPr>
-            <w:tcW w:w="5008" w:type="dxa"/>
-          </w:tcPr>
-          <w:p>
-            <w:pPr>
-              <w:spacing w:line="360" w:lineRule="auto"/>
-              <w:jc w:val="both"/>
-              <w:rPr>
-                <w:rFonts w:ascii="Arial" w:hAnsi="Arial" w:cs="Arial"/>
-                <w:sz w:val="24"/>
-                <w:szCs w:val="24"/>
-                <w:lang w:eastAsia="pt-BR"/>
-              </w:rPr>
-            </w:pPr>
-            <w:r>
-              <w:rPr>
-                <w:rFonts w:ascii="Arial" w:hAnsi="Arial" w:cs="Arial"/>
-                <w:sz w:val="24"/>
-                <w:szCs w:val="24"/>
-                <w:lang w:eastAsia="pt-BR"/>
-              </w:rPr>
-              <w:t>O sistema deve permitir que o usuário faça a manutenção do material de fabricação do produto</w:t>
-            </w:r>
-            <w:r>
-              <w:rPr>
-                <w:rFonts w:ascii="Arial" w:hAnsi="Arial" w:cs="Arial"/>
-                <w:sz w:val="24"/>
-                <w:szCs w:val="24"/>
-                <w:lang w:eastAsia="pt-BR"/>
-              </w:rPr>
-              <w:t xml:space="preserve"> que seria, cadastrar, consultar, alterar e excluir um material</w:t>
-            </w:r>
-            <w:r>
-              <w:rPr>
-                <w:rFonts w:ascii="Arial" w:hAnsi="Arial" w:cs="Arial"/>
-                <w:sz w:val="24"/>
-                <w:szCs w:val="24"/>
-                <w:lang w:eastAsia="pt-BR"/>
-              </w:rPr>
-              <w:t>.</w:t>
-            </w:r>
-          </w:p>
-        </w:tc>
-      </w:tr>
-      <w:tr>
-        <w:tc>
-          <w:tcPr>
-            <w:tcW w:w="1110" w:type="dxa"/>
-          </w:tcPr>
-          <w:p>
-            <w:pPr>
-              <w:spacing w:line="360" w:lineRule="auto"/>
-              <w:jc w:val="both"/>
-              <w:rPr>
-                <w:rFonts w:ascii="Arial" w:hAnsi="Arial" w:cs="Arial"/>
-                <w:sz w:val="24"/>
-                <w:szCs w:val="24"/>
-                <w:lang w:eastAsia="pt-BR"/>
-              </w:rPr>
-            </w:pPr>
-            <w:r>
-              <w:rPr>
-                <w:rFonts w:ascii="Arial" w:hAnsi="Arial" w:cs="Arial"/>
-                <w:sz w:val="24"/>
-                <w:szCs w:val="24"/>
-                <w:lang w:eastAsia="pt-BR"/>
-              </w:rPr>
-              <w:t>RF028</w:t>
-            </w:r>
-          </w:p>
-        </w:tc>
-        <w:tc>
-          <w:tcPr>
-            <w:tcW w:w="2943" w:type="dxa"/>
-          </w:tcPr>
-          <w:p>
-            <w:pPr>
-              <w:spacing w:line="360" w:lineRule="auto"/>
-              <w:jc w:val="both"/>
-              <w:rPr>
-                <w:rFonts w:ascii="Arial" w:hAnsi="Arial" w:cs="Arial"/>
-                <w:sz w:val="24"/>
-                <w:szCs w:val="24"/>
-                <w:lang w:eastAsia="pt-BR"/>
-              </w:rPr>
-            </w:pPr>
-            <w:r>
-              <w:rPr>
-                <w:rFonts w:ascii="Arial" w:hAnsi="Arial" w:cs="Arial"/>
-                <w:sz w:val="24"/>
-                <w:szCs w:val="24"/>
-                <w:lang w:eastAsia="pt-BR"/>
-              </w:rPr>
-              <w:t>Calculo de litros</w:t>
-            </w:r>
-          </w:p>
-        </w:tc>
-        <w:tc>
-          <w:tcPr>
-            <w:tcW w:w="5008" w:type="dxa"/>
-          </w:tcPr>
-          <w:p>
-            <w:pPr>
-              <w:spacing w:line="360" w:lineRule="auto"/>
-              <w:jc w:val="both"/>
-              <w:rPr>
-                <w:rFonts w:ascii="Arial" w:hAnsi="Arial" w:cs="Arial"/>
-                <w:sz w:val="24"/>
-                <w:szCs w:val="24"/>
-                <w:lang w:eastAsia="pt-BR"/>
-              </w:rPr>
-            </w:pPr>
-            <w:r>
-              <w:rPr>
-                <w:rFonts w:ascii="Arial" w:hAnsi="Arial" w:cs="Arial"/>
-                <w:sz w:val="24"/>
-                <w:szCs w:val="24"/>
-                <w:lang w:eastAsia="pt-BR"/>
-              </w:rPr>
-              <w:t>O sistema deve realizar o calculo aproximado de litros baseado nas dimensões passada no cadastro do produto</w:t>
-            </w:r>
-            <w:r>
-              <w:rPr>
-                <w:rFonts w:ascii="Arial" w:hAnsi="Arial" w:cs="Arial"/>
-                <w:sz w:val="24"/>
-                <w:szCs w:val="24"/>
-                <w:lang w:eastAsia="pt-BR"/>
-              </w:rPr>
-              <w:t>.</w:t>
-            </w:r>
-          </w:p>
-        </w:tc>
-      </w:tr>
-      <w:tr>
-        <w:tc>
-          <w:tcPr>
-            <w:tcW w:w="1110" w:type="dxa"/>
-          </w:tcPr>
-          <w:p>
-            <w:pPr>
-              <w:spacing w:line="360" w:lineRule="auto"/>
-              <w:jc w:val="both"/>
-              <w:rPr>
-                <w:rFonts w:ascii="Arial" w:hAnsi="Arial" w:cs="Arial"/>
-                <w:sz w:val="24"/>
-                <w:szCs w:val="24"/>
-                <w:lang w:eastAsia="pt-BR"/>
-              </w:rPr>
-            </w:pPr>
-            <w:r>
-              <w:rPr>
-                <w:rFonts w:ascii="Arial" w:hAnsi="Arial" w:cs="Arial"/>
-                <w:sz w:val="24"/>
-                <w:szCs w:val="24"/>
-                <w:lang w:eastAsia="pt-BR"/>
-              </w:rPr>
-              <w:t>RF029</w:t>
-            </w:r>
-          </w:p>
-        </w:tc>
-        <w:tc>
-          <w:tcPr>
-            <w:tcW w:w="2943" w:type="dxa"/>
-          </w:tcPr>
-          <w:p>
-            <w:pPr>
-              <w:spacing w:line="360" w:lineRule="auto"/>
-              <w:jc w:val="both"/>
-              <w:rPr>
-                <w:rFonts w:ascii="Arial" w:hAnsi="Arial" w:cs="Arial"/>
-                <w:sz w:val="24"/>
-                <w:szCs w:val="24"/>
-                <w:lang w:eastAsia="pt-BR"/>
-              </w:rPr>
-            </w:pPr>
-            <w:r>
-              <w:rPr>
-                <w:rFonts w:ascii="Arial" w:hAnsi="Arial" w:cs="Arial"/>
-                <w:sz w:val="24"/>
-                <w:szCs w:val="24"/>
-                <w:lang w:eastAsia="pt-BR"/>
-              </w:rPr>
-              <w:t>Período disponível</w:t>
-            </w:r>
-          </w:p>
-        </w:tc>
-        <w:tc>
-          <w:tcPr>
-            <w:tcW w:w="5008" w:type="dxa"/>
-          </w:tcPr>
-          <w:p>
-            <w:pPr>
-              <w:spacing w:line="360" w:lineRule="auto"/>
-              <w:jc w:val="both"/>
-              <w:rPr>
-                <w:rFonts w:ascii="Arial" w:hAnsi="Arial" w:cs="Arial"/>
-                <w:sz w:val="24"/>
-                <w:szCs w:val="24"/>
-                <w:lang w:eastAsia="pt-BR"/>
-              </w:rPr>
-            </w:pPr>
-            <w:r>
-              <w:rPr>
-                <w:rFonts w:ascii="Arial" w:hAnsi="Arial" w:cs="Arial"/>
-                <w:sz w:val="24"/>
-                <w:szCs w:val="24"/>
-                <w:lang w:eastAsia="pt-BR"/>
-              </w:rPr>
-              <w:t xml:space="preserve">O sistema deve permitir que o </w:t>
-            </w:r>
-            <w:r>
-              <w:rPr>
-                <w:rFonts w:ascii="Arial" w:hAnsi="Arial" w:cs="Arial"/>
-                <w:sz w:val="24"/>
-                <w:szCs w:val="24"/>
-                <w:lang w:eastAsia="pt-BR"/>
-              </w:rPr>
-              <w:t>usuário</w:t>
-            </w:r>
-            <w:r>
-              <w:rPr>
-                <w:rFonts w:ascii="Arial" w:hAnsi="Arial" w:cs="Arial"/>
-                <w:sz w:val="24"/>
-                <w:szCs w:val="24"/>
-                <w:lang w:eastAsia="pt-BR"/>
-              </w:rPr>
-              <w:t xml:space="preserve"> que </w:t>
-            </w:r>
-            <w:r>
-              <w:rPr>
-                <w:rFonts w:ascii="Arial" w:hAnsi="Arial" w:cs="Arial"/>
-                <w:sz w:val="24"/>
-                <w:szCs w:val="24"/>
-                <w:lang w:eastAsia="pt-BR"/>
-              </w:rPr>
-              <w:t>irá</w:t>
-            </w:r>
-            <w:r>
-              <w:rPr>
-                <w:rFonts w:ascii="Arial" w:hAnsi="Arial" w:cs="Arial"/>
-                <w:sz w:val="24"/>
-                <w:szCs w:val="24"/>
-                <w:lang w:eastAsia="pt-BR"/>
-              </w:rPr>
-              <w:t xml:space="preserve"> disponibilizar o produto definir um período disponível para o produto</w:t>
-            </w:r>
-            <w:r>
-              <w:rPr>
-                <w:rFonts w:ascii="Arial" w:hAnsi="Arial" w:cs="Arial"/>
-                <w:sz w:val="24"/>
-                <w:szCs w:val="24"/>
-                <w:lang w:eastAsia="pt-BR"/>
-              </w:rPr>
-              <w:t>.</w:t>
-            </w:r>
-          </w:p>
-        </w:tc>
-      </w:tr>
-      <w:tr>
-        <w:tc>
-          <w:tcPr>
-            <w:tcW w:w="1110" w:type="dxa"/>
-          </w:tcPr>
-          <w:p>
-            <w:pPr>
-              <w:spacing w:line="360" w:lineRule="auto"/>
-              <w:jc w:val="both"/>
-              <w:rPr>
-                <w:rFonts w:ascii="Arial" w:hAnsi="Arial" w:cs="Arial"/>
-                <w:sz w:val="24"/>
-                <w:szCs w:val="24"/>
-                <w:lang w:eastAsia="pt-BR"/>
-              </w:rPr>
-            </w:pPr>
-            <w:r>
-              <w:rPr>
-                <w:rFonts w:ascii="Arial" w:hAnsi="Arial" w:cs="Arial"/>
-                <w:sz w:val="24"/>
-                <w:szCs w:val="24"/>
-                <w:lang w:eastAsia="pt-BR"/>
-              </w:rPr>
-              <w:t>RF030</w:t>
-            </w:r>
-          </w:p>
-        </w:tc>
-        <w:tc>
-          <w:tcPr>
-            <w:tcW w:w="2943" w:type="dxa"/>
-          </w:tcPr>
-          <w:p>
-            <w:pPr>
-              <w:spacing w:line="360" w:lineRule="auto"/>
-              <w:jc w:val="both"/>
-              <w:rPr>
-                <w:rFonts w:ascii="Arial" w:hAnsi="Arial" w:cs="Arial"/>
-                <w:sz w:val="24"/>
-                <w:szCs w:val="24"/>
-                <w:lang w:eastAsia="pt-BR"/>
-              </w:rPr>
-            </w:pPr>
-            <w:r>
-              <w:rPr>
-                <w:rFonts w:ascii="Arial" w:hAnsi="Arial" w:cs="Arial"/>
-                <w:sz w:val="24"/>
-                <w:szCs w:val="24"/>
-                <w:lang w:eastAsia="pt-BR"/>
-              </w:rPr>
-              <w:t>Denunciar produto</w:t>
-            </w:r>
-          </w:p>
-        </w:tc>
-        <w:tc>
-          <w:tcPr>
-            <w:tcW w:w="5008" w:type="dxa"/>
-          </w:tcPr>
-          <w:p>
-            <w:pPr>
-              <w:spacing w:line="360" w:lineRule="auto"/>
-              <w:jc w:val="both"/>
-              <w:rPr>
-                <w:rFonts w:ascii="Arial" w:hAnsi="Arial" w:cs="Arial"/>
-                <w:sz w:val="24"/>
-                <w:szCs w:val="24"/>
-                <w:lang w:eastAsia="pt-BR"/>
-              </w:rPr>
-            </w:pPr>
-            <w:r>
-              <w:rPr>
-                <w:rFonts w:ascii="Arial" w:hAnsi="Arial" w:cs="Arial"/>
-                <w:sz w:val="24"/>
-                <w:szCs w:val="24"/>
-                <w:lang w:eastAsia="pt-BR"/>
-              </w:rPr>
-              <w:t>O sistema deve disponibilizar uma forma de denunciar o produto que está sendo disponibilizado na plataforma que não se enquadra nos termos de uso</w:t>
-            </w:r>
-            <w:r>
-              <w:rPr>
-                <w:rFonts w:ascii="Arial" w:hAnsi="Arial" w:cs="Arial"/>
-                <w:sz w:val="24"/>
-                <w:szCs w:val="24"/>
-                <w:lang w:eastAsia="pt-BR"/>
-              </w:rPr>
-              <w:t>.</w:t>
-            </w:r>
-          </w:p>
-        </w:tc>
-      </w:tr>
-      <w:tr>
-        <w:tc>
-          <w:tcPr>
-            <w:tcW w:w="1110" w:type="dxa"/>
-          </w:tcPr>
-          <w:p>
-            <w:pPr>
-              <w:spacing w:line="360" w:lineRule="auto"/>
-              <w:jc w:val="both"/>
-              <w:rPr>
-                <w:rFonts w:ascii="Arial" w:hAnsi="Arial" w:cs="Arial"/>
-                <w:sz w:val="24"/>
-                <w:szCs w:val="24"/>
-                <w:lang w:eastAsia="pt-BR"/>
-              </w:rPr>
-            </w:pPr>
-            <w:r>
-              <w:rPr>
-                <w:rFonts w:ascii="Arial" w:hAnsi="Arial" w:cs="Arial"/>
-                <w:sz w:val="24"/>
-                <w:szCs w:val="24"/>
-                <w:lang w:eastAsia="pt-BR"/>
-              </w:rPr>
-              <w:t>RF031</w:t>
-            </w:r>
-          </w:p>
-        </w:tc>
-        <w:tc>
-          <w:tcPr>
-            <w:tcW w:w="2943" w:type="dxa"/>
-          </w:tcPr>
-          <w:p>
-            <w:pPr>
-              <w:spacing w:line="360" w:lineRule="auto"/>
-              <w:jc w:val="both"/>
-              <w:rPr>
-                <w:rFonts w:ascii="Arial" w:hAnsi="Arial" w:cs="Arial"/>
-                <w:sz w:val="24"/>
-                <w:szCs w:val="24"/>
-                <w:lang w:eastAsia="pt-BR"/>
-              </w:rPr>
-            </w:pPr>
-            <w:r>
-              <w:rPr>
-                <w:rFonts w:ascii="Arial" w:hAnsi="Arial" w:cs="Arial"/>
-                <w:sz w:val="24"/>
-                <w:szCs w:val="24"/>
-                <w:lang w:eastAsia="pt-BR"/>
-              </w:rPr>
-              <w:t>Listar produtos</w:t>
-            </w:r>
-          </w:p>
-        </w:tc>
-        <w:tc>
-          <w:tcPr>
-            <w:tcW w:w="5008" w:type="dxa"/>
-          </w:tcPr>
-          <w:p>
-            <w:pPr>
-              <w:spacing w:line="360" w:lineRule="auto"/>
-              <w:jc w:val="both"/>
-              <w:rPr>
-                <w:rFonts w:ascii="Arial" w:hAnsi="Arial" w:cs="Arial"/>
-                <w:sz w:val="24"/>
-                <w:szCs w:val="24"/>
-                <w:lang w:eastAsia="pt-BR"/>
-              </w:rPr>
-            </w:pPr>
-            <w:r>
-              <w:rPr>
-                <w:rFonts w:ascii="Arial" w:hAnsi="Arial" w:cs="Arial"/>
-                <w:sz w:val="24"/>
-                <w:szCs w:val="24"/>
-                <w:lang w:eastAsia="pt-BR"/>
-              </w:rPr>
-              <w:t>O sistema deve permitir que a</w:t>
-            </w:r>
-            <w:r>
-              <w:rPr>
-                <w:rFonts w:ascii="Arial" w:hAnsi="Arial" w:cs="Arial"/>
-                <w:sz w:val="24"/>
-                <w:szCs w:val="24"/>
-                <w:lang w:eastAsia="pt-BR"/>
-              </w:rPr>
-              <w:t xml:space="preserve">pós a pesquisa dos produtos </w:t>
-            </w:r>
-            <w:r>
-              <w:rPr>
-                <w:rFonts w:ascii="Arial" w:hAnsi="Arial" w:cs="Arial"/>
-                <w:sz w:val="24"/>
-                <w:szCs w:val="24"/>
-                <w:lang w:eastAsia="pt-BR"/>
-              </w:rPr>
-              <w:t>seja listado todos os produtos compatíveis.</w:t>
-            </w:r>
-          </w:p>
-        </w:tc>
-      </w:tr>
-      <w:tr>
-        <w:tc>
-          <w:tcPr>
-            <w:tcW w:w="1110" w:type="dxa"/>
-          </w:tcPr>
-          <w:p>
-            <w:pPr>
-              <w:spacing w:line="360" w:lineRule="auto"/>
-              <w:jc w:val="both"/>
-              <w:rPr>
-                <w:rFonts w:ascii="Arial" w:hAnsi="Arial" w:cs="Arial"/>
-                <w:sz w:val="24"/>
-                <w:szCs w:val="24"/>
-                <w:lang w:eastAsia="pt-BR"/>
-              </w:rPr>
-            </w:pPr>
-            <w:r>
-              <w:rPr>
-                <w:rFonts w:ascii="Arial" w:hAnsi="Arial" w:cs="Arial"/>
-                <w:sz w:val="24"/>
-                <w:szCs w:val="24"/>
-                <w:lang w:eastAsia="pt-BR"/>
-              </w:rPr>
-              <w:t>RF032</w:t>
-            </w:r>
-          </w:p>
-        </w:tc>
-        <w:tc>
-          <w:tcPr>
-            <w:tcW w:w="2943" w:type="dxa"/>
-          </w:tcPr>
-          <w:p>
-            <w:pPr>
-              <w:spacing w:line="360" w:lineRule="auto"/>
-              <w:jc w:val="both"/>
-              <w:rPr>
-                <w:rFonts w:ascii="Arial" w:hAnsi="Arial" w:cs="Arial"/>
-                <w:sz w:val="24"/>
-                <w:szCs w:val="24"/>
-                <w:lang w:eastAsia="pt-BR"/>
-              </w:rPr>
-            </w:pPr>
+              <w:t xml:space="preserve"> </w:t>
+            </w:r>
             <w:r>
               <w:rPr>
                 <w:rFonts w:ascii="Arial" w:hAnsi="Arial" w:cs="Arial"/>
@@ -6200,6 +6367,25 @@
             <w:r>
               <w:rPr>
                 <w:rFonts w:ascii="Arial" w:hAnsi="Arial" w:cs="Arial"/>
+                <w:sz w:val="24"/>
+                <w:szCs w:val="24"/>
+                <w:lang w:eastAsia="pt-BR"/>
+              </w:rPr>
+              <w:t>Cadastrar</w:t>
+            </w:r>
+            <w:r>
+              <w:rPr>
+                <w:rFonts w:ascii="Arial" w:hAnsi="Arial" w:cs="Arial"/>
+                <w:i/>
+                <w:sz w:val="24"/>
+                <w:szCs w:val="24"/>
+                <w:lang w:eastAsia="pt-BR"/>
+              </w:rPr>
+              <w:t xml:space="preserve"> </w:t>
+            </w:r>
+            <w:r>
+              <w:rPr>
+                <w:rFonts w:ascii="Arial" w:hAnsi="Arial" w:cs="Arial"/>
                 <w:i/>
                 <w:sz w:val="24"/>
                 <w:szCs w:val="24"/>
@@ -6299,6 +6485,25 @@
             <w:r>
               <w:rPr>
                 <w:rFonts w:ascii="Arial" w:hAnsi="Arial" w:cs="Arial"/>
+                <w:sz w:val="24"/>
+                <w:szCs w:val="24"/>
+                <w:lang w:eastAsia="pt-BR"/>
+              </w:rPr>
+              <w:t>Cadastrar</w:t>
+            </w:r>
+            <w:r>
+              <w:rPr>
+                <w:rFonts w:ascii="Arial" w:hAnsi="Arial" w:cs="Arial"/>
+                <w:i/>
+                <w:sz w:val="24"/>
+                <w:szCs w:val="24"/>
+                <w:lang w:eastAsia="pt-BR"/>
+              </w:rPr>
+              <w:t xml:space="preserve"> </w:t>
+            </w:r>
+            <w:r>
+              <w:rPr>
+                <w:rFonts w:ascii="Arial" w:hAnsi="Arial" w:cs="Arial"/>
                 <w:i/>
                 <w:sz w:val="24"/>
                 <w:szCs w:val="24"/>
@@ -6385,6 +6590,7 @@
                 <w:szCs w:val="24"/>
                 <w:lang w:eastAsia="pt-BR"/>
               </w:rPr>
+              <w:lastRenderedPageBreak/>
               <w:t>RF035</w:t>
             </w:r>
           </w:p>
@@ -6465,7 +6671,6 @@
                 <w:szCs w:val="24"/>
                 <w:lang w:eastAsia="pt-BR"/>
               </w:rPr>
-              <w:lastRenderedPageBreak/>
               <w:t>RF036</w:t>
             </w:r>
           </w:p>
@@ -6492,7 +6697,16 @@
                 <w:szCs w:val="24"/>
                 <w:lang w:eastAsia="pt-BR"/>
               </w:rPr>
-              <w:t>Perfil de usuário</w:t>
+              <w:t>Mostrar p</w:t>
+            </w:r>
+            <w:r>
+              <w:rPr>
+                <w:rFonts w:ascii="Arial" w:hAnsi="Arial" w:cs="Arial"/>
+                <w:sz w:val="24"/>
+                <w:szCs w:val="24"/>
+                <w:lang w:eastAsia="pt-BR"/>
+              </w:rPr>
+              <w:t>erfil de usuário</w:t>
             </w:r>
           </w:p>
         </w:tc>
@@ -6572,7 +6786,16 @@
                 <w:szCs w:val="24"/>
                 <w:lang w:eastAsia="pt-BR"/>
               </w:rPr>
-              <w:t xml:space="preserve">Reservas do </w:t>
+              <w:t>Mostrar r</w:t>
+            </w:r>
+            <w:r>
+              <w:rPr>
+                <w:rFonts w:ascii="Arial" w:hAnsi="Arial" w:cs="Arial"/>
+                <w:sz w:val="24"/>
+                <w:szCs w:val="24"/>
+                <w:lang w:eastAsia="pt-BR"/>
+              </w:rPr>
+              <w:t xml:space="preserve">eservas do </w:t>
             </w:r>
             <w:r>
               <w:rPr>
@@ -6661,7 +6884,16 @@
                 <w:szCs w:val="24"/>
                 <w:lang w:eastAsia="pt-BR"/>
               </w:rPr>
-              <w:t>Anúncios do usuário</w:t>
+              <w:t xml:space="preserve">Visualizar anúncios </w:t>
+            </w:r>
+            <w:r>
+              <w:rPr>
+                <w:rFonts w:ascii="Arial" w:hAnsi="Arial" w:cs="Arial"/>
+                <w:sz w:val="24"/>
+                <w:szCs w:val="24"/>
+                <w:lang w:eastAsia="pt-BR"/>
+              </w:rPr>
+              <w:t>do usuário</w:t>
             </w:r>
           </w:p>
         </w:tc>
@@ -6741,7 +6973,25 @@
                 <w:szCs w:val="24"/>
                 <w:lang w:eastAsia="pt-BR"/>
               </w:rPr>
-              <w:t>Histórico de movimentações</w:t>
+              <w:t xml:space="preserve">Mostrar </w:t>
+            </w:r>
+            <w:r>
+              <w:rPr>
+                <w:rFonts w:ascii="Arial" w:hAnsi="Arial" w:cs="Arial"/>
+                <w:sz w:val="24"/>
+                <w:szCs w:val="24"/>
+                <w:lang w:eastAsia="pt-BR"/>
+              </w:rPr>
+              <w:t>h</w:t>
+            </w:r>
+            <w:r>
+              <w:rPr>
+                <w:rFonts w:ascii="Arial" w:hAnsi="Arial" w:cs="Arial"/>
+                <w:sz w:val="24"/>
+                <w:szCs w:val="24"/>
+                <w:lang w:eastAsia="pt-BR"/>
+              </w:rPr>
+              <w:t>istórico de movimentações</w:t>
             </w:r>
           </w:p>
         </w:tc>
@@ -7135,8 +7385,6 @@
               </w:rPr>
               <w:t>O sistema deve permitir o cadastro, consulta alteração e exclusão de uma conta bancaria</w:t>
             </w:r>
-            <w:bookmarkStart w:id="9" w:name="_GoBack"/>
-            <w:bookmarkEnd w:id="9"/>
           </w:p>
         </w:tc>
       </w:tr>
@@ -9595,7 +9843,7 @@
 </file>
 
 <file path=customXml/itemProps1.xml><?xml version="1.0" encoding="utf-8"?>
-<ds:datastoreItem xmlns:ds="http://schemas.openxmlformats.org/officeDocument/2006/customXml" ds:itemID="{F2E6D9AE-1A08-4D45-80DC-B500233A257E}">
+<ds:datastoreItem xmlns:ds="http://schemas.openxmlformats.org/officeDocument/2006/customXml" ds:itemID="{DED6D7E5-FC68-43F6-B672-53AE1F1C65C9}">
   <ds:schemaRefs>
     <ds:schemaRef ds:uri="http://schemas.openxmlformats.org/officeDocument/2006/bibliography"/>
   </ds:schemaRefs>

</xml_diff>